<commit_message>
Mexi em algumas coisas e já adicionei bastantes coisas
</commit_message>
<xml_diff>
--- a/CAL.docx
+++ b/CAL.docx
@@ -166,7 +166,6 @@
           <w:sz w:val="40"/>
         </w:rPr>
       </w:pPr>
-      <w:proofErr w:type="spellStart"/>
       <w:r>
         <w:rPr>
           <w:rFonts w:asciiTheme="majorHAnsi" w:hAnsiTheme="majorHAnsi"/>
@@ -174,17 +173,7 @@
           <w:bCs/>
           <w:sz w:val="36"/>
         </w:rPr>
-        <w:t>Concepção</w:t>
-      </w:r>
-      <w:proofErr w:type="spellEnd"/>
-      <w:r>
-        <w:rPr>
-          <w:rFonts w:asciiTheme="majorHAnsi" w:hAnsiTheme="majorHAnsi"/>
-          <w:b/>
-          <w:bCs/>
-          <w:sz w:val="36"/>
-        </w:rPr>
-        <w:t xml:space="preserve"> e Análise de Algoritmos</w:t>
+        <w:t>Concepção e Análise de Algoritmos</w:t>
       </w:r>
     </w:p>
     <w:p>
@@ -457,7 +446,7 @@
       <w:sdtContent>
         <w:p>
           <w:pPr>
-            <w:pStyle w:val="Cabealhodondice"/>
+            <w:pStyle w:val="TOCHeading"/>
             <w:jc w:val="center"/>
           </w:pPr>
           <w:r>
@@ -466,7 +455,7 @@
         </w:p>
         <w:p>
           <w:pPr>
-            <w:pStyle w:val="ndice1"/>
+            <w:pStyle w:val="TOC1"/>
             <w:tabs>
               <w:tab w:val="right" w:leader="dot" w:pos="8494"/>
             </w:tabs>
@@ -488,7 +477,7 @@
           <w:hyperlink w:anchor="_Toc68515427" w:history="1">
             <w:r>
               <w:rPr>
-                <w:rStyle w:val="Hiperligao"/>
+                <w:rStyle w:val="Hyperlink"/>
                 <w:noProof/>
               </w:rPr>
               <w:t>Descrição do problema</w:t>
@@ -545,7 +534,7 @@
         </w:p>
         <w:p>
           <w:pPr>
-            <w:pStyle w:val="ndice1"/>
+            <w:pStyle w:val="TOC1"/>
             <w:tabs>
               <w:tab w:val="right" w:leader="dot" w:pos="8494"/>
             </w:tabs>
@@ -558,7 +547,7 @@
           <w:hyperlink w:anchor="_Toc68515428" w:history="1">
             <w:r>
               <w:rPr>
-                <w:rStyle w:val="Hiperligao"/>
+                <w:rStyle w:val="Hyperlink"/>
                 <w:noProof/>
               </w:rPr>
               <w:t>Formalização do problema</w:t>
@@ -615,7 +604,7 @@
         </w:p>
         <w:p>
           <w:pPr>
-            <w:pStyle w:val="ndice1"/>
+            <w:pStyle w:val="TOC1"/>
             <w:tabs>
               <w:tab w:val="right" w:leader="dot" w:pos="8494"/>
             </w:tabs>
@@ -628,7 +617,7 @@
           <w:hyperlink w:anchor="_Toc68515429" w:history="1">
             <w:r>
               <w:rPr>
-                <w:rStyle w:val="Hiperligao"/>
+                <w:rStyle w:val="Hyperlink"/>
                 <w:noProof/>
               </w:rPr>
               <w:t>Descrição da solução</w:t>
@@ -685,7 +674,7 @@
         </w:p>
         <w:p>
           <w:pPr>
-            <w:pStyle w:val="ndice1"/>
+            <w:pStyle w:val="TOC1"/>
             <w:tabs>
               <w:tab w:val="right" w:leader="dot" w:pos="8494"/>
             </w:tabs>
@@ -698,7 +687,7 @@
           <w:hyperlink w:anchor="_Toc68515430" w:history="1">
             <w:r>
               <w:rPr>
-                <w:rStyle w:val="Hiperligao"/>
+                <w:rStyle w:val="Hyperlink"/>
                 <w:noProof/>
               </w:rPr>
               <w:t>Casos de utilização</w:t>
@@ -755,7 +744,7 @@
         </w:p>
         <w:p>
           <w:pPr>
-            <w:pStyle w:val="ndice1"/>
+            <w:pStyle w:val="TOC1"/>
             <w:tabs>
               <w:tab w:val="right" w:leader="dot" w:pos="8494"/>
             </w:tabs>
@@ -768,7 +757,7 @@
           <w:hyperlink w:anchor="_Toc68515431" w:history="1">
             <w:r>
               <w:rPr>
-                <w:rStyle w:val="Hiperligao"/>
+                <w:rStyle w:val="Hyperlink"/>
                 <w:noProof/>
               </w:rPr>
               <w:t>Conclusão</w:t>
@@ -825,7 +814,7 @@
         </w:p>
         <w:p>
           <w:pPr>
-            <w:pStyle w:val="ndice1"/>
+            <w:pStyle w:val="TOC1"/>
             <w:tabs>
               <w:tab w:val="right" w:leader="dot" w:pos="8494"/>
             </w:tabs>
@@ -838,7 +827,7 @@
           <w:hyperlink w:anchor="_Toc68515432" w:history="1">
             <w:r>
               <w:rPr>
-                <w:rStyle w:val="Hiperligao"/>
+                <w:rStyle w:val="Hyperlink"/>
                 <w:noProof/>
               </w:rPr>
               <w:t>Participação de cada membro</w:t>
@@ -895,7 +884,7 @@
         </w:p>
         <w:p>
           <w:pPr>
-            <w:pStyle w:val="ndice1"/>
+            <w:pStyle w:val="TOC1"/>
             <w:tabs>
               <w:tab w:val="right" w:leader="dot" w:pos="8494"/>
             </w:tabs>
@@ -908,7 +897,7 @@
           <w:hyperlink w:anchor="_Toc68515433" w:history="1">
             <w:r>
               <w:rPr>
-                <w:rStyle w:val="Hiperligao"/>
+                <w:rStyle w:val="Hyperlink"/>
                 <w:noProof/>
               </w:rPr>
               <w:t>Bibliografia</w:t>
@@ -1033,7 +1022,6 @@
         </w:rPr>
         <w:t xml:space="preserve">Tema: </w:t>
       </w:r>
-      <w:proofErr w:type="spellStart"/>
       <w:r>
         <w:rPr>
           <w:rFonts w:ascii="Times New Roman" w:hAnsi="Times New Roman" w:cs="Times New Roman"/>
@@ -1042,18 +1030,7 @@
           <w:sz w:val="24"/>
           <w:szCs w:val="40"/>
         </w:rPr>
-        <w:t>PapaRica</w:t>
-      </w:r>
-      <w:proofErr w:type="spellEnd"/>
-      <w:r>
-        <w:rPr>
-          <w:rFonts w:ascii="Times New Roman" w:hAnsi="Times New Roman" w:cs="Times New Roman"/>
-          <w:b/>
-          <w:bCs/>
-          <w:sz w:val="24"/>
-          <w:szCs w:val="40"/>
-        </w:rPr>
-        <w:t>: distribuição de refeições prontas</w:t>
+        <w:t>PapaRica: distribuição de refeições prontas</w:t>
       </w:r>
     </w:p>
     <w:p>
@@ -1083,61 +1060,7 @@
           <w:sz w:val="24"/>
           <w:szCs w:val="40"/>
         </w:rPr>
-        <w:t xml:space="preserve">Os veículos da </w:t>
-      </w:r>
-      <w:proofErr w:type="spellStart"/>
-      <w:r>
-        <w:rPr>
-          <w:rFonts w:ascii="Times New Roman" w:hAnsi="Times New Roman" w:cs="Times New Roman"/>
-          <w:sz w:val="24"/>
-          <w:szCs w:val="40"/>
-        </w:rPr>
-        <w:t>PapaRica</w:t>
-      </w:r>
-      <w:proofErr w:type="spellEnd"/>
-      <w:r>
-        <w:rPr>
-          <w:rFonts w:ascii="Times New Roman" w:hAnsi="Times New Roman" w:cs="Times New Roman"/>
-          <w:sz w:val="24"/>
-          <w:szCs w:val="40"/>
-        </w:rPr>
-        <w:t xml:space="preserve">, uma empresa de </w:t>
-      </w:r>
-      <w:proofErr w:type="spellStart"/>
-      <w:r>
-        <w:rPr>
-          <w:rFonts w:ascii="Times New Roman" w:hAnsi="Times New Roman" w:cs="Times New Roman"/>
-          <w:sz w:val="24"/>
-          <w:szCs w:val="40"/>
-        </w:rPr>
-        <w:t>confecção</w:t>
-      </w:r>
-      <w:proofErr w:type="spellEnd"/>
-      <w:r>
-        <w:rPr>
-          <w:rFonts w:ascii="Times New Roman" w:hAnsi="Times New Roman" w:cs="Times New Roman"/>
-          <w:sz w:val="24"/>
-          <w:szCs w:val="40"/>
-        </w:rPr>
-        <w:t xml:space="preserve"> e distribuição de refeições prontas a consumir do distrito de Vila do Conde, recolhem, diariamente, as encomendas dos clientes para o almoço e entregam-nos nas casas ou empresas dos clientes. A empresa faz entregas em toda a área metropolitana do Porto. Depois de realizar as entregas, os veículos de distribuição recolhem à garagem, localizada na sede da empresa em Vila do Conde. Este tipo de transporte de refeições prontas a consumir, de elevada qualidade, é cada vez mais frequente em zonas urbanas, permitindo o acesso a refeições de qualidade, saudáveis e </w:t>
-      </w:r>
-      <w:proofErr w:type="spellStart"/>
-      <w:r>
-        <w:rPr>
-          <w:rFonts w:ascii="Times New Roman" w:hAnsi="Times New Roman" w:cs="Times New Roman"/>
-          <w:sz w:val="24"/>
-          <w:szCs w:val="40"/>
-        </w:rPr>
-        <w:t>confeccionadas</w:t>
-      </w:r>
-      <w:proofErr w:type="spellEnd"/>
-      <w:r>
-        <w:rPr>
-          <w:rFonts w:ascii="Times New Roman" w:hAnsi="Times New Roman" w:cs="Times New Roman"/>
-          <w:sz w:val="24"/>
-          <w:szCs w:val="40"/>
-        </w:rPr>
-        <w:t xml:space="preserve"> de forma caseira, algo cada vez mais valorizado pelos consumidores modernos.</w:t>
+        <w:t>Os veículos da PapaRica, uma empresa de confecção e distribuição de refeições prontas a consumir do distrito de Vila do Conde, recolhem, diariamente, as encomendas dos clientes para o almoço e entregam-nos nas casas ou empresas dos clientes. A empresa faz entregas em toda a área metropolitana do Porto. Depois de realizar as entregas, os veículos de distribuição recolhem à garagem, localizada na sede da empresa em Vila do Conde. Este tipo de transporte de refeições prontas a consumir, de elevada qualidade, é cada vez mais frequente em zonas urbanas, permitindo o acesso a refeições de qualidade, saudáveis e confeccionadas de forma caseira, algo cada vez mais valorizado pelos consumidores modernos.</w:t>
       </w:r>
     </w:p>
     <w:p>
@@ -1167,25 +1090,7 @@
           <w:sz w:val="24"/>
           <w:szCs w:val="40"/>
         </w:rPr>
-        <w:t xml:space="preserve">Neste trabalho, pretende-se implementar um sistema que permita à empresa gerir a sua frota e a sua carteira de entregas. As refeições são recolhidas diariamente na sede da empresa onde se encontram já distribuídas por cabazes, identificadas com o nome do destinatário, número de embalagens que contém o cabaz, destino, número de </w:t>
-      </w:r>
-      <w:proofErr w:type="spellStart"/>
-      <w:r>
-        <w:rPr>
-          <w:rFonts w:ascii="Times New Roman" w:hAnsi="Times New Roman" w:cs="Times New Roman"/>
-          <w:sz w:val="24"/>
-          <w:szCs w:val="40"/>
-        </w:rPr>
-        <w:t>factura</w:t>
-      </w:r>
-      <w:proofErr w:type="spellEnd"/>
-      <w:r>
-        <w:rPr>
-          <w:rFonts w:ascii="Times New Roman" w:hAnsi="Times New Roman" w:cs="Times New Roman"/>
-          <w:sz w:val="24"/>
-          <w:szCs w:val="40"/>
-        </w:rPr>
-        <w:t>, entre outras informações que julgar necessárias. Inicialmente, considere que a empresa tem um único veículo, que é capaz de realizar a entrega de todos os cabazes a aguardar transporte. Numa segunda fase, considere que a empresa conta com uma frota de veículos, de diferentes tipos e capacidades; tente, então, agrupar itens de forma a não exceder a capacidade de carga do veículo, e estejam próximos de forma a minimizar o caminho gerado, desde a empresa até ao regresso à mesma, passando pelos pontos de entrega.</w:t>
+        <w:t>Neste trabalho, pretende-se implementar um sistema que permita à empresa gerir a sua frota e a sua carteira de entregas. As refeições são recolhidas diariamente na sede da empresa onde se encontram já distribuídas por cabazes, identificadas com o nome do destinatário, número de embalagens que contém o cabaz, destino, número de factura, entre outras informações que julgar necessárias. Inicialmente, considere que a empresa tem um único veículo, que é capaz de realizar a entrega de todos os cabazes a aguardar transporte. Numa segunda fase, considere que a empresa conta com uma frota de veículos, de diferentes tipos e capacidades; tente, então, agrupar itens de forma a não exceder a capacidade de carga do veículo, e estejam próximos de forma a minimizar o caminho gerado, desde a empresa até ao regresso à mesma, passando pelos pontos de entrega.</w:t>
       </w:r>
     </w:p>
     <w:p>
@@ -1204,25 +1109,7 @@
           <w:sz w:val="24"/>
           <w:szCs w:val="40"/>
         </w:rPr>
-        <w:t xml:space="preserve">Avalie a conectividade do grafo, de forma a evitar que sejam aceites entregas em zonas inacessíveis da rede. Algumas vezes, obras nas vias públicas podem fazer com que certas zonas </w:t>
-      </w:r>
-      <w:proofErr w:type="gramStart"/>
-      <w:r>
-        <w:rPr>
-          <w:rFonts w:ascii="Times New Roman" w:hAnsi="Times New Roman" w:cs="Times New Roman"/>
-          <w:sz w:val="24"/>
-          <w:szCs w:val="40"/>
-        </w:rPr>
-        <w:t>tornem-se</w:t>
-      </w:r>
-      <w:proofErr w:type="gramEnd"/>
-      <w:r>
-        <w:rPr>
-          <w:rFonts w:ascii="Times New Roman" w:hAnsi="Times New Roman" w:cs="Times New Roman"/>
-          <w:sz w:val="24"/>
-          <w:szCs w:val="40"/>
-        </w:rPr>
-        <w:t xml:space="preserve"> inacessíveis, tornando as entregas inviáveis.</w:t>
+        <w:t>Avalie a conectividade do grafo, de forma a evitar que sejam aceites entregas em zonas inacessíveis da rede. Algumas vezes, obras nas vias públicas podem fazer com que certas zonas tornem-se inacessíveis, tornando as entregas inviáveis.</w:t>
       </w:r>
     </w:p>
     <w:p>
@@ -1241,25 +1128,7 @@
           <w:sz w:val="24"/>
           <w:szCs w:val="40"/>
         </w:rPr>
-        <w:t xml:space="preserve">Considere a possibilidade de utilizar mapas reais, extraídos do </w:t>
-      </w:r>
-      <w:proofErr w:type="spellStart"/>
-      <w:r>
-        <w:rPr>
-          <w:rFonts w:ascii="Times New Roman" w:hAnsi="Times New Roman" w:cs="Times New Roman"/>
-          <w:sz w:val="24"/>
-          <w:szCs w:val="40"/>
-        </w:rPr>
-        <w:t>OpenStreetMaps</w:t>
-      </w:r>
-      <w:proofErr w:type="spellEnd"/>
-      <w:r>
-        <w:rPr>
-          <w:rFonts w:ascii="Times New Roman" w:hAnsi="Times New Roman" w:cs="Times New Roman"/>
-          <w:sz w:val="24"/>
-          <w:szCs w:val="40"/>
-        </w:rPr>
-        <w:t xml:space="preserve"> (www.openstreetmap.org) e coordenadas geográficas do depósito, da garagem, e dos endereços dos destinatários para as respetivas entregas.</w:t>
+        <w:t>Considere a possibilidade de utilizar mapas reais, extraídos do OpenStreetMaps (www.openstreetmap.org) e coordenadas geográficas do depósito, da garagem, e dos endereços dos destinatários para as respetivas entregas.</w:t>
       </w:r>
     </w:p>
     <w:p/>
@@ -1268,7 +1137,7 @@
     <w:p/>
     <w:p>
       <w:pPr>
-        <w:pStyle w:val="Ttulo1"/>
+        <w:pStyle w:val="Heading1"/>
         <w:jc w:val="center"/>
       </w:pPr>
       <w:bookmarkStart w:id="0" w:name="_Toc68515427"/>
@@ -1337,25 +1206,7 @@
           <w:sz w:val="24"/>
           <w:szCs w:val="40"/>
         </w:rPr>
-        <w:t xml:space="preserve">Com sede em Vila do Conde, a </w:t>
-      </w:r>
-      <w:proofErr w:type="spellStart"/>
-      <w:r>
-        <w:rPr>
-          <w:rFonts w:ascii="Times New Roman" w:hAnsi="Times New Roman" w:cs="Times New Roman"/>
-          <w:sz w:val="24"/>
-          <w:szCs w:val="40"/>
-        </w:rPr>
-        <w:t>PapaRica</w:t>
-      </w:r>
-      <w:proofErr w:type="spellEnd"/>
-      <w:r>
-        <w:rPr>
-          <w:rFonts w:ascii="Times New Roman" w:hAnsi="Times New Roman" w:cs="Times New Roman"/>
-          <w:sz w:val="24"/>
-          <w:szCs w:val="40"/>
-        </w:rPr>
-        <w:t xml:space="preserve"> faz recolhas e</w:t>
+        <w:t>Com sede em Vila do Conde, a PapaRica faz recolhas e</w:t>
       </w:r>
       <w:r>
         <w:rPr>
@@ -1756,7 +1607,7 @@
     </w:p>
     <w:p>
       <w:pPr>
-        <w:pStyle w:val="Ttulo1"/>
+        <w:pStyle w:val="Heading1"/>
         <w:jc w:val="center"/>
       </w:pPr>
       <w:bookmarkStart w:id="1" w:name="_Toc68515428"/>
@@ -1768,7 +1619,7 @@
     </w:p>
     <w:p>
       <w:pPr>
-        <w:pStyle w:val="Ttulo2"/>
+        <w:pStyle w:val="Heading2"/>
         <w:rPr>
           <w:b/>
           <w:bCs/>
@@ -1792,23 +1643,13 @@
           <w:szCs w:val="40"/>
         </w:rPr>
       </w:pPr>
-      <w:proofErr w:type="spellStart"/>
-      <w:r>
-        <w:rPr>
-          <w:rFonts w:ascii="Times New Roman" w:hAnsi="Times New Roman" w:cs="Times New Roman"/>
-          <w:sz w:val="24"/>
-          <w:szCs w:val="40"/>
-        </w:rPr>
-        <w:t>baskets</w:t>
-      </w:r>
-      <w:proofErr w:type="spellEnd"/>
-      <w:r>
-        <w:rPr>
-          <w:rFonts w:ascii="Times New Roman" w:hAnsi="Times New Roman" w:cs="Times New Roman"/>
-          <w:sz w:val="24"/>
-          <w:szCs w:val="40"/>
-        </w:rPr>
-        <w:t xml:space="preserve"> - </w:t>
+      <w:r>
+        <w:rPr>
+          <w:rFonts w:ascii="Times New Roman" w:hAnsi="Times New Roman" w:cs="Times New Roman"/>
+          <w:sz w:val="24"/>
+          <w:szCs w:val="40"/>
+        </w:rPr>
+        <w:t xml:space="preserve">baskets - </w:t>
       </w:r>
       <w:r>
         <w:rPr>
@@ -1821,6 +1662,7 @@
     </w:p>
     <w:p>
       <w:pPr>
+        <w:ind w:firstLine="360"/>
         <w:rPr>
           <w:rFonts w:ascii="Times New Roman" w:hAnsi="Times New Roman" w:cs="Times New Roman"/>
           <w:sz w:val="24"/>
@@ -1835,7 +1677,6 @@
         </w:rPr>
         <w:t xml:space="preserve">C – </w:t>
       </w:r>
-      <w:proofErr w:type="gramStart"/>
       <w:r>
         <w:rPr>
           <w:rFonts w:ascii="Times New Roman" w:hAnsi="Times New Roman" w:cs="Times New Roman"/>
@@ -1844,7 +1685,6 @@
         </w:rPr>
         <w:t>cabaz</w:t>
       </w:r>
-      <w:proofErr w:type="gramEnd"/>
       <w:r>
         <w:rPr>
           <w:rFonts w:ascii="Times New Roman" w:hAnsi="Times New Roman" w:cs="Times New Roman"/>
@@ -1856,7 +1696,7 @@
     </w:p>
     <w:p>
       <w:pPr>
-        <w:pStyle w:val="PargrafodaLista"/>
+        <w:pStyle w:val="ListParagraph"/>
         <w:numPr>
           <w:ilvl w:val="0"/>
           <w:numId w:val="9"/>
@@ -1867,23 +1707,13 @@
           <w:szCs w:val="40"/>
         </w:rPr>
       </w:pPr>
-      <w:proofErr w:type="spellStart"/>
-      <w:r>
-        <w:rPr>
-          <w:rFonts w:ascii="Times New Roman" w:hAnsi="Times New Roman" w:cs="Times New Roman"/>
-          <w:sz w:val="24"/>
-          <w:szCs w:val="40"/>
-        </w:rPr>
-        <w:t>clientName</w:t>
-      </w:r>
-      <w:proofErr w:type="spellEnd"/>
-      <w:r>
-        <w:rPr>
-          <w:rFonts w:ascii="Times New Roman" w:hAnsi="Times New Roman" w:cs="Times New Roman"/>
-          <w:sz w:val="24"/>
-          <w:szCs w:val="40"/>
-        </w:rPr>
-        <w:t xml:space="preserve"> - </w:t>
+      <w:r>
+        <w:rPr>
+          <w:rFonts w:ascii="Times New Roman" w:hAnsi="Times New Roman" w:cs="Times New Roman"/>
+          <w:sz w:val="24"/>
+          <w:szCs w:val="40"/>
+        </w:rPr>
+        <w:t xml:space="preserve">clientName - </w:t>
       </w:r>
       <w:r>
         <w:rPr>
@@ -1896,7 +1726,7 @@
     </w:p>
     <w:p>
       <w:pPr>
-        <w:pStyle w:val="PargrafodaLista"/>
+        <w:pStyle w:val="ListParagraph"/>
         <w:numPr>
           <w:ilvl w:val="0"/>
           <w:numId w:val="9"/>
@@ -1907,23 +1737,13 @@
           <w:szCs w:val="40"/>
         </w:rPr>
       </w:pPr>
-      <w:proofErr w:type="spellStart"/>
-      <w:r>
-        <w:rPr>
-          <w:rFonts w:ascii="Times New Roman" w:hAnsi="Times New Roman" w:cs="Times New Roman"/>
-          <w:sz w:val="24"/>
-          <w:szCs w:val="40"/>
-        </w:rPr>
-        <w:t>numPack</w:t>
-      </w:r>
-      <w:proofErr w:type="spellEnd"/>
-      <w:r>
-        <w:rPr>
-          <w:rFonts w:ascii="Times New Roman" w:hAnsi="Times New Roman" w:cs="Times New Roman"/>
-          <w:sz w:val="24"/>
-          <w:szCs w:val="40"/>
-        </w:rPr>
-        <w:t xml:space="preserve"> - </w:t>
+      <w:r>
+        <w:rPr>
+          <w:rFonts w:ascii="Times New Roman" w:hAnsi="Times New Roman" w:cs="Times New Roman"/>
+          <w:sz w:val="24"/>
+          <w:szCs w:val="40"/>
+        </w:rPr>
+        <w:t xml:space="preserve">numPack - </w:t>
       </w:r>
       <w:r>
         <w:rPr>
@@ -1936,7 +1756,7 @@
     </w:p>
     <w:p>
       <w:pPr>
-        <w:pStyle w:val="PargrafodaLista"/>
+        <w:pStyle w:val="ListParagraph"/>
         <w:numPr>
           <w:ilvl w:val="0"/>
           <w:numId w:val="9"/>
@@ -1947,23 +1767,13 @@
           <w:szCs w:val="40"/>
         </w:rPr>
       </w:pPr>
-      <w:proofErr w:type="spellStart"/>
-      <w:r>
-        <w:rPr>
-          <w:rFonts w:ascii="Times New Roman" w:hAnsi="Times New Roman" w:cs="Times New Roman"/>
-          <w:sz w:val="24"/>
-          <w:szCs w:val="40"/>
-        </w:rPr>
-        <w:t>idDest</w:t>
-      </w:r>
-      <w:proofErr w:type="spellEnd"/>
-      <w:r>
-        <w:rPr>
-          <w:rFonts w:ascii="Times New Roman" w:hAnsi="Times New Roman" w:cs="Times New Roman"/>
-          <w:sz w:val="24"/>
-          <w:szCs w:val="40"/>
-        </w:rPr>
-        <w:t xml:space="preserve"> – identificador do vértice de </w:t>
+      <w:r>
+        <w:rPr>
+          <w:rFonts w:ascii="Times New Roman" w:hAnsi="Times New Roman" w:cs="Times New Roman"/>
+          <w:sz w:val="24"/>
+          <w:szCs w:val="40"/>
+        </w:rPr>
+        <w:t xml:space="preserve">idDest – identificador do vértice de </w:t>
       </w:r>
       <w:r>
         <w:rPr>
@@ -1976,7 +1786,7 @@
     </w:p>
     <w:p>
       <w:pPr>
-        <w:pStyle w:val="PargrafodaLista"/>
+        <w:pStyle w:val="ListParagraph"/>
         <w:numPr>
           <w:ilvl w:val="0"/>
           <w:numId w:val="9"/>
@@ -1987,23 +1797,13 @@
           <w:szCs w:val="40"/>
         </w:rPr>
       </w:pPr>
-      <w:proofErr w:type="spellStart"/>
-      <w:r>
-        <w:rPr>
-          <w:rFonts w:ascii="Times New Roman" w:hAnsi="Times New Roman" w:cs="Times New Roman"/>
-          <w:sz w:val="24"/>
-          <w:szCs w:val="40"/>
-        </w:rPr>
-        <w:t>numFat</w:t>
-      </w:r>
-      <w:proofErr w:type="spellEnd"/>
-      <w:r>
-        <w:rPr>
-          <w:rFonts w:ascii="Times New Roman" w:hAnsi="Times New Roman" w:cs="Times New Roman"/>
-          <w:sz w:val="24"/>
-          <w:szCs w:val="40"/>
-        </w:rPr>
-        <w:t xml:space="preserve"> - </w:t>
+      <w:r>
+        <w:rPr>
+          <w:rFonts w:ascii="Times New Roman" w:hAnsi="Times New Roman" w:cs="Times New Roman"/>
+          <w:sz w:val="24"/>
+          <w:szCs w:val="40"/>
+        </w:rPr>
+        <w:t xml:space="preserve">numFat - </w:t>
       </w:r>
       <w:r>
         <w:rPr>
@@ -2022,27 +1822,18 @@
           <w:szCs w:val="40"/>
         </w:rPr>
       </w:pPr>
-      <w:proofErr w:type="spellStart"/>
-      <w:r>
-        <w:rPr>
-          <w:rFonts w:ascii="Times New Roman" w:hAnsi="Times New Roman" w:cs="Times New Roman"/>
-          <w:sz w:val="24"/>
-          <w:szCs w:val="40"/>
-        </w:rPr>
-        <w:t>fleet</w:t>
-      </w:r>
-      <w:proofErr w:type="spellEnd"/>
-      <w:r>
-        <w:rPr>
-          <w:rFonts w:ascii="Times New Roman" w:hAnsi="Times New Roman" w:cs="Times New Roman"/>
-          <w:sz w:val="24"/>
-          <w:szCs w:val="40"/>
-        </w:rPr>
-        <w:t xml:space="preserve"> – lista de camiões</w:t>
-      </w:r>
-    </w:p>
-    <w:p>
-      <w:pPr>
+      <w:r>
+        <w:rPr>
+          <w:rFonts w:ascii="Times New Roman" w:hAnsi="Times New Roman" w:cs="Times New Roman"/>
+          <w:sz w:val="24"/>
+          <w:szCs w:val="40"/>
+        </w:rPr>
+        <w:t>fleet – lista de camiões</w:t>
+      </w:r>
+    </w:p>
+    <w:p>
+      <w:pPr>
+        <w:ind w:left="360"/>
         <w:rPr>
           <w:rFonts w:ascii="Times New Roman" w:hAnsi="Times New Roman" w:cs="Times New Roman"/>
           <w:sz w:val="24"/>
@@ -2057,7 +1848,6 @@
         </w:rPr>
         <w:t xml:space="preserve">T – </w:t>
       </w:r>
-      <w:proofErr w:type="gramStart"/>
       <w:r>
         <w:rPr>
           <w:rFonts w:ascii="Times New Roman" w:hAnsi="Times New Roman" w:cs="Times New Roman"/>
@@ -2072,104 +1862,69 @@
           <w:sz w:val="24"/>
           <w:szCs w:val="40"/>
         </w:rPr>
-        <w:t>amião</w:t>
-      </w:r>
-      <w:proofErr w:type="gramEnd"/>
-      <w:r>
-        <w:rPr>
-          <w:rFonts w:ascii="Times New Roman" w:hAnsi="Times New Roman" w:cs="Times New Roman"/>
-          <w:sz w:val="24"/>
-          <w:szCs w:val="40"/>
-        </w:rPr>
-        <w:t>:</w:t>
-      </w:r>
-    </w:p>
-    <w:p>
-      <w:pPr>
-        <w:pStyle w:val="PargrafodaLista"/>
+        <w:t>amião:</w:t>
+      </w:r>
+    </w:p>
+    <w:p>
+      <w:pPr>
+        <w:pStyle w:val="ListParagraph"/>
         <w:numPr>
           <w:ilvl w:val="0"/>
           <w:numId w:val="8"/>
         </w:numPr>
-        <w:rPr>
-          <w:rFonts w:ascii="Times New Roman" w:hAnsi="Times New Roman" w:cs="Times New Roman"/>
-          <w:sz w:val="24"/>
-          <w:szCs w:val="40"/>
-        </w:rPr>
-      </w:pPr>
-      <w:proofErr w:type="spellStart"/>
-      <w:r>
-        <w:rPr>
-          <w:rFonts w:ascii="Times New Roman" w:hAnsi="Times New Roman" w:cs="Times New Roman"/>
-          <w:sz w:val="24"/>
-          <w:szCs w:val="40"/>
-        </w:rPr>
-        <w:t>maxC</w:t>
-      </w:r>
-      <w:r>
-        <w:rPr>
-          <w:rFonts w:ascii="Times New Roman" w:hAnsi="Times New Roman" w:cs="Times New Roman"/>
-          <w:sz w:val="24"/>
-          <w:szCs w:val="40"/>
-        </w:rPr>
-        <w:t>ap</w:t>
-      </w:r>
-      <w:proofErr w:type="spellEnd"/>
-      <w:r>
-        <w:rPr>
-          <w:rFonts w:ascii="Times New Roman" w:hAnsi="Times New Roman" w:cs="Times New Roman"/>
-          <w:sz w:val="24"/>
-          <w:szCs w:val="40"/>
-        </w:rPr>
-        <w:t xml:space="preserve"> - capacidade de cada veículo</w:t>
-      </w:r>
-    </w:p>
-    <w:p>
-      <w:pPr>
-        <w:pStyle w:val="PargrafodaLista"/>
+        <w:ind w:left="1080"/>
+        <w:rPr>
+          <w:rFonts w:ascii="Times New Roman" w:hAnsi="Times New Roman" w:cs="Times New Roman"/>
+          <w:sz w:val="24"/>
+          <w:szCs w:val="40"/>
+        </w:rPr>
+      </w:pPr>
+      <w:r>
+        <w:rPr>
+          <w:rFonts w:ascii="Times New Roman" w:hAnsi="Times New Roman" w:cs="Times New Roman"/>
+          <w:sz w:val="24"/>
+          <w:szCs w:val="40"/>
+        </w:rPr>
+        <w:t>maxCap - capacidade de cada veículo</w:t>
+      </w:r>
+    </w:p>
+    <w:p>
+      <w:pPr>
+        <w:pStyle w:val="ListParagraph"/>
         <w:numPr>
           <w:ilvl w:val="0"/>
           <w:numId w:val="8"/>
         </w:numPr>
-        <w:rPr>
-          <w:rFonts w:ascii="Times New Roman" w:hAnsi="Times New Roman" w:cs="Times New Roman"/>
-          <w:sz w:val="24"/>
-          <w:szCs w:val="40"/>
-        </w:rPr>
-      </w:pPr>
-      <w:proofErr w:type="spellStart"/>
-      <w:r>
-        <w:rPr>
-          <w:rFonts w:ascii="Times New Roman" w:hAnsi="Times New Roman" w:cs="Times New Roman"/>
-          <w:sz w:val="24"/>
-          <w:szCs w:val="40"/>
-        </w:rPr>
-        <w:t>baskets</w:t>
-      </w:r>
-      <w:proofErr w:type="spellEnd"/>
-      <w:r>
-        <w:rPr>
-          <w:rFonts w:ascii="Times New Roman" w:hAnsi="Times New Roman" w:cs="Times New Roman"/>
-          <w:sz w:val="24"/>
-          <w:szCs w:val="40"/>
-        </w:rPr>
-        <w:t xml:space="preserve"> – lista de cabazes dentro do veículo</w:t>
-      </w:r>
-    </w:p>
-    <w:p>
-      <w:pPr>
-        <w:pStyle w:val="PargrafodaLista"/>
+        <w:ind w:left="1080"/>
+        <w:rPr>
+          <w:rFonts w:ascii="Times New Roman" w:hAnsi="Times New Roman" w:cs="Times New Roman"/>
+          <w:sz w:val="24"/>
+          <w:szCs w:val="40"/>
+        </w:rPr>
+      </w:pPr>
+      <w:r>
+        <w:rPr>
+          <w:rFonts w:ascii="Times New Roman" w:hAnsi="Times New Roman" w:cs="Times New Roman"/>
+          <w:sz w:val="24"/>
+          <w:szCs w:val="40"/>
+        </w:rPr>
+        <w:t>baskets – lista de cabazes dentro do veículo</w:t>
+      </w:r>
+    </w:p>
+    <w:p>
+      <w:pPr>
+        <w:pStyle w:val="ListParagraph"/>
         <w:numPr>
           <w:ilvl w:val="0"/>
           <w:numId w:val="8"/>
         </w:numPr>
-        <w:rPr>
-          <w:rFonts w:ascii="Times New Roman" w:hAnsi="Times New Roman" w:cs="Times New Roman"/>
-          <w:sz w:val="24"/>
-          <w:szCs w:val="40"/>
-        </w:rPr>
-      </w:pPr>
-      <w:proofErr w:type="spellStart"/>
+        <w:ind w:left="1080"/>
+        <w:rPr>
+          <w:rFonts w:ascii="Times New Roman" w:hAnsi="Times New Roman" w:cs="Times New Roman"/>
+          <w:sz w:val="24"/>
+          <w:szCs w:val="40"/>
+        </w:rPr>
+      </w:pPr>
       <w:r>
         <w:rPr>
           <w:rFonts w:ascii="Times New Roman" w:hAnsi="Times New Roman" w:cs="Times New Roman"/>
@@ -2178,7 +1933,6 @@
         </w:rPr>
         <w:t>path</w:t>
       </w:r>
-      <w:proofErr w:type="spellEnd"/>
       <w:r>
         <w:rPr>
           <w:rFonts w:ascii="Times New Roman" w:hAnsi="Times New Roman" w:cs="Times New Roman"/>
@@ -2202,30 +1956,28 @@
           <w:sz w:val="24"/>
           <w:szCs w:val="40"/>
         </w:rPr>
-        <w:t xml:space="preserve">G - </w:t>
-      </w:r>
-      <w:proofErr w:type="gramStart"/>
-      <w:r>
-        <w:rPr>
-          <w:rFonts w:ascii="Times New Roman" w:hAnsi="Times New Roman" w:cs="Times New Roman"/>
-          <w:sz w:val="24"/>
-          <w:szCs w:val="40"/>
-        </w:rPr>
-        <w:t>grafo</w:t>
-      </w:r>
-      <w:proofErr w:type="gramEnd"/>
-      <w:r>
-        <w:rPr>
-          <w:rFonts w:ascii="Times New Roman" w:hAnsi="Times New Roman" w:cs="Times New Roman"/>
-          <w:sz w:val="24"/>
-          <w:szCs w:val="40"/>
-        </w:rPr>
-        <w:t xml:space="preserve"> da área metropolitana do Porto:</w:t>
-      </w:r>
-    </w:p>
-    <w:p>
-      <w:pPr>
-        <w:pStyle w:val="PargrafodaLista"/>
+        <w:t>G</w:t>
+      </w:r>
+      <w:r>
+        <w:rPr>
+          <w:rFonts w:ascii="Times New Roman" w:hAnsi="Times New Roman" w:cs="Times New Roman"/>
+          <w:sz w:val="24"/>
+          <w:szCs w:val="40"/>
+        </w:rPr>
+        <w:t>(V,E)</w:t>
+      </w:r>
+      <w:r>
+        <w:rPr>
+          <w:rFonts w:ascii="Times New Roman" w:hAnsi="Times New Roman" w:cs="Times New Roman"/>
+          <w:sz w:val="24"/>
+          <w:szCs w:val="40"/>
+        </w:rPr>
+        <w:t xml:space="preserve"> - grafo da área metropolitana do Porto:</w:t>
+      </w:r>
+    </w:p>
+    <w:p>
+      <w:pPr>
+        <w:pStyle w:val="ListParagraph"/>
         <w:numPr>
           <w:ilvl w:val="0"/>
           <w:numId w:val="7"/>
@@ -2242,30 +1994,20 @@
           <w:sz w:val="24"/>
           <w:szCs w:val="40"/>
         </w:rPr>
-        <w:t xml:space="preserve">V – </w:t>
-      </w:r>
-      <w:proofErr w:type="gramStart"/>
-      <w:r>
-        <w:rPr>
-          <w:rFonts w:ascii="Times New Roman" w:hAnsi="Times New Roman" w:cs="Times New Roman"/>
-          <w:sz w:val="24"/>
-          <w:szCs w:val="40"/>
-        </w:rPr>
-        <w:t>vértices</w:t>
-      </w:r>
-      <w:proofErr w:type="gramEnd"/>
-      <w:r>
-        <w:rPr>
-          <w:rFonts w:ascii="Times New Roman" w:hAnsi="Times New Roman" w:cs="Times New Roman"/>
-          <w:sz w:val="24"/>
-          <w:szCs w:val="40"/>
-        </w:rPr>
-        <w:t xml:space="preserve"> (representam pontos da área)</w:t>
-      </w:r>
-    </w:p>
-    <w:p>
-      <w:pPr>
-        <w:pStyle w:val="PargrafodaLista"/>
+        <w:t>V – vértices (</w:t>
+      </w:r>
+      <w:r>
+        <w:rPr>
+          <w:rFonts w:ascii="Times New Roman" w:hAnsi="Times New Roman" w:cs="Times New Roman"/>
+          <w:sz w:val="24"/>
+          <w:szCs w:val="40"/>
+        </w:rPr>
+        <w:t>pontos de interesse em que é possível a entrega de cabazes)</w:t>
+      </w:r>
+    </w:p>
+    <w:p>
+      <w:pPr>
+        <w:pStyle w:val="ListParagraph"/>
         <w:numPr>
           <w:ilvl w:val="1"/>
           <w:numId w:val="7"/>
@@ -2287,7 +2029,7 @@
     </w:p>
     <w:p>
       <w:pPr>
-        <w:pStyle w:val="PargrafodaLista"/>
+        <w:pStyle w:val="ListParagraph"/>
         <w:numPr>
           <w:ilvl w:val="1"/>
           <w:numId w:val="7"/>
@@ -2298,7 +2040,6 @@
           <w:szCs w:val="40"/>
         </w:rPr>
       </w:pPr>
-      <w:proofErr w:type="spellStart"/>
       <w:r>
         <w:rPr>
           <w:rFonts w:ascii="Times New Roman" w:hAnsi="Times New Roman" w:cs="Times New Roman"/>
@@ -2307,7 +2048,26 @@
         </w:rPr>
         <w:t>adj</w:t>
       </w:r>
-      <w:proofErr w:type="spellEnd"/>
+      <w:r>
+        <w:rPr>
+          <w:rFonts w:ascii="Times New Roman" w:hAnsi="Times New Roman" w:cs="Times New Roman"/>
+          <w:sz w:val="24"/>
+          <w:szCs w:val="40"/>
+        </w:rPr>
+        <w:t xml:space="preserve"> </w:t>
+      </w:r>
+      <w:r>
+        <w:rPr>
+          <w:rFonts w:ascii="Cambria Math" w:hAnsi="Cambria Math" w:cs="Cambria Math"/>
+        </w:rPr>
+        <w:t>∈</w:t>
+      </w:r>
+      <w:r>
+        <w:t> </w:t>
+      </w:r>
+      <w:r>
+        <w:t>E</w:t>
+      </w:r>
       <w:r>
         <w:rPr>
           <w:rFonts w:ascii="Times New Roman" w:hAnsi="Times New Roman" w:cs="Times New Roman"/>
@@ -2319,7 +2079,7 @@
     </w:p>
     <w:p>
       <w:pPr>
-        <w:pStyle w:val="PargrafodaLista"/>
+        <w:pStyle w:val="ListParagraph"/>
         <w:numPr>
           <w:ilvl w:val="0"/>
           <w:numId w:val="7"/>
@@ -2336,30 +2096,12 @@
           <w:sz w:val="24"/>
           <w:szCs w:val="40"/>
         </w:rPr>
-        <w:t xml:space="preserve">E – </w:t>
-      </w:r>
-      <w:proofErr w:type="gramStart"/>
-      <w:r>
-        <w:rPr>
-          <w:rFonts w:ascii="Times New Roman" w:hAnsi="Times New Roman" w:cs="Times New Roman"/>
-          <w:sz w:val="24"/>
-          <w:szCs w:val="40"/>
-        </w:rPr>
-        <w:t>arestas</w:t>
-      </w:r>
-      <w:proofErr w:type="gramEnd"/>
-      <w:r>
-        <w:rPr>
-          <w:rFonts w:ascii="Times New Roman" w:hAnsi="Times New Roman" w:cs="Times New Roman"/>
-          <w:sz w:val="24"/>
-          <w:szCs w:val="40"/>
-        </w:rPr>
-        <w:t xml:space="preserve"> (representam as ligações entre os pontos, vértices)</w:t>
-      </w:r>
-    </w:p>
-    <w:p>
-      <w:pPr>
-        <w:pStyle w:val="PargrafodaLista"/>
+        <w:t>E – arestas (representam as ligações entre os pontos, vértices)</w:t>
+      </w:r>
+    </w:p>
+    <w:p>
+      <w:pPr>
+        <w:pStyle w:val="ListParagraph"/>
         <w:numPr>
           <w:ilvl w:val="1"/>
           <w:numId w:val="7"/>
@@ -2399,7 +2141,7 @@
     </w:p>
     <w:p>
       <w:pPr>
-        <w:pStyle w:val="PargrafodaLista"/>
+        <w:pStyle w:val="ListParagraph"/>
         <w:numPr>
           <w:ilvl w:val="1"/>
           <w:numId w:val="7"/>
@@ -2410,7 +2152,6 @@
           <w:szCs w:val="40"/>
         </w:rPr>
       </w:pPr>
-      <w:proofErr w:type="spellStart"/>
       <w:r>
         <w:rPr>
           <w:rFonts w:ascii="Times New Roman" w:hAnsi="Times New Roman" w:cs="Times New Roman"/>
@@ -2419,19 +2160,66 @@
         </w:rPr>
         <w:t>dest</w:t>
       </w:r>
-      <w:proofErr w:type="spellEnd"/>
-      <w:r>
-        <w:rPr>
-          <w:rFonts w:ascii="Times New Roman" w:hAnsi="Times New Roman" w:cs="Times New Roman"/>
-          <w:sz w:val="24"/>
-          <w:szCs w:val="40"/>
-        </w:rPr>
-        <w:t xml:space="preserve"> – Destino </w:t>
-      </w:r>
-    </w:p>
-    <w:p>
-      <w:pPr>
-        <w:pStyle w:val="PargrafodaLista"/>
+      <w:r>
+        <w:rPr>
+          <w:rFonts w:ascii="Times New Roman" w:hAnsi="Times New Roman" w:cs="Times New Roman"/>
+          <w:sz w:val="24"/>
+          <w:szCs w:val="40"/>
+        </w:rPr>
+        <w:t xml:space="preserve"> </w:t>
+      </w:r>
+      <w:hyperlink r:id="rId9" w:tooltip="∈" w:history="1">
+        <w:r>
+          <w:rPr>
+            <w:rStyle w:val="Hyperlink"/>
+            <w:rFonts w:ascii="Cambria Math" w:hAnsi="Cambria Math" w:cs="Cambria Math"/>
+            <w:color w:val="000000" w:themeColor="text1"/>
+            <w:sz w:val="21"/>
+            <w:szCs w:val="21"/>
+            <w:u w:val="none"/>
+            <w:shd w:val="clear" w:color="auto" w:fill="F9F9F9"/>
+            <w14:shadow w14:blurRad="38100" w14:dist="19050" w14:dir="2700000" w14:sx="100000" w14:sy="100000" w14:kx="0" w14:ky="0" w14:algn="tl">
+              <w14:schemeClr w14:val="dk1">
+                <w14:alpha w14:val="60000"/>
+              </w14:schemeClr>
+            </w14:shadow>
+            <w14:textOutline w14:w="0" w14:cap="flat" w14:cmpd="sng" w14:algn="ctr">
+              <w14:noFill/>
+              <w14:prstDash w14:val="solid"/>
+              <w14:round/>
+            </w14:textOutline>
+          </w:rPr>
+          <w:t>∈</w:t>
+        </w:r>
+      </w:hyperlink>
+      <w:r>
+        <w:rPr>
+          <w:rFonts w:ascii="Times New Roman" w:hAnsi="Times New Roman" w:cs="Times New Roman"/>
+          <w:sz w:val="24"/>
+          <w:szCs w:val="40"/>
+        </w:rPr>
+        <w:t xml:space="preserve"> </w:t>
+      </w:r>
+      <w:r>
+        <w:rPr>
+          <w:rFonts w:ascii="Times New Roman" w:hAnsi="Times New Roman" w:cs="Times New Roman"/>
+          <w:sz w:val="24"/>
+          <w:szCs w:val="40"/>
+        </w:rPr>
+        <w:t xml:space="preserve"> V</w:t>
+      </w:r>
+      <w:r>
+        <w:rPr>
+          <w:rFonts w:ascii="Times New Roman" w:hAnsi="Times New Roman" w:cs="Times New Roman"/>
+          <w:sz w:val="24"/>
+          <w:szCs w:val="40"/>
+        </w:rPr>
+        <w:t xml:space="preserve">– Destino </w:t>
+      </w:r>
+    </w:p>
+    <w:p>
+      <w:pPr>
+        <w:pStyle w:val="ListParagraph"/>
         <w:numPr>
           <w:ilvl w:val="1"/>
           <w:numId w:val="7"/>
@@ -2442,76 +2230,30 @@
           <w:szCs w:val="40"/>
         </w:rPr>
       </w:pPr>
-      <w:proofErr w:type="spellStart"/>
-      <w:r>
-        <w:rPr>
-          <w:rFonts w:ascii="Times New Roman" w:hAnsi="Times New Roman" w:cs="Times New Roman"/>
-          <w:sz w:val="24"/>
-          <w:szCs w:val="40"/>
-        </w:rPr>
-        <w:t>name</w:t>
-      </w:r>
-      <w:proofErr w:type="spellEnd"/>
-      <w:r>
-        <w:rPr>
-          <w:rFonts w:ascii="Times New Roman" w:hAnsi="Times New Roman" w:cs="Times New Roman"/>
-          <w:sz w:val="24"/>
-          <w:szCs w:val="40"/>
-        </w:rPr>
-        <w:t xml:space="preserve"> – identificador da aresta (por </w:t>
-      </w:r>
-      <w:proofErr w:type="spellStart"/>
-      <w:r>
-        <w:rPr>
-          <w:rFonts w:ascii="Times New Roman" w:hAnsi="Times New Roman" w:cs="Times New Roman"/>
-          <w:sz w:val="24"/>
-          <w:szCs w:val="40"/>
-        </w:rPr>
-        <w:t>ex</w:t>
-      </w:r>
-      <w:proofErr w:type="spellEnd"/>
-      <w:r>
-        <w:rPr>
-          <w:rFonts w:ascii="Times New Roman" w:hAnsi="Times New Roman" w:cs="Times New Roman"/>
-          <w:sz w:val="24"/>
-          <w:szCs w:val="40"/>
-        </w:rPr>
-        <w:t>: rua)</w:t>
-      </w:r>
-    </w:p>
-    <w:p>
-      <w:pPr>
-        <w:rPr>
-          <w:rFonts w:ascii="Times New Roman" w:hAnsi="Times New Roman" w:cs="Times New Roman"/>
-          <w:sz w:val="24"/>
-          <w:szCs w:val="40"/>
-        </w:rPr>
-      </w:pPr>
-      <w:r>
-        <w:rPr>
-          <w:rFonts w:ascii="Times New Roman" w:hAnsi="Times New Roman" w:cs="Times New Roman"/>
-          <w:sz w:val="24"/>
-          <w:szCs w:val="40"/>
-        </w:rPr>
-        <w:t xml:space="preserve">S - </w:t>
-      </w:r>
-      <w:proofErr w:type="gramStart"/>
-      <w:r>
-        <w:rPr>
-          <w:rFonts w:ascii="Times New Roman" w:hAnsi="Times New Roman" w:cs="Times New Roman"/>
-          <w:sz w:val="24"/>
-          <w:szCs w:val="40"/>
-        </w:rPr>
-        <w:t>vértice</w:t>
-      </w:r>
-      <w:proofErr w:type="gramEnd"/>
-      <w:r>
-        <w:rPr>
-          <w:rFonts w:ascii="Times New Roman" w:hAnsi="Times New Roman" w:cs="Times New Roman"/>
-          <w:sz w:val="24"/>
-          <w:szCs w:val="40"/>
-        </w:rPr>
-        <w:t xml:space="preserve"> inicial (representa a sede da empresa em Vila do Conde)</w:t>
+      <w:r>
+        <w:rPr>
+          <w:rFonts w:ascii="Times New Roman" w:hAnsi="Times New Roman" w:cs="Times New Roman"/>
+          <w:sz w:val="24"/>
+          <w:szCs w:val="40"/>
+        </w:rPr>
+        <w:t>name – identificador da aresta (por ex: rua)</w:t>
+      </w:r>
+    </w:p>
+    <w:p>
+      <w:pPr>
+        <w:rPr>
+          <w:rFonts w:ascii="Times New Roman" w:hAnsi="Times New Roman" w:cs="Times New Roman"/>
+          <w:sz w:val="24"/>
+          <w:szCs w:val="40"/>
+        </w:rPr>
+      </w:pPr>
+      <w:r>
+        <w:rPr>
+          <w:rFonts w:ascii="Times New Roman" w:hAnsi="Times New Roman" w:cs="Times New Roman"/>
+          <w:sz w:val="24"/>
+          <w:szCs w:val="40"/>
+        </w:rPr>
+        <w:t>S - vértice inicial (representa a sede da empresa em Vila do Conde)</w:t>
       </w:r>
       <w:r>
         <w:rPr>
@@ -2533,7 +2275,7 @@
     </w:p>
     <w:p>
       <w:pPr>
-        <w:pStyle w:val="Ttulo2"/>
+        <w:pStyle w:val="Heading2"/>
         <w:rPr>
           <w:b/>
           <w:bCs/>
@@ -2565,7 +2307,6 @@
           <w:szCs w:val="40"/>
         </w:rPr>
       </w:pPr>
-      <w:proofErr w:type="spellStart"/>
       <w:r>
         <w:rPr>
           <w:rFonts w:ascii="Times New Roman" w:hAnsi="Times New Roman" w:cs="Times New Roman"/>
@@ -2580,16 +2321,7 @@
           <w:sz w:val="24"/>
           <w:szCs w:val="40"/>
         </w:rPr>
-        <w:t>leet</w:t>
-      </w:r>
-      <w:proofErr w:type="spellEnd"/>
-      <w:r>
-        <w:rPr>
-          <w:rFonts w:ascii="Times New Roman" w:hAnsi="Times New Roman" w:cs="Times New Roman"/>
-          <w:sz w:val="24"/>
-          <w:szCs w:val="40"/>
-        </w:rPr>
-        <w:t xml:space="preserve"> - l</w:t>
+        <w:t>leet - l</w:t>
       </w:r>
       <w:r>
         <w:rPr>
@@ -2623,7 +2355,1064 @@
         </w:rPr>
         <w:t>com caminho percorrido</w:t>
       </w:r>
-    </w:p>
+      <w:r>
+        <w:rPr>
+          <w:rFonts w:ascii="Times New Roman" w:hAnsi="Times New Roman" w:cs="Times New Roman"/>
+          <w:sz w:val="24"/>
+          <w:szCs w:val="40"/>
+        </w:rPr>
+        <w:t xml:space="preserve"> com um os parâmetros </w:t>
+      </w:r>
+      <w:r>
+        <w:rPr>
+          <w:rFonts w:ascii="Times New Roman" w:hAnsi="Times New Roman" w:cs="Times New Roman"/>
+          <w:sz w:val="24"/>
+          <w:szCs w:val="40"/>
+        </w:rPr>
+        <w:t>“</w:t>
+      </w:r>
+      <w:r>
+        <w:rPr>
+          <w:rFonts w:ascii="Times New Roman" w:hAnsi="Times New Roman" w:cs="Times New Roman"/>
+          <w:sz w:val="24"/>
+          <w:szCs w:val="40"/>
+        </w:rPr>
+        <w:t>baskets</w:t>
+      </w:r>
+      <w:r>
+        <w:rPr>
+          <w:rFonts w:ascii="Times New Roman" w:hAnsi="Times New Roman" w:cs="Times New Roman"/>
+          <w:sz w:val="24"/>
+          <w:szCs w:val="40"/>
+        </w:rPr>
+        <w:t>”</w:t>
+      </w:r>
+      <w:r>
+        <w:rPr>
+          <w:rFonts w:ascii="Times New Roman" w:hAnsi="Times New Roman" w:cs="Times New Roman"/>
+          <w:sz w:val="24"/>
+          <w:szCs w:val="40"/>
+        </w:rPr>
+        <w:t xml:space="preserve"> e </w:t>
+      </w:r>
+      <w:r>
+        <w:rPr>
+          <w:rFonts w:ascii="Times New Roman" w:hAnsi="Times New Roman" w:cs="Times New Roman"/>
+          <w:sz w:val="24"/>
+          <w:szCs w:val="40"/>
+        </w:rPr>
+        <w:t>“</w:t>
+      </w:r>
+      <w:r>
+        <w:rPr>
+          <w:rFonts w:ascii="Times New Roman" w:hAnsi="Times New Roman" w:cs="Times New Roman"/>
+          <w:sz w:val="24"/>
+          <w:szCs w:val="40"/>
+        </w:rPr>
+        <w:t>path</w:t>
+      </w:r>
+      <w:r>
+        <w:rPr>
+          <w:rFonts w:ascii="Times New Roman" w:hAnsi="Times New Roman" w:cs="Times New Roman"/>
+          <w:sz w:val="24"/>
+          <w:szCs w:val="40"/>
+        </w:rPr>
+        <w:t>”</w:t>
+      </w:r>
+      <w:r>
+        <w:rPr>
+          <w:rFonts w:ascii="Times New Roman" w:hAnsi="Times New Roman" w:cs="Times New Roman"/>
+          <w:sz w:val="24"/>
+          <w:szCs w:val="40"/>
+        </w:rPr>
+        <w:t xml:space="preserve"> atualizados.</w:t>
+      </w:r>
+    </w:p>
+    <w:p>
+      <w:pPr>
+        <w:rPr>
+          <w:rFonts w:ascii="Times New Roman" w:hAnsi="Times New Roman" w:cs="Times New Roman"/>
+          <w:sz w:val="24"/>
+          <w:szCs w:val="40"/>
+        </w:rPr>
+      </w:pPr>
+    </w:p>
+    <w:p>
+      <w:pPr>
+        <w:rPr>
+          <w:rFonts w:ascii="Times New Roman" w:hAnsi="Times New Roman" w:cs="Times New Roman"/>
+          <w:b/>
+          <w:bCs/>
+          <w:sz w:val="28"/>
+          <w:szCs w:val="44"/>
+        </w:rPr>
+      </w:pPr>
+      <w:r>
+        <w:rPr>
+          <w:rFonts w:ascii="Times New Roman" w:hAnsi="Times New Roman" w:cs="Times New Roman"/>
+          <w:b/>
+          <w:bCs/>
+          <w:sz w:val="28"/>
+          <w:szCs w:val="44"/>
+        </w:rPr>
+        <w:t>Restrições de dados</w:t>
+      </w:r>
+    </w:p>
+    <w:p>
+      <w:pPr>
+        <w:rPr>
+          <w:rFonts w:ascii="Times New Roman" w:hAnsi="Times New Roman" w:cs="Times New Roman"/>
+          <w:sz w:val="26"/>
+          <w:szCs w:val="26"/>
+        </w:rPr>
+      </w:pPr>
+      <w:r>
+        <w:rPr>
+          <w:rFonts w:ascii="Times New Roman" w:hAnsi="Times New Roman" w:cs="Times New Roman"/>
+          <w:sz w:val="26"/>
+          <w:szCs w:val="26"/>
+        </w:rPr>
+        <w:t>Dados de Entrada:</w:t>
+      </w:r>
+    </w:p>
+    <w:p>
+      <w:pPr>
+        <w:pStyle w:val="ListParagraph"/>
+        <w:numPr>
+          <w:ilvl w:val="0"/>
+          <w:numId w:val="13"/>
+        </w:numPr>
+        <w:rPr>
+          <w:rFonts w:ascii="Times New Roman" w:hAnsi="Times New Roman" w:cs="Times New Roman"/>
+          <w:sz w:val="24"/>
+          <w:szCs w:val="24"/>
+        </w:rPr>
+      </w:pPr>
+      <w:r>
+        <w:rPr>
+          <w:rFonts w:ascii="Cambria Math" w:hAnsi="Cambria Math" w:cs="Cambria Math"/>
+          <w:sz w:val="24"/>
+          <w:szCs w:val="24"/>
+        </w:rPr>
+        <w:t>∀</w:t>
+      </w:r>
+      <w:r>
+        <w:rPr>
+          <w:sz w:val="24"/>
+          <w:szCs w:val="24"/>
+        </w:rPr>
+        <w:t xml:space="preserve">T </w:t>
+      </w:r>
+      <w:r>
+        <w:rPr>
+          <w:rFonts w:ascii="Cambria Math" w:hAnsi="Cambria Math" w:cs="Cambria Math"/>
+          <w:sz w:val="24"/>
+          <w:szCs w:val="24"/>
+        </w:rPr>
+        <w:t>∈</w:t>
+      </w:r>
+      <w:r>
+        <w:rPr>
+          <w:sz w:val="24"/>
+          <w:szCs w:val="24"/>
+        </w:rPr>
+        <w:t xml:space="preserve"> fleet </w:t>
+      </w:r>
+      <w:r>
+        <w:rPr>
+          <w:rFonts w:ascii="Cambria Math" w:hAnsi="Cambria Math" w:cs="Cambria Math"/>
+          <w:sz w:val="24"/>
+          <w:szCs w:val="24"/>
+        </w:rPr>
+        <w:t>∧</w:t>
+      </w:r>
+      <w:r>
+        <w:rPr>
+          <w:sz w:val="24"/>
+          <w:szCs w:val="24"/>
+        </w:rPr>
+        <w:t xml:space="preserve"> T.path.size = 0: T.baskets.size = 0</w:t>
+      </w:r>
+      <w:r>
+        <w:rPr>
+          <w:rFonts w:ascii="Times New Roman" w:hAnsi="Times New Roman" w:cs="Times New Roman"/>
+          <w:color w:val="000000" w:themeColor="text1"/>
+          <w:sz w:val="24"/>
+          <w:szCs w:val="24"/>
+          <w14:shadow w14:blurRad="38100" w14:dist="19050" w14:dir="2700000" w14:sx="100000" w14:sy="100000" w14:kx="0" w14:ky="0" w14:algn="tl">
+            <w14:schemeClr w14:val="dk1">
+              <w14:alpha w14:val="60000"/>
+            </w14:schemeClr>
+          </w14:shadow>
+          <w14:textOutline w14:w="0" w14:cap="flat" w14:cmpd="sng" w14:algn="ctr">
+            <w14:noFill/>
+            <w14:prstDash w14:val="solid"/>
+            <w14:round/>
+          </w14:textOutline>
+        </w:rPr>
+        <w:t xml:space="preserve"> </w:t>
+      </w:r>
+      <w:r>
+        <w:rPr>
+          <w:rFonts w:ascii="Times New Roman" w:hAnsi="Times New Roman" w:cs="Times New Roman"/>
+          <w:color w:val="000000" w:themeColor="text1"/>
+          <w:sz w:val="24"/>
+          <w:szCs w:val="24"/>
+          <w14:shadow w14:blurRad="38100" w14:dist="19050" w14:dir="2700000" w14:sx="100000" w14:sy="100000" w14:kx="0" w14:ky="0" w14:algn="tl">
+            <w14:schemeClr w14:val="dk1">
+              <w14:alpha w14:val="60000"/>
+            </w14:schemeClr>
+          </w14:shadow>
+          <w14:textOutline w14:w="0" w14:cap="flat" w14:cmpd="sng" w14:algn="ctr">
+            <w14:noFill/>
+            <w14:prstDash w14:val="solid"/>
+            <w14:round/>
+          </w14:textOutline>
+        </w:rPr>
+        <w:t>,</w:t>
+      </w:r>
+      <w:r>
+        <w:rPr>
+          <w:rFonts w:ascii="Times New Roman" w:hAnsi="Times New Roman" w:cs="Times New Roman"/>
+          <w:color w:val="000000" w:themeColor="text1"/>
+          <w:sz w:val="24"/>
+          <w:szCs w:val="24"/>
+          <w14:shadow w14:blurRad="38100" w14:dist="19050" w14:dir="2700000" w14:sx="100000" w14:sy="100000" w14:kx="0" w14:ky="0" w14:algn="tl">
+            <w14:schemeClr w14:val="dk1">
+              <w14:alpha w14:val="60000"/>
+            </w14:schemeClr>
+          </w14:shadow>
+          <w14:textOutline w14:w="0" w14:cap="flat" w14:cmpd="sng" w14:algn="ctr">
+            <w14:noFill/>
+            <w14:prstDash w14:val="solid"/>
+            <w14:round/>
+          </w14:textOutline>
+        </w:rPr>
+        <w:t>p</w:t>
+      </w:r>
+      <w:r>
+        <w:rPr>
+          <w:rFonts w:ascii="Times New Roman" w:hAnsi="Times New Roman" w:cs="Times New Roman"/>
+          <w:sz w:val="24"/>
+          <w:szCs w:val="24"/>
+        </w:rPr>
+        <w:t>orque cada camião</w:t>
+      </w:r>
+      <w:r>
+        <w:rPr>
+          <w:rFonts w:ascii="Times New Roman" w:hAnsi="Times New Roman" w:cs="Times New Roman"/>
+          <w:sz w:val="24"/>
+          <w:szCs w:val="24"/>
+        </w:rPr>
+        <w:t xml:space="preserve"> que ainda não esteja em movimento,</w:t>
+      </w:r>
+      <w:r>
+        <w:rPr>
+          <w:rFonts w:ascii="Times New Roman" w:hAnsi="Times New Roman" w:cs="Times New Roman"/>
+          <w:sz w:val="24"/>
+          <w:szCs w:val="24"/>
+        </w:rPr>
+        <w:t xml:space="preserve"> não pode começar já com cabazes</w:t>
+      </w:r>
+      <w:r>
+        <w:rPr>
+          <w:rFonts w:ascii="Times New Roman" w:hAnsi="Times New Roman" w:cs="Times New Roman"/>
+          <w:sz w:val="24"/>
+          <w:szCs w:val="24"/>
+        </w:rPr>
+        <w:t>.</w:t>
+      </w:r>
+    </w:p>
+    <w:p>
+      <w:pPr>
+        <w:pStyle w:val="ListParagraph"/>
+        <w:numPr>
+          <w:ilvl w:val="0"/>
+          <w:numId w:val="13"/>
+        </w:numPr>
+        <w:rPr>
+          <w:rFonts w:ascii="Times New Roman" w:hAnsi="Times New Roman" w:cs="Times New Roman"/>
+          <w:sz w:val="24"/>
+          <w:szCs w:val="24"/>
+        </w:rPr>
+      </w:pPr>
+      <w:r>
+        <w:rPr>
+          <w:rFonts w:ascii="Cambria Math" w:hAnsi="Cambria Math" w:cs="Cambria Math"/>
+          <w:sz w:val="24"/>
+          <w:szCs w:val="24"/>
+        </w:rPr>
+        <w:t>∀</w:t>
+      </w:r>
+      <w:r>
+        <w:rPr>
+          <w:sz w:val="24"/>
+          <w:szCs w:val="24"/>
+        </w:rPr>
+        <w:t xml:space="preserve">T </w:t>
+      </w:r>
+      <w:r>
+        <w:rPr>
+          <w:rFonts w:ascii="Cambria Math" w:hAnsi="Cambria Math" w:cs="Cambria Math"/>
+          <w:sz w:val="24"/>
+          <w:szCs w:val="24"/>
+        </w:rPr>
+        <w:t>∈</w:t>
+      </w:r>
+      <w:r>
+        <w:rPr>
+          <w:sz w:val="24"/>
+          <w:szCs w:val="24"/>
+        </w:rPr>
+        <w:t xml:space="preserve"> flee</w:t>
+      </w:r>
+      <w:r>
+        <w:rPr>
+          <w:sz w:val="24"/>
+          <w:szCs w:val="24"/>
+        </w:rPr>
+        <w:t>t: T.maxCap&gt;0, já que o camião tem de poder carregar no mínimo um cabaz.</w:t>
+      </w:r>
+    </w:p>
+    <w:p>
+      <w:pPr>
+        <w:pStyle w:val="ListParagraph"/>
+        <w:numPr>
+          <w:ilvl w:val="0"/>
+          <w:numId w:val="13"/>
+        </w:numPr>
+        <w:rPr>
+          <w:rFonts w:ascii="Times New Roman" w:hAnsi="Times New Roman" w:cs="Times New Roman"/>
+          <w:sz w:val="24"/>
+          <w:szCs w:val="24"/>
+        </w:rPr>
+      </w:pPr>
+      <w:r>
+        <w:rPr>
+          <w:rFonts w:ascii="Cambria Math" w:hAnsi="Cambria Math" w:cs="Cambria Math"/>
+          <w:sz w:val="24"/>
+          <w:szCs w:val="24"/>
+        </w:rPr>
+        <w:t>∀</w:t>
+      </w:r>
+      <w:r>
+        <w:rPr>
+          <w:rFonts w:ascii="Times New Roman" w:hAnsi="Times New Roman" w:cs="Times New Roman"/>
+          <w:sz w:val="24"/>
+          <w:szCs w:val="24"/>
+        </w:rPr>
+        <w:t xml:space="preserve">C </w:t>
+      </w:r>
+      <w:r>
+        <w:rPr>
+          <w:rFonts w:ascii="Cambria Math" w:hAnsi="Cambria Math" w:cs="Cambria Math"/>
+          <w:sz w:val="24"/>
+          <w:szCs w:val="24"/>
+        </w:rPr>
+        <w:t>∈</w:t>
+      </w:r>
+      <w:r>
+        <w:rPr>
+          <w:rFonts w:ascii="Times New Roman" w:hAnsi="Times New Roman" w:cs="Times New Roman"/>
+          <w:sz w:val="24"/>
+          <w:szCs w:val="24"/>
+        </w:rPr>
+        <w:t xml:space="preserve"> baskets: </w:t>
+      </w:r>
+      <w:r>
+        <w:rPr>
+          <w:rFonts w:ascii="Cambria Math" w:hAnsi="Cambria Math" w:cs="Cambria Math"/>
+          <w:color w:val="202122"/>
+          <w:sz w:val="24"/>
+          <w:szCs w:val="24"/>
+          <w:shd w:val="clear" w:color="auto" w:fill="FFFFFF"/>
+        </w:rPr>
+        <w:t>∃</w:t>
+      </w:r>
+      <w:r>
+        <w:rPr>
+          <w:rFonts w:ascii="Times New Roman" w:hAnsi="Times New Roman" w:cs="Times New Roman"/>
+          <w:color w:val="202122"/>
+          <w:sz w:val="24"/>
+          <w:szCs w:val="24"/>
+          <w:shd w:val="clear" w:color="auto" w:fill="FFFFFF"/>
+        </w:rPr>
+        <w:t>V.id = C.idDest pois o id que identifica o vértice no cabaz tem de identificar um vértice no grafo.</w:t>
+      </w:r>
+    </w:p>
+    <w:p>
+      <w:pPr>
+        <w:pStyle w:val="ListParagraph"/>
+        <w:numPr>
+          <w:ilvl w:val="0"/>
+          <w:numId w:val="13"/>
+        </w:numPr>
+        <w:rPr>
+          <w:rFonts w:ascii="Times New Roman" w:hAnsi="Times New Roman" w:cs="Times New Roman"/>
+          <w:sz w:val="24"/>
+          <w:szCs w:val="24"/>
+        </w:rPr>
+      </w:pPr>
+      <w:r>
+        <w:rPr>
+          <w:rFonts w:ascii="Cambria Math" w:hAnsi="Cambria Math" w:cs="Cambria Math"/>
+          <w:sz w:val="24"/>
+          <w:szCs w:val="24"/>
+        </w:rPr>
+        <w:t>∀</w:t>
+      </w:r>
+      <w:r>
+        <w:rPr>
+          <w:rFonts w:ascii="Times New Roman" w:hAnsi="Times New Roman" w:cs="Times New Roman"/>
+          <w:sz w:val="24"/>
+          <w:szCs w:val="24"/>
+        </w:rPr>
+        <w:t xml:space="preserve">C </w:t>
+      </w:r>
+      <w:r>
+        <w:rPr>
+          <w:rFonts w:ascii="Cambria Math" w:hAnsi="Cambria Math" w:cs="Cambria Math"/>
+          <w:sz w:val="24"/>
+          <w:szCs w:val="24"/>
+        </w:rPr>
+        <w:t>∈</w:t>
+      </w:r>
+      <w:r>
+        <w:rPr>
+          <w:rFonts w:ascii="Times New Roman" w:hAnsi="Times New Roman" w:cs="Times New Roman"/>
+          <w:sz w:val="24"/>
+          <w:szCs w:val="24"/>
+        </w:rPr>
+        <w:t xml:space="preserve"> baskets</w:t>
+      </w:r>
+      <w:r>
+        <w:rPr>
+          <w:rFonts w:ascii="Times New Roman" w:hAnsi="Times New Roman" w:cs="Times New Roman"/>
+          <w:sz w:val="24"/>
+          <w:szCs w:val="24"/>
+        </w:rPr>
+        <w:t>: C.numPack&gt;0 sendo que cada caba</w:t>
+      </w:r>
+      <w:r>
+        <w:rPr>
+          <w:rFonts w:ascii="Times New Roman" w:hAnsi="Times New Roman" w:cs="Times New Roman"/>
+          <w:sz w:val="24"/>
+          <w:szCs w:val="24"/>
+        </w:rPr>
+        <w:t>z</w:t>
+      </w:r>
+      <w:r>
+        <w:rPr>
+          <w:rFonts w:ascii="Times New Roman" w:hAnsi="Times New Roman" w:cs="Times New Roman"/>
+          <w:sz w:val="24"/>
+          <w:szCs w:val="24"/>
+        </w:rPr>
+        <w:t xml:space="preserve"> tem de ter no mínimo uma embalagem.</w:t>
+      </w:r>
+    </w:p>
+    <w:p>
+      <w:pPr>
+        <w:pStyle w:val="ListParagraph"/>
+        <w:numPr>
+          <w:ilvl w:val="0"/>
+          <w:numId w:val="13"/>
+        </w:numPr>
+        <w:rPr>
+          <w:rFonts w:ascii="Times New Roman" w:hAnsi="Times New Roman" w:cs="Times New Roman"/>
+          <w:sz w:val="24"/>
+          <w:szCs w:val="24"/>
+        </w:rPr>
+      </w:pPr>
+      <w:r>
+        <w:rPr>
+          <w:rFonts w:ascii="Times New Roman" w:hAnsi="Times New Roman" w:cs="Times New Roman"/>
+          <w:sz w:val="24"/>
+          <w:szCs w:val="24"/>
+        </w:rPr>
+        <w:lastRenderedPageBreak/>
+        <w:t>S</w:t>
+      </w:r>
+      <w:r>
+        <w:rPr>
+          <w:rFonts w:ascii="Cambria Math" w:hAnsi="Cambria Math" w:cs="Cambria Math"/>
+          <w:sz w:val="24"/>
+          <w:szCs w:val="24"/>
+        </w:rPr>
+        <w:t>∈</w:t>
+      </w:r>
+      <w:r>
+        <w:rPr>
+          <w:rFonts w:ascii="Cambria Math" w:hAnsi="Cambria Math" w:cs="Cambria Math"/>
+          <w:sz w:val="24"/>
+          <w:szCs w:val="24"/>
+        </w:rPr>
+        <w:t xml:space="preserve"> V, logo o ponto inicial tem de ser um vértice do grafo.</w:t>
+      </w:r>
+    </w:p>
+    <w:p>
+      <w:pPr>
+        <w:pStyle w:val="ListParagraph"/>
+        <w:numPr>
+          <w:ilvl w:val="0"/>
+          <w:numId w:val="13"/>
+        </w:numPr>
+        <w:rPr>
+          <w:rFonts w:ascii="Times New Roman" w:hAnsi="Times New Roman" w:cs="Times New Roman"/>
+          <w:sz w:val="24"/>
+          <w:szCs w:val="24"/>
+        </w:rPr>
+      </w:pPr>
+      <w:r>
+        <w:rPr>
+          <w:rFonts w:ascii="Times New Roman" w:hAnsi="Times New Roman" w:cs="Times New Roman"/>
+          <w:sz w:val="24"/>
+          <w:szCs w:val="24"/>
+        </w:rPr>
+        <w:t>S.adj.size &gt;0 sendo que tem de se garantir a possibilidade de os camiões saírem do vértice inicial</w:t>
+      </w:r>
+      <w:r>
+        <w:rPr>
+          <w:rFonts w:ascii="Times New Roman" w:hAnsi="Times New Roman" w:cs="Times New Roman"/>
+          <w:sz w:val="24"/>
+          <w:szCs w:val="24"/>
+        </w:rPr>
+        <w:t>.</w:t>
+      </w:r>
+    </w:p>
+    <w:p>
+      <w:pPr>
+        <w:pStyle w:val="ListParagraph"/>
+        <w:numPr>
+          <w:ilvl w:val="0"/>
+          <w:numId w:val="13"/>
+        </w:numPr>
+        <w:rPr>
+          <w:rFonts w:ascii="Times New Roman" w:hAnsi="Times New Roman" w:cs="Times New Roman"/>
+          <w:sz w:val="24"/>
+          <w:szCs w:val="24"/>
+        </w:rPr>
+      </w:pPr>
+      <w:r>
+        <w:rPr>
+          <w:rFonts w:ascii="Cambria Math" w:hAnsi="Cambria Math" w:cs="Cambria Math"/>
+          <w:sz w:val="24"/>
+          <w:szCs w:val="24"/>
+        </w:rPr>
+        <w:t>∀</w:t>
+      </w:r>
+      <w:r>
+        <w:rPr>
+          <w:rFonts w:ascii="Cambria Math" w:hAnsi="Cambria Math" w:cs="Cambria Math"/>
+          <w:sz w:val="24"/>
+          <w:szCs w:val="24"/>
+        </w:rPr>
+        <w:t>E.w &gt;0 porque se associarmos cada vértice a uma distância, é necessária a existência de uma distância entre cada vértice.</w:t>
+      </w:r>
+    </w:p>
+    <w:p>
+      <w:pPr>
+        <w:rPr>
+          <w:rFonts w:ascii="Times New Roman" w:hAnsi="Times New Roman" w:cs="Times New Roman"/>
+          <w:sz w:val="24"/>
+          <w:szCs w:val="24"/>
+        </w:rPr>
+      </w:pPr>
+    </w:p>
+    <w:p>
+      <w:pPr>
+        <w:rPr>
+          <w:rFonts w:ascii="Times New Roman" w:hAnsi="Times New Roman" w:cs="Times New Roman"/>
+          <w:sz w:val="24"/>
+          <w:szCs w:val="24"/>
+        </w:rPr>
+      </w:pPr>
+      <w:r>
+        <w:rPr>
+          <w:rFonts w:ascii="Times New Roman" w:hAnsi="Times New Roman" w:cs="Times New Roman"/>
+          <w:sz w:val="24"/>
+          <w:szCs w:val="24"/>
+        </w:rPr>
+        <w:t>Dados de Saída:</w:t>
+      </w:r>
+    </w:p>
+    <w:p>
+      <w:pPr>
+        <w:pStyle w:val="ListParagraph"/>
+        <w:numPr>
+          <w:ilvl w:val="0"/>
+          <w:numId w:val="14"/>
+        </w:numPr>
+        <w:rPr>
+          <w:rFonts w:ascii="Times New Roman" w:hAnsi="Times New Roman" w:cs="Times New Roman"/>
+          <w:sz w:val="24"/>
+          <w:szCs w:val="24"/>
+        </w:rPr>
+      </w:pPr>
+      <w:r>
+        <w:rPr>
+          <w:rFonts w:ascii="Cambria Math" w:hAnsi="Cambria Math" w:cs="Cambria Math"/>
+          <w:sz w:val="24"/>
+          <w:szCs w:val="24"/>
+        </w:rPr>
+        <w:t>∀</w:t>
+      </w:r>
+      <w:r>
+        <w:rPr>
+          <w:sz w:val="24"/>
+          <w:szCs w:val="24"/>
+        </w:rPr>
+        <w:t xml:space="preserve">T </w:t>
+      </w:r>
+      <w:r>
+        <w:rPr>
+          <w:rFonts w:ascii="Cambria Math" w:hAnsi="Cambria Math" w:cs="Cambria Math"/>
+          <w:sz w:val="24"/>
+          <w:szCs w:val="24"/>
+        </w:rPr>
+        <w:t>∈</w:t>
+      </w:r>
+      <w:r>
+        <w:rPr>
+          <w:sz w:val="24"/>
+          <w:szCs w:val="24"/>
+        </w:rPr>
+        <w:t xml:space="preserve"> fleet </w:t>
+      </w:r>
+      <w:r>
+        <w:rPr>
+          <w:rFonts w:ascii="Cambria Math" w:hAnsi="Cambria Math" w:cs="Cambria Math"/>
+          <w:sz w:val="24"/>
+          <w:szCs w:val="24"/>
+        </w:rPr>
+        <w:t>∧</w:t>
+      </w:r>
+      <w:r>
+        <w:rPr>
+          <w:sz w:val="24"/>
+          <w:szCs w:val="24"/>
+        </w:rPr>
+        <w:t xml:space="preserve"> T.path.size </w:t>
+      </w:r>
+      <w:r>
+        <w:t>≠</w:t>
+      </w:r>
+      <w:r>
+        <w:rPr>
+          <w:sz w:val="24"/>
+          <w:szCs w:val="24"/>
+        </w:rPr>
+        <w:t xml:space="preserve"> 0</w:t>
+      </w:r>
+      <w:r>
+        <w:rPr>
+          <w:sz w:val="24"/>
+          <w:szCs w:val="24"/>
+        </w:rPr>
+        <w:t>: T.path[0]=S, porque o iní</w:t>
+      </w:r>
+      <w:r>
+        <w:rPr>
+          <w:sz w:val="24"/>
+          <w:szCs w:val="24"/>
+        </w:rPr>
+        <w:t>cio do caminho do camião é sempre a empresa.</w:t>
+      </w:r>
+    </w:p>
+    <w:p>
+      <w:pPr>
+        <w:pStyle w:val="ListParagraph"/>
+        <w:numPr>
+          <w:ilvl w:val="0"/>
+          <w:numId w:val="14"/>
+        </w:numPr>
+        <w:rPr>
+          <w:rFonts w:ascii="Times New Roman" w:hAnsi="Times New Roman" w:cs="Times New Roman"/>
+          <w:sz w:val="24"/>
+          <w:szCs w:val="24"/>
+        </w:rPr>
+      </w:pPr>
+      <w:r>
+        <w:rPr>
+          <w:rFonts w:ascii="Cambria Math" w:hAnsi="Cambria Math" w:cs="Cambria Math"/>
+          <w:sz w:val="24"/>
+          <w:szCs w:val="24"/>
+        </w:rPr>
+        <w:t>∀</w:t>
+      </w:r>
+      <w:r>
+        <w:rPr>
+          <w:rFonts w:ascii="Times New Roman" w:hAnsi="Times New Roman" w:cs="Times New Roman"/>
+          <w:sz w:val="24"/>
+          <w:szCs w:val="24"/>
+        </w:rPr>
+        <w:t xml:space="preserve">T </w:t>
+      </w:r>
+      <w:r>
+        <w:rPr>
+          <w:rFonts w:ascii="Cambria Math" w:hAnsi="Cambria Math" w:cs="Cambria Math"/>
+          <w:sz w:val="24"/>
+          <w:szCs w:val="24"/>
+        </w:rPr>
+        <w:t>∈</w:t>
+      </w:r>
+      <w:r>
+        <w:rPr>
+          <w:rFonts w:ascii="Times New Roman" w:hAnsi="Times New Roman" w:cs="Times New Roman"/>
+          <w:sz w:val="24"/>
+          <w:szCs w:val="24"/>
+        </w:rPr>
+        <w:t xml:space="preserve"> fleet </w:t>
+      </w:r>
+      <w:r>
+        <w:rPr>
+          <w:rFonts w:ascii="Cambria Math" w:hAnsi="Cambria Math" w:cs="Cambria Math"/>
+          <w:sz w:val="24"/>
+          <w:szCs w:val="24"/>
+        </w:rPr>
+        <w:t>∧</w:t>
+      </w:r>
+      <w:r>
+        <w:rPr>
+          <w:rFonts w:ascii="Times New Roman" w:hAnsi="Times New Roman" w:cs="Times New Roman"/>
+          <w:sz w:val="24"/>
+          <w:szCs w:val="24"/>
+        </w:rPr>
+        <w:t xml:space="preserve"> T.path.size ≠ 0: T.path </w:t>
+      </w:r>
+      <w:r>
+        <w:rPr>
+          <w:rFonts w:ascii="Cambria Math" w:hAnsi="Cambria Math" w:cs="Cambria Math"/>
+          <w:sz w:val="24"/>
+          <w:szCs w:val="24"/>
+        </w:rPr>
+        <w:t>⊆</w:t>
+      </w:r>
+      <w:r>
+        <w:rPr>
+          <w:rFonts w:ascii="Times New Roman" w:hAnsi="Times New Roman" w:cs="Times New Roman"/>
+          <w:sz w:val="24"/>
+          <w:szCs w:val="24"/>
+        </w:rPr>
+        <w:t xml:space="preserve"> V, porque todos os vértices do caminho do camião têm de ser vértices do grafo.</w:t>
+      </w:r>
+    </w:p>
+    <w:p>
+      <w:pPr>
+        <w:pStyle w:val="ListParagraph"/>
+        <w:numPr>
+          <w:ilvl w:val="0"/>
+          <w:numId w:val="14"/>
+        </w:numPr>
+        <w:rPr>
+          <w:rFonts w:ascii="Times New Roman" w:hAnsi="Times New Roman" w:cs="Times New Roman"/>
+        </w:rPr>
+      </w:pPr>
+      <w:r>
+        <w:rPr>
+          <w:rFonts w:ascii="Cambria Math" w:hAnsi="Cambria Math" w:cs="Cambria Math"/>
+          <w:sz w:val="24"/>
+          <w:szCs w:val="24"/>
+        </w:rPr>
+        <w:t>∀</w:t>
+      </w:r>
+      <w:r>
+        <w:rPr>
+          <w:sz w:val="24"/>
+          <w:szCs w:val="24"/>
+        </w:rPr>
+        <w:t xml:space="preserve">T </w:t>
+      </w:r>
+      <w:r>
+        <w:rPr>
+          <w:rFonts w:ascii="Cambria Math" w:hAnsi="Cambria Math" w:cs="Cambria Math"/>
+          <w:sz w:val="24"/>
+          <w:szCs w:val="24"/>
+        </w:rPr>
+        <w:t>∈</w:t>
+      </w:r>
+      <w:r>
+        <w:rPr>
+          <w:sz w:val="24"/>
+          <w:szCs w:val="24"/>
+        </w:rPr>
+        <w:t xml:space="preserve"> fleet </w:t>
+      </w:r>
+      <w:r>
+        <w:rPr>
+          <w:rFonts w:ascii="Cambria Math" w:hAnsi="Cambria Math" w:cs="Cambria Math"/>
+          <w:sz w:val="24"/>
+          <w:szCs w:val="24"/>
+        </w:rPr>
+        <w:t>∧</w:t>
+      </w:r>
+      <w:r>
+        <w:rPr>
+          <w:sz w:val="24"/>
+          <w:szCs w:val="24"/>
+        </w:rPr>
+        <w:t xml:space="preserve"> T.path.size </w:t>
+      </w:r>
+      <w:r>
+        <w:t>≠</w:t>
+      </w:r>
+      <w:r>
+        <w:rPr>
+          <w:sz w:val="24"/>
+          <w:szCs w:val="24"/>
+        </w:rPr>
+        <w:t xml:space="preserve"> 0: </w:t>
+      </w:r>
+      <w:r>
+        <w:rPr>
+          <w:rFonts w:ascii="Cambria Math" w:hAnsi="Cambria Math" w:cs="Cambria Math"/>
+          <w:color w:val="202122"/>
+          <w:sz w:val="24"/>
+          <w:szCs w:val="24"/>
+          <w:shd w:val="clear" w:color="auto" w:fill="FFFFFF"/>
+        </w:rPr>
+        <w:t>∃</w:t>
+      </w:r>
+      <w:r>
+        <w:rPr>
+          <w:sz w:val="24"/>
+          <w:szCs w:val="24"/>
+        </w:rPr>
+        <w:t>T.path[</w:t>
+      </w:r>
+      <w:r>
+        <w:rPr>
+          <w:sz w:val="24"/>
+          <w:szCs w:val="24"/>
+        </w:rPr>
+        <w:t>1</w:t>
+      </w:r>
+      <w:r>
+        <w:rPr>
+          <w:sz w:val="24"/>
+          <w:szCs w:val="24"/>
+        </w:rPr>
+        <w:t>]</w:t>
+      </w:r>
+      <w:r>
+        <w:rPr>
+          <w:rFonts w:ascii="Cambria Math" w:hAnsi="Cambria Math" w:cs="Cambria Math"/>
+          <w:sz w:val="24"/>
+          <w:szCs w:val="24"/>
+        </w:rPr>
+        <w:t xml:space="preserve"> </w:t>
+      </w:r>
+      <w:r>
+        <w:rPr>
+          <w:rFonts w:ascii="Cambria Math" w:hAnsi="Cambria Math" w:cs="Cambria Math"/>
+          <w:sz w:val="24"/>
+          <w:szCs w:val="24"/>
+        </w:rPr>
+        <w:t>=</w:t>
+      </w:r>
+      <w:r>
+        <w:rPr>
+          <w:rFonts w:ascii="Cambria Math" w:hAnsi="Cambria Math" w:cs="Cambria Math"/>
+          <w:sz w:val="24"/>
+          <w:szCs w:val="24"/>
+        </w:rPr>
+        <w:t xml:space="preserve"> S.adj</w:t>
+      </w:r>
+      <w:r>
+        <w:rPr>
+          <w:rFonts w:ascii="Cambria Math" w:hAnsi="Cambria Math" w:cs="Cambria Math"/>
+          <w:sz w:val="24"/>
+          <w:szCs w:val="24"/>
+        </w:rPr>
+        <w:t>.dest</w:t>
+      </w:r>
+      <w:r>
+        <w:rPr>
+          <w:rFonts w:ascii="Cambria Math" w:hAnsi="Cambria Math" w:cs="Cambria Math"/>
+          <w:sz w:val="24"/>
+          <w:szCs w:val="24"/>
+        </w:rPr>
+        <w:t xml:space="preserve"> já que o vértice a seguir ao inicial tem de ser a</w:t>
+      </w:r>
+      <w:r>
+        <w:rPr>
+          <w:rFonts w:ascii="Cambria Math" w:hAnsi="Cambria Math" w:cs="Cambria Math"/>
+          <w:sz w:val="24"/>
+          <w:szCs w:val="24"/>
+        </w:rPr>
+        <w:t>djacente e esta lógica segue ao longo de todos os vértices pertencentes ao “path”.</w:t>
+      </w:r>
+    </w:p>
+    <w:p>
+      <w:pPr>
+        <w:pStyle w:val="ListParagraph"/>
+        <w:numPr>
+          <w:ilvl w:val="0"/>
+          <w:numId w:val="14"/>
+        </w:numPr>
+        <w:rPr>
+          <w:rFonts w:ascii="Times New Roman" w:hAnsi="Times New Roman" w:cs="Times New Roman"/>
+        </w:rPr>
+      </w:pPr>
+      <w:r>
+        <w:rPr>
+          <w:rFonts w:ascii="Cambria Math" w:hAnsi="Cambria Math" w:cs="Cambria Math"/>
+          <w:sz w:val="24"/>
+          <w:szCs w:val="24"/>
+        </w:rPr>
+        <w:t>∀</w:t>
+      </w:r>
+      <w:r>
+        <w:rPr>
+          <w:rFonts w:ascii="Times New Roman" w:hAnsi="Times New Roman" w:cs="Times New Roman"/>
+          <w:sz w:val="24"/>
+          <w:szCs w:val="24"/>
+        </w:rPr>
+        <w:t xml:space="preserve">T </w:t>
+      </w:r>
+      <w:r>
+        <w:rPr>
+          <w:rFonts w:ascii="Cambria Math" w:hAnsi="Cambria Math" w:cs="Cambria Math"/>
+          <w:sz w:val="24"/>
+          <w:szCs w:val="24"/>
+        </w:rPr>
+        <w:t>∈</w:t>
+      </w:r>
+      <w:r>
+        <w:rPr>
+          <w:rFonts w:ascii="Times New Roman" w:hAnsi="Times New Roman" w:cs="Times New Roman"/>
+          <w:sz w:val="24"/>
+          <w:szCs w:val="24"/>
+        </w:rPr>
+        <w:t xml:space="preserve"> fleet</w:t>
+      </w:r>
+      <w:r>
+        <w:rPr>
+          <w:rFonts w:ascii="Times New Roman" w:hAnsi="Times New Roman" w:cs="Times New Roman"/>
+          <w:sz w:val="24"/>
+          <w:szCs w:val="24"/>
+        </w:rPr>
+        <w:t>: T.maxCap(antes) = T.maxCap(depois), sendo</w:t>
+      </w:r>
+      <w:r>
+        <w:rPr>
+          <w:rFonts w:ascii="Times New Roman" w:hAnsi="Times New Roman" w:cs="Times New Roman"/>
+          <w:sz w:val="24"/>
+          <w:szCs w:val="24"/>
+        </w:rPr>
+        <w:t xml:space="preserve"> este um dado que não será alterado ao longo do algoritmo.</w:t>
+      </w:r>
+    </w:p>
+    <w:p>
+      <w:pPr>
+        <w:pStyle w:val="ListParagraph"/>
+        <w:numPr>
+          <w:ilvl w:val="0"/>
+          <w:numId w:val="14"/>
+        </w:numPr>
+        <w:rPr>
+          <w:rFonts w:ascii="Times New Roman" w:hAnsi="Times New Roman" w:cs="Times New Roman"/>
+          <w:sz w:val="24"/>
+          <w:szCs w:val="24"/>
+        </w:rPr>
+      </w:pPr>
+      <w:r>
+        <w:rPr>
+          <w:rFonts w:ascii="Times New Roman" w:hAnsi="Times New Roman" w:cs="Times New Roman"/>
+          <w:sz w:val="24"/>
+          <w:szCs w:val="24"/>
+        </w:rPr>
+        <w:t>b</w:t>
+      </w:r>
+      <w:r>
+        <w:rPr>
+          <w:rFonts w:ascii="Times New Roman" w:hAnsi="Times New Roman" w:cs="Times New Roman"/>
+          <w:sz w:val="24"/>
+          <w:szCs w:val="24"/>
+        </w:rPr>
+        <w:t>askets.size = 0, porque todos os cabazes foram atribuídos a um camião.</w:t>
+      </w:r>
+    </w:p>
+    <w:p>
+      <w:pPr>
+        <w:pStyle w:val="ListParagraph"/>
+        <w:numPr>
+          <w:ilvl w:val="0"/>
+          <w:numId w:val="14"/>
+        </w:numPr>
+        <w:rPr>
+          <w:rFonts w:ascii="Times New Roman" w:hAnsi="Times New Roman" w:cs="Times New Roman"/>
+          <w:sz w:val="24"/>
+          <w:szCs w:val="24"/>
+        </w:rPr>
+      </w:pPr>
+      <w:r>
+        <w:rPr>
+          <w:rFonts w:ascii="Times New Roman" w:hAnsi="Times New Roman" w:cs="Times New Roman"/>
+          <w:sz w:val="24"/>
+          <w:szCs w:val="24"/>
+        </w:rPr>
+        <w:t>b</w:t>
+      </w:r>
+      <w:r>
+        <w:rPr>
+          <w:rFonts w:ascii="Times New Roman" w:hAnsi="Times New Roman" w:cs="Times New Roman"/>
+          <w:sz w:val="24"/>
+          <w:szCs w:val="24"/>
+        </w:rPr>
+        <w:t xml:space="preserve">askets.size(antes) = </w:t>
+      </w:r>
+      <w:r>
+        <w:rPr>
+          <w:sz w:val="24"/>
+          <w:szCs w:val="24"/>
+        </w:rPr>
+        <w:t>∑</w:t>
+      </w:r>
+      <w:r>
+        <w:rPr>
+          <w:sz w:val="24"/>
+          <w:szCs w:val="24"/>
+        </w:rPr>
+        <w:t>T</w:t>
+      </w:r>
+      <w:r>
+        <w:rPr>
+          <w:sz w:val="24"/>
+          <w:szCs w:val="24"/>
+        </w:rPr>
+        <w:t>.baskets.size já</w:t>
+      </w:r>
+      <w:r>
+        <w:rPr>
+          <w:sz w:val="24"/>
+          <w:szCs w:val="24"/>
+        </w:rPr>
+        <w:t xml:space="preserve"> que todos os cabazes que existem têm de ser distribuídos.</w:t>
+      </w:r>
+    </w:p>
+    <w:p>
+      <w:pPr>
+        <w:rPr>
+          <w:rFonts w:ascii="Times New Roman" w:hAnsi="Times New Roman" w:cs="Times New Roman"/>
+          <w:sz w:val="24"/>
+          <w:szCs w:val="24"/>
+        </w:rPr>
+      </w:pPr>
+    </w:p>
+    <w:p/>
+    <w:p/>
+    <w:p/>
+    <w:p/>
+    <w:p/>
+    <w:p/>
+    <w:p/>
+    <w:p/>
+    <w:p/>
+    <w:p/>
+    <w:p/>
+    <w:p/>
+    <w:p/>
+    <w:p/>
     <w:p>
       <w:r>
         <w:br w:type="page"/>
@@ -2631,7 +3420,7 @@
     </w:p>
     <w:p>
       <w:pPr>
-        <w:pStyle w:val="Ttulo1"/>
+        <w:pStyle w:val="Heading1"/>
         <w:jc w:val="center"/>
       </w:pPr>
       <w:bookmarkStart w:id="2" w:name="_Toc68515429"/>
@@ -2643,13 +3432,214 @@
     </w:p>
     <w:p/>
     <w:p>
-      <w:r>
+      <w:pPr>
+        <w:rPr>
+          <w:b/>
+          <w:bCs/>
+          <w:sz w:val="24"/>
+          <w:szCs w:val="24"/>
+        </w:rPr>
+      </w:pPr>
+      <w:r>
+        <w:rPr>
+          <w:b/>
+          <w:bCs/>
+          <w:sz w:val="32"/>
+          <w:szCs w:val="32"/>
+        </w:rPr>
+        <w:t>Algoritmos a implementar</w:t>
+      </w:r>
+    </w:p>
+    <w:p>
+      <w:pPr>
+        <w:rPr>
+          <w:b/>
+          <w:bCs/>
+        </w:rPr>
+      </w:pPr>
+    </w:p>
+    <w:p>
+      <w:pPr>
+        <w:rPr>
+          <w:b/>
+          <w:bCs/>
+          <w:sz w:val="28"/>
+          <w:szCs w:val="28"/>
+        </w:rPr>
+      </w:pPr>
+      <w:r>
+        <w:rPr>
+          <w:b/>
+          <w:bCs/>
+          <w:sz w:val="28"/>
+          <w:szCs w:val="28"/>
+        </w:rPr>
+        <w:t>Distribuição de cestos</w:t>
+      </w:r>
+    </w:p>
+    <w:p>
+      <w:pPr>
+        <w:ind w:firstLine="708"/>
+        <w:rPr>
+          <w:sz w:val="24"/>
+          <w:szCs w:val="24"/>
+        </w:rPr>
+      </w:pPr>
+      <w:r>
+        <w:rPr>
+          <w:sz w:val="24"/>
+          <w:szCs w:val="24"/>
+        </w:rPr>
+        <w:t>Na primeira iteração, este algoritmo consiste em passar todos os cabazes para o único camião. No entanto, nas restantes iterações, a ideia é dividir os cabazes entre cada um dos camiões da frota.</w:t>
+      </w:r>
+    </w:p>
+    <w:p>
+      <w:pPr>
+        <w:ind w:firstLine="708"/>
+        <w:rPr>
+          <w:sz w:val="24"/>
+          <w:szCs w:val="24"/>
+        </w:rPr>
+      </w:pPr>
+      <w:r>
+        <w:rPr>
+          <w:sz w:val="24"/>
+          <w:szCs w:val="24"/>
+        </w:rPr>
+        <w:t>Primeiro, encher um camião. Se ainda sobrar cabazes e houver mais camiões</w:t>
+      </w:r>
+      <w:r>
+        <w:rPr>
+          <w:sz w:val="24"/>
+          <w:szCs w:val="24"/>
+        </w:rPr>
+        <w:t>, encher os outros de seguida. Caso haja mais cabazes do que a soma da capacidade máxima de todos os camiões, o primeiro camião a retornar estará encarregue de o que conseguir e assim em diante até todos os cabazes serem entregues.</w:t>
+      </w:r>
+    </w:p>
+    <w:p>
+      <w:pPr>
+        <w:rPr>
+          <w:sz w:val="24"/>
+          <w:szCs w:val="24"/>
+        </w:rPr>
+      </w:pPr>
+    </w:p>
+    <w:p>
+      <w:pPr>
+        <w:rPr>
+          <w:b/>
+          <w:bCs/>
+          <w:sz w:val="28"/>
+          <w:szCs w:val="28"/>
+        </w:rPr>
+      </w:pPr>
+      <w:r>
+        <w:rPr>
+          <w:b/>
+          <w:bCs/>
+          <w:sz w:val="28"/>
+          <w:szCs w:val="28"/>
+        </w:rPr>
+        <w:t>Identificação do pedido mais perto</w:t>
+      </w:r>
+    </w:p>
+    <w:p>
+      <w:pPr>
+        <w:ind w:firstLine="708"/>
+        <w:rPr>
+          <w:sz w:val="24"/>
+          <w:szCs w:val="24"/>
+        </w:rPr>
+      </w:pPr>
+      <w:r>
+        <w:rPr>
+          <w:sz w:val="24"/>
+          <w:szCs w:val="24"/>
+        </w:rPr>
+        <w:t>A cada camião utilizado, procurar dentro dos seus pedidos o cabaz com o local de entrega mais perto do vértice atual do camião. Utilizando um algoritmo de pesquisa de vértices.</w:t>
+      </w:r>
+    </w:p>
+    <w:p>
+      <w:pPr>
+        <w:ind w:firstLine="708"/>
+        <w:rPr>
+          <w:sz w:val="24"/>
+          <w:szCs w:val="24"/>
+        </w:rPr>
+      </w:pPr>
+    </w:p>
+    <w:p>
+      <w:pPr>
+        <w:rPr>
+          <w:b/>
+          <w:bCs/>
+        </w:rPr>
+      </w:pPr>
+      <w:r>
+        <w:rPr>
+          <w:sz w:val="24"/>
+          <w:szCs w:val="24"/>
+        </w:rPr>
+        <w:t xml:space="preserve">  </w:t>
+      </w:r>
+      <w:r>
+        <w:rPr>
+          <w:b/>
+          <w:bCs/>
+          <w:sz w:val="28"/>
+          <w:szCs w:val="28"/>
+        </w:rPr>
+        <w:t>Deslocação mais curta entre os dois vértices</w:t>
+      </w:r>
+    </w:p>
+    <w:p>
+      <w:r>
+        <w:rPr>
+          <w:b/>
+          <w:bCs/>
+        </w:rPr>
+        <w:tab/>
+      </w:r>
+      <w:r>
+        <w:t>Após determinar a entrega mais próxima</w:t>
+      </w:r>
+      <w:r>
+        <w:t xml:space="preserve"> do local atual do veículo, procede para a entrega, retirando a entrega da lista de cabazes do camião e adicionando este vértice à lista de vértices do camião em questão.</w:t>
+      </w:r>
+    </w:p>
+    <w:p/>
+    <w:p>
+      <w:r>
+        <w:tab/>
+        <w:t>Para determinar o caminho mais curto entre dois vértices decidimos utilizar o algoritmo A*.</w:t>
+      </w:r>
+    </w:p>
+    <w:p/>
+    <w:p/>
+    <w:p>
+      <w:pPr>
+        <w:ind w:firstLine="708"/>
+        <w:rPr>
+          <w:b/>
+          <w:bCs/>
+          <w:sz w:val="28"/>
+          <w:szCs w:val="28"/>
+        </w:rPr>
+      </w:pPr>
+      <w:r>
+        <w:t xml:space="preserve"> Estes dois passos são repetidos até todos os cabazes do camião serem entregues. Aí, o camião tem de retornar à empresa e voltar ao estado zero (estar pronto para ser utilizado novamente).</w:t>
+      </w:r>
+      <w:r>
+        <w:rPr>
+          <w:b/>
+          <w:bCs/>
+        </w:rPr>
         <w:br w:type="page"/>
       </w:r>
     </w:p>
     <w:p>
       <w:pPr>
-        <w:pStyle w:val="Ttulo1"/>
+        <w:pStyle w:val="Heading1"/>
         <w:jc w:val="center"/>
       </w:pPr>
       <w:bookmarkStart w:id="3" w:name="_Toc68515430"/>
@@ -2667,7 +3657,7 @@
     </w:p>
     <w:p>
       <w:pPr>
-        <w:pStyle w:val="Ttulo1"/>
+        <w:pStyle w:val="Heading1"/>
         <w:jc w:val="center"/>
       </w:pPr>
       <w:bookmarkStart w:id="4" w:name="_Toc68515431"/>
@@ -2685,7 +3675,7 @@
     </w:p>
     <w:p>
       <w:pPr>
-        <w:pStyle w:val="Ttulo1"/>
+        <w:pStyle w:val="Heading1"/>
         <w:jc w:val="center"/>
       </w:pPr>
       <w:bookmarkStart w:id="5" w:name="_Toc68515432"/>
@@ -2703,7 +3693,7 @@
     </w:p>
     <w:p>
       <w:pPr>
-        <w:pStyle w:val="Ttulo1"/>
+        <w:pStyle w:val="Heading1"/>
         <w:jc w:val="center"/>
       </w:pPr>
       <w:bookmarkStart w:id="6" w:name="_Toc68515433"/>
@@ -2715,7 +3705,7 @@
     </w:p>
     <w:p/>
     <w:sectPr>
-      <w:footerReference w:type="default" r:id="rId9"/>
+      <w:footerReference w:type="default" r:id="rId10"/>
       <w:pgSz w:w="11906" w:h="16838"/>
       <w:pgMar w:top="1417" w:right="1701" w:bottom="1417" w:left="1701" w:header="708" w:footer="708" w:gutter="0"/>
       <w:cols w:space="708"/>
@@ -2764,7 +3754,7 @@
     <w:sdtContent>
       <w:p>
         <w:pPr>
-          <w:pStyle w:val="Rodap"/>
+          <w:pStyle w:val="Footer"/>
           <w:jc w:val="right"/>
         </w:pPr>
         <w:r>
@@ -2787,7 +3777,7 @@
   </w:sdt>
   <w:p>
     <w:pPr>
-      <w:pStyle w:val="Rodap"/>
+      <w:pStyle w:val="Footer"/>
     </w:pPr>
   </w:p>
 </w:ftr>
@@ -2830,7 +3820,7 @@
       <w:lvlText w:val=""/>
       <w:lvlJc w:val="left"/>
       <w:pPr>
-        <w:ind w:left="720" w:hanging="360"/>
+        <w:ind w:left="1068" w:hanging="360"/>
       </w:pPr>
       <w:rPr>
         <w:rFonts w:ascii="Symbol" w:hAnsi="Symbol" w:hint="default"/>
@@ -2842,7 +3832,7 @@
       <w:lvlText w:val="o"/>
       <w:lvlJc w:val="left"/>
       <w:pPr>
-        <w:ind w:left="1440" w:hanging="360"/>
+        <w:ind w:left="1788" w:hanging="360"/>
       </w:pPr>
       <w:rPr>
         <w:rFonts w:ascii="Courier New" w:hAnsi="Courier New" w:cs="Courier New" w:hint="default"/>
@@ -2854,7 +3844,7 @@
       <w:lvlText w:val=""/>
       <w:lvlJc w:val="left"/>
       <w:pPr>
-        <w:ind w:left="2160" w:hanging="360"/>
+        <w:ind w:left="2508" w:hanging="360"/>
       </w:pPr>
       <w:rPr>
         <w:rFonts w:ascii="Wingdings" w:hAnsi="Wingdings" w:hint="default"/>
@@ -2866,7 +3856,7 @@
       <w:lvlText w:val=""/>
       <w:lvlJc w:val="left"/>
       <w:pPr>
-        <w:ind w:left="2880" w:hanging="360"/>
+        <w:ind w:left="3228" w:hanging="360"/>
       </w:pPr>
       <w:rPr>
         <w:rFonts w:ascii="Symbol" w:hAnsi="Symbol" w:hint="default"/>
@@ -2878,7 +3868,7 @@
       <w:lvlText w:val="o"/>
       <w:lvlJc w:val="left"/>
       <w:pPr>
-        <w:ind w:left="3600" w:hanging="360"/>
+        <w:ind w:left="3948" w:hanging="360"/>
       </w:pPr>
       <w:rPr>
         <w:rFonts w:ascii="Courier New" w:hAnsi="Courier New" w:cs="Courier New" w:hint="default"/>
@@ -2890,7 +3880,7 @@
       <w:lvlText w:val=""/>
       <w:lvlJc w:val="left"/>
       <w:pPr>
-        <w:ind w:left="4320" w:hanging="360"/>
+        <w:ind w:left="4668" w:hanging="360"/>
       </w:pPr>
       <w:rPr>
         <w:rFonts w:ascii="Wingdings" w:hAnsi="Wingdings" w:hint="default"/>
@@ -2902,7 +3892,7 @@
       <w:lvlText w:val=""/>
       <w:lvlJc w:val="left"/>
       <w:pPr>
-        <w:ind w:left="5040" w:hanging="360"/>
+        <w:ind w:left="5388" w:hanging="360"/>
       </w:pPr>
       <w:rPr>
         <w:rFonts w:ascii="Symbol" w:hAnsi="Symbol" w:hint="default"/>
@@ -2914,7 +3904,7 @@
       <w:lvlText w:val="o"/>
       <w:lvlJc w:val="left"/>
       <w:pPr>
-        <w:ind w:left="5760" w:hanging="360"/>
+        <w:ind w:left="6108" w:hanging="360"/>
       </w:pPr>
       <w:rPr>
         <w:rFonts w:ascii="Courier New" w:hAnsi="Courier New" w:cs="Courier New" w:hint="default"/>
@@ -2926,7 +3916,7 @@
       <w:lvlText w:val=""/>
       <w:lvlJc w:val="left"/>
       <w:pPr>
-        <w:ind w:left="6480" w:hanging="360"/>
+        <w:ind w:left="6828" w:hanging="360"/>
       </w:pPr>
       <w:rPr>
         <w:rFonts w:ascii="Wingdings" w:hAnsi="Wingdings" w:hint="default"/>
@@ -2934,6 +3924,119 @@
     </w:lvl>
   </w:abstractNum>
   <w:abstractNum w:abstractNumId="1" w15:restartNumberingAfterBreak="0">
+    <w:nsid w:val="1ABC47A5"/>
+    <w:multiLevelType w:val="hybridMultilevel"/>
+    <w:tmpl w:val="837EEE42"/>
+    <w:lvl w:ilvl="0" w:tplc="04090001">
+      <w:start w:val="1"/>
+      <w:numFmt w:val="bullet"/>
+      <w:lvlText w:val=""/>
+      <w:lvlJc w:val="left"/>
+      <w:pPr>
+        <w:ind w:left="1440" w:hanging="360"/>
+      </w:pPr>
+      <w:rPr>
+        <w:rFonts w:ascii="Symbol" w:hAnsi="Symbol" w:hint="default"/>
+      </w:rPr>
+    </w:lvl>
+    <w:lvl w:ilvl="1" w:tplc="04090003" w:tentative="1">
+      <w:start w:val="1"/>
+      <w:numFmt w:val="bullet"/>
+      <w:lvlText w:val="o"/>
+      <w:lvlJc w:val="left"/>
+      <w:pPr>
+        <w:ind w:left="2160" w:hanging="360"/>
+      </w:pPr>
+      <w:rPr>
+        <w:rFonts w:ascii="Courier New" w:hAnsi="Courier New" w:cs="Courier New" w:hint="default"/>
+      </w:rPr>
+    </w:lvl>
+    <w:lvl w:ilvl="2" w:tplc="04090005" w:tentative="1">
+      <w:start w:val="1"/>
+      <w:numFmt w:val="bullet"/>
+      <w:lvlText w:val=""/>
+      <w:lvlJc w:val="left"/>
+      <w:pPr>
+        <w:ind w:left="2880" w:hanging="360"/>
+      </w:pPr>
+      <w:rPr>
+        <w:rFonts w:ascii="Wingdings" w:hAnsi="Wingdings" w:hint="default"/>
+      </w:rPr>
+    </w:lvl>
+    <w:lvl w:ilvl="3" w:tplc="04090001" w:tentative="1">
+      <w:start w:val="1"/>
+      <w:numFmt w:val="bullet"/>
+      <w:lvlText w:val=""/>
+      <w:lvlJc w:val="left"/>
+      <w:pPr>
+        <w:ind w:left="3600" w:hanging="360"/>
+      </w:pPr>
+      <w:rPr>
+        <w:rFonts w:ascii="Symbol" w:hAnsi="Symbol" w:hint="default"/>
+      </w:rPr>
+    </w:lvl>
+    <w:lvl w:ilvl="4" w:tplc="04090003" w:tentative="1">
+      <w:start w:val="1"/>
+      <w:numFmt w:val="bullet"/>
+      <w:lvlText w:val="o"/>
+      <w:lvlJc w:val="left"/>
+      <w:pPr>
+        <w:ind w:left="4320" w:hanging="360"/>
+      </w:pPr>
+      <w:rPr>
+        <w:rFonts w:ascii="Courier New" w:hAnsi="Courier New" w:cs="Courier New" w:hint="default"/>
+      </w:rPr>
+    </w:lvl>
+    <w:lvl w:ilvl="5" w:tplc="04090005" w:tentative="1">
+      <w:start w:val="1"/>
+      <w:numFmt w:val="bullet"/>
+      <w:lvlText w:val=""/>
+      <w:lvlJc w:val="left"/>
+      <w:pPr>
+        <w:ind w:left="5040" w:hanging="360"/>
+      </w:pPr>
+      <w:rPr>
+        <w:rFonts w:ascii="Wingdings" w:hAnsi="Wingdings" w:hint="default"/>
+      </w:rPr>
+    </w:lvl>
+    <w:lvl w:ilvl="6" w:tplc="04090001" w:tentative="1">
+      <w:start w:val="1"/>
+      <w:numFmt w:val="bullet"/>
+      <w:lvlText w:val=""/>
+      <w:lvlJc w:val="left"/>
+      <w:pPr>
+        <w:ind w:left="5760" w:hanging="360"/>
+      </w:pPr>
+      <w:rPr>
+        <w:rFonts w:ascii="Symbol" w:hAnsi="Symbol" w:hint="default"/>
+      </w:rPr>
+    </w:lvl>
+    <w:lvl w:ilvl="7" w:tplc="04090003" w:tentative="1">
+      <w:start w:val="1"/>
+      <w:numFmt w:val="bullet"/>
+      <w:lvlText w:val="o"/>
+      <w:lvlJc w:val="left"/>
+      <w:pPr>
+        <w:ind w:left="6480" w:hanging="360"/>
+      </w:pPr>
+      <w:rPr>
+        <w:rFonts w:ascii="Courier New" w:hAnsi="Courier New" w:cs="Courier New" w:hint="default"/>
+      </w:rPr>
+    </w:lvl>
+    <w:lvl w:ilvl="8" w:tplc="04090005" w:tentative="1">
+      <w:start w:val="1"/>
+      <w:numFmt w:val="bullet"/>
+      <w:lvlText w:val=""/>
+      <w:lvlJc w:val="left"/>
+      <w:pPr>
+        <w:ind w:left="7200" w:hanging="360"/>
+      </w:pPr>
+      <w:rPr>
+        <w:rFonts w:ascii="Wingdings" w:hAnsi="Wingdings" w:hint="default"/>
+      </w:rPr>
+    </w:lvl>
+  </w:abstractNum>
+  <w:abstractNum w:abstractNumId="2" w15:restartNumberingAfterBreak="0">
     <w:nsid w:val="1E6B2F31"/>
     <w:multiLevelType w:val="hybridMultilevel"/>
     <w:tmpl w:val="3D1473E8"/>
@@ -3046,7 +4149,233 @@
       </w:rPr>
     </w:lvl>
   </w:abstractNum>
-  <w:abstractNum w:abstractNumId="2" w15:restartNumberingAfterBreak="0">
+  <w:abstractNum w:abstractNumId="3" w15:restartNumberingAfterBreak="0">
+    <w:nsid w:val="201E60DB"/>
+    <w:multiLevelType w:val="hybridMultilevel"/>
+    <w:tmpl w:val="DADA977A"/>
+    <w:lvl w:ilvl="0" w:tplc="04090001">
+      <w:start w:val="1"/>
+      <w:numFmt w:val="bullet"/>
+      <w:lvlText w:val=""/>
+      <w:lvlJc w:val="left"/>
+      <w:pPr>
+        <w:ind w:left="3600" w:hanging="360"/>
+      </w:pPr>
+      <w:rPr>
+        <w:rFonts w:ascii="Symbol" w:hAnsi="Symbol" w:hint="default"/>
+      </w:rPr>
+    </w:lvl>
+    <w:lvl w:ilvl="1" w:tplc="04090003" w:tentative="1">
+      <w:start w:val="1"/>
+      <w:numFmt w:val="bullet"/>
+      <w:lvlText w:val="o"/>
+      <w:lvlJc w:val="left"/>
+      <w:pPr>
+        <w:ind w:left="4320" w:hanging="360"/>
+      </w:pPr>
+      <w:rPr>
+        <w:rFonts w:ascii="Courier New" w:hAnsi="Courier New" w:cs="Courier New" w:hint="default"/>
+      </w:rPr>
+    </w:lvl>
+    <w:lvl w:ilvl="2" w:tplc="04090005" w:tentative="1">
+      <w:start w:val="1"/>
+      <w:numFmt w:val="bullet"/>
+      <w:lvlText w:val=""/>
+      <w:lvlJc w:val="left"/>
+      <w:pPr>
+        <w:ind w:left="5040" w:hanging="360"/>
+      </w:pPr>
+      <w:rPr>
+        <w:rFonts w:ascii="Wingdings" w:hAnsi="Wingdings" w:hint="default"/>
+      </w:rPr>
+    </w:lvl>
+    <w:lvl w:ilvl="3" w:tplc="04090001" w:tentative="1">
+      <w:start w:val="1"/>
+      <w:numFmt w:val="bullet"/>
+      <w:lvlText w:val=""/>
+      <w:lvlJc w:val="left"/>
+      <w:pPr>
+        <w:ind w:left="5760" w:hanging="360"/>
+      </w:pPr>
+      <w:rPr>
+        <w:rFonts w:ascii="Symbol" w:hAnsi="Symbol" w:hint="default"/>
+      </w:rPr>
+    </w:lvl>
+    <w:lvl w:ilvl="4" w:tplc="04090003" w:tentative="1">
+      <w:start w:val="1"/>
+      <w:numFmt w:val="bullet"/>
+      <w:lvlText w:val="o"/>
+      <w:lvlJc w:val="left"/>
+      <w:pPr>
+        <w:ind w:left="6480" w:hanging="360"/>
+      </w:pPr>
+      <w:rPr>
+        <w:rFonts w:ascii="Courier New" w:hAnsi="Courier New" w:cs="Courier New" w:hint="default"/>
+      </w:rPr>
+    </w:lvl>
+    <w:lvl w:ilvl="5" w:tplc="04090005" w:tentative="1">
+      <w:start w:val="1"/>
+      <w:numFmt w:val="bullet"/>
+      <w:lvlText w:val=""/>
+      <w:lvlJc w:val="left"/>
+      <w:pPr>
+        <w:ind w:left="7200" w:hanging="360"/>
+      </w:pPr>
+      <w:rPr>
+        <w:rFonts w:ascii="Wingdings" w:hAnsi="Wingdings" w:hint="default"/>
+      </w:rPr>
+    </w:lvl>
+    <w:lvl w:ilvl="6" w:tplc="04090001" w:tentative="1">
+      <w:start w:val="1"/>
+      <w:numFmt w:val="bullet"/>
+      <w:lvlText w:val=""/>
+      <w:lvlJc w:val="left"/>
+      <w:pPr>
+        <w:ind w:left="7920" w:hanging="360"/>
+      </w:pPr>
+      <w:rPr>
+        <w:rFonts w:ascii="Symbol" w:hAnsi="Symbol" w:hint="default"/>
+      </w:rPr>
+    </w:lvl>
+    <w:lvl w:ilvl="7" w:tplc="04090003" w:tentative="1">
+      <w:start w:val="1"/>
+      <w:numFmt w:val="bullet"/>
+      <w:lvlText w:val="o"/>
+      <w:lvlJc w:val="left"/>
+      <w:pPr>
+        <w:ind w:left="8640" w:hanging="360"/>
+      </w:pPr>
+      <w:rPr>
+        <w:rFonts w:ascii="Courier New" w:hAnsi="Courier New" w:cs="Courier New" w:hint="default"/>
+      </w:rPr>
+    </w:lvl>
+    <w:lvl w:ilvl="8" w:tplc="04090005" w:tentative="1">
+      <w:start w:val="1"/>
+      <w:numFmt w:val="bullet"/>
+      <w:lvlText w:val=""/>
+      <w:lvlJc w:val="left"/>
+      <w:pPr>
+        <w:ind w:left="9360" w:hanging="360"/>
+      </w:pPr>
+      <w:rPr>
+        <w:rFonts w:ascii="Wingdings" w:hAnsi="Wingdings" w:hint="default"/>
+      </w:rPr>
+    </w:lvl>
+  </w:abstractNum>
+  <w:abstractNum w:abstractNumId="4" w15:restartNumberingAfterBreak="0">
+    <w:nsid w:val="24A639EC"/>
+    <w:multiLevelType w:val="hybridMultilevel"/>
+    <w:tmpl w:val="9044E48C"/>
+    <w:lvl w:ilvl="0" w:tplc="04090001">
+      <w:start w:val="1"/>
+      <w:numFmt w:val="bullet"/>
+      <w:lvlText w:val=""/>
+      <w:lvlJc w:val="left"/>
+      <w:pPr>
+        <w:ind w:left="3600" w:hanging="360"/>
+      </w:pPr>
+      <w:rPr>
+        <w:rFonts w:ascii="Symbol" w:hAnsi="Symbol" w:hint="default"/>
+      </w:rPr>
+    </w:lvl>
+    <w:lvl w:ilvl="1" w:tplc="04090003" w:tentative="1">
+      <w:start w:val="1"/>
+      <w:numFmt w:val="bullet"/>
+      <w:lvlText w:val="o"/>
+      <w:lvlJc w:val="left"/>
+      <w:pPr>
+        <w:ind w:left="4320" w:hanging="360"/>
+      </w:pPr>
+      <w:rPr>
+        <w:rFonts w:ascii="Courier New" w:hAnsi="Courier New" w:cs="Courier New" w:hint="default"/>
+      </w:rPr>
+    </w:lvl>
+    <w:lvl w:ilvl="2" w:tplc="04090005" w:tentative="1">
+      <w:start w:val="1"/>
+      <w:numFmt w:val="bullet"/>
+      <w:lvlText w:val=""/>
+      <w:lvlJc w:val="left"/>
+      <w:pPr>
+        <w:ind w:left="5040" w:hanging="360"/>
+      </w:pPr>
+      <w:rPr>
+        <w:rFonts w:ascii="Wingdings" w:hAnsi="Wingdings" w:hint="default"/>
+      </w:rPr>
+    </w:lvl>
+    <w:lvl w:ilvl="3" w:tplc="04090001" w:tentative="1">
+      <w:start w:val="1"/>
+      <w:numFmt w:val="bullet"/>
+      <w:lvlText w:val=""/>
+      <w:lvlJc w:val="left"/>
+      <w:pPr>
+        <w:ind w:left="5760" w:hanging="360"/>
+      </w:pPr>
+      <w:rPr>
+        <w:rFonts w:ascii="Symbol" w:hAnsi="Symbol" w:hint="default"/>
+      </w:rPr>
+    </w:lvl>
+    <w:lvl w:ilvl="4" w:tplc="04090003" w:tentative="1">
+      <w:start w:val="1"/>
+      <w:numFmt w:val="bullet"/>
+      <w:lvlText w:val="o"/>
+      <w:lvlJc w:val="left"/>
+      <w:pPr>
+        <w:ind w:left="6480" w:hanging="360"/>
+      </w:pPr>
+      <w:rPr>
+        <w:rFonts w:ascii="Courier New" w:hAnsi="Courier New" w:cs="Courier New" w:hint="default"/>
+      </w:rPr>
+    </w:lvl>
+    <w:lvl w:ilvl="5" w:tplc="04090005" w:tentative="1">
+      <w:start w:val="1"/>
+      <w:numFmt w:val="bullet"/>
+      <w:lvlText w:val=""/>
+      <w:lvlJc w:val="left"/>
+      <w:pPr>
+        <w:ind w:left="7200" w:hanging="360"/>
+      </w:pPr>
+      <w:rPr>
+        <w:rFonts w:ascii="Wingdings" w:hAnsi="Wingdings" w:hint="default"/>
+      </w:rPr>
+    </w:lvl>
+    <w:lvl w:ilvl="6" w:tplc="04090001" w:tentative="1">
+      <w:start w:val="1"/>
+      <w:numFmt w:val="bullet"/>
+      <w:lvlText w:val=""/>
+      <w:lvlJc w:val="left"/>
+      <w:pPr>
+        <w:ind w:left="7920" w:hanging="360"/>
+      </w:pPr>
+      <w:rPr>
+        <w:rFonts w:ascii="Symbol" w:hAnsi="Symbol" w:hint="default"/>
+      </w:rPr>
+    </w:lvl>
+    <w:lvl w:ilvl="7" w:tplc="04090003" w:tentative="1">
+      <w:start w:val="1"/>
+      <w:numFmt w:val="bullet"/>
+      <w:lvlText w:val="o"/>
+      <w:lvlJc w:val="left"/>
+      <w:pPr>
+        <w:ind w:left="8640" w:hanging="360"/>
+      </w:pPr>
+      <w:rPr>
+        <w:rFonts w:ascii="Courier New" w:hAnsi="Courier New" w:cs="Courier New" w:hint="default"/>
+      </w:rPr>
+    </w:lvl>
+    <w:lvl w:ilvl="8" w:tplc="04090005" w:tentative="1">
+      <w:start w:val="1"/>
+      <w:numFmt w:val="bullet"/>
+      <w:lvlText w:val=""/>
+      <w:lvlJc w:val="left"/>
+      <w:pPr>
+        <w:ind w:left="9360" w:hanging="360"/>
+      </w:pPr>
+      <w:rPr>
+        <w:rFonts w:ascii="Wingdings" w:hAnsi="Wingdings" w:hint="default"/>
+      </w:rPr>
+    </w:lvl>
+  </w:abstractNum>
+  <w:abstractNum w:abstractNumId="5" w15:restartNumberingAfterBreak="0">
     <w:nsid w:val="2A455367"/>
     <w:multiLevelType w:val="hybridMultilevel"/>
     <w:tmpl w:val="D6947794"/>
@@ -3159,7 +4488,7 @@
       </w:rPr>
     </w:lvl>
   </w:abstractNum>
-  <w:abstractNum w:abstractNumId="3" w15:restartNumberingAfterBreak="0">
+  <w:abstractNum w:abstractNumId="6" w15:restartNumberingAfterBreak="0">
     <w:nsid w:val="4072051E"/>
     <w:multiLevelType w:val="hybridMultilevel"/>
     <w:tmpl w:val="22E4E4A0"/>
@@ -3272,7 +4601,233 @@
       </w:rPr>
     </w:lvl>
   </w:abstractNum>
-  <w:abstractNum w:abstractNumId="4" w15:restartNumberingAfterBreak="0">
+  <w:abstractNum w:abstractNumId="7" w15:restartNumberingAfterBreak="0">
+    <w:nsid w:val="464A420C"/>
+    <w:multiLevelType w:val="hybridMultilevel"/>
+    <w:tmpl w:val="11568610"/>
+    <w:lvl w:ilvl="0" w:tplc="04090001">
+      <w:start w:val="1"/>
+      <w:numFmt w:val="bullet"/>
+      <w:lvlText w:val=""/>
+      <w:lvlJc w:val="left"/>
+      <w:pPr>
+        <w:ind w:left="720" w:hanging="360"/>
+      </w:pPr>
+      <w:rPr>
+        <w:rFonts w:ascii="Symbol" w:hAnsi="Symbol" w:hint="default"/>
+      </w:rPr>
+    </w:lvl>
+    <w:lvl w:ilvl="1" w:tplc="04090003" w:tentative="1">
+      <w:start w:val="1"/>
+      <w:numFmt w:val="bullet"/>
+      <w:lvlText w:val="o"/>
+      <w:lvlJc w:val="left"/>
+      <w:pPr>
+        <w:ind w:left="1440" w:hanging="360"/>
+      </w:pPr>
+      <w:rPr>
+        <w:rFonts w:ascii="Courier New" w:hAnsi="Courier New" w:cs="Courier New" w:hint="default"/>
+      </w:rPr>
+    </w:lvl>
+    <w:lvl w:ilvl="2" w:tplc="04090005" w:tentative="1">
+      <w:start w:val="1"/>
+      <w:numFmt w:val="bullet"/>
+      <w:lvlText w:val=""/>
+      <w:lvlJc w:val="left"/>
+      <w:pPr>
+        <w:ind w:left="2160" w:hanging="360"/>
+      </w:pPr>
+      <w:rPr>
+        <w:rFonts w:ascii="Wingdings" w:hAnsi="Wingdings" w:hint="default"/>
+      </w:rPr>
+    </w:lvl>
+    <w:lvl w:ilvl="3" w:tplc="04090001" w:tentative="1">
+      <w:start w:val="1"/>
+      <w:numFmt w:val="bullet"/>
+      <w:lvlText w:val=""/>
+      <w:lvlJc w:val="left"/>
+      <w:pPr>
+        <w:ind w:left="2880" w:hanging="360"/>
+      </w:pPr>
+      <w:rPr>
+        <w:rFonts w:ascii="Symbol" w:hAnsi="Symbol" w:hint="default"/>
+      </w:rPr>
+    </w:lvl>
+    <w:lvl w:ilvl="4" w:tplc="04090003" w:tentative="1">
+      <w:start w:val="1"/>
+      <w:numFmt w:val="bullet"/>
+      <w:lvlText w:val="o"/>
+      <w:lvlJc w:val="left"/>
+      <w:pPr>
+        <w:ind w:left="3600" w:hanging="360"/>
+      </w:pPr>
+      <w:rPr>
+        <w:rFonts w:ascii="Courier New" w:hAnsi="Courier New" w:cs="Courier New" w:hint="default"/>
+      </w:rPr>
+    </w:lvl>
+    <w:lvl w:ilvl="5" w:tplc="04090005" w:tentative="1">
+      <w:start w:val="1"/>
+      <w:numFmt w:val="bullet"/>
+      <w:lvlText w:val=""/>
+      <w:lvlJc w:val="left"/>
+      <w:pPr>
+        <w:ind w:left="4320" w:hanging="360"/>
+      </w:pPr>
+      <w:rPr>
+        <w:rFonts w:ascii="Wingdings" w:hAnsi="Wingdings" w:hint="default"/>
+      </w:rPr>
+    </w:lvl>
+    <w:lvl w:ilvl="6" w:tplc="04090001" w:tentative="1">
+      <w:start w:val="1"/>
+      <w:numFmt w:val="bullet"/>
+      <w:lvlText w:val=""/>
+      <w:lvlJc w:val="left"/>
+      <w:pPr>
+        <w:ind w:left="5040" w:hanging="360"/>
+      </w:pPr>
+      <w:rPr>
+        <w:rFonts w:ascii="Symbol" w:hAnsi="Symbol" w:hint="default"/>
+      </w:rPr>
+    </w:lvl>
+    <w:lvl w:ilvl="7" w:tplc="04090003" w:tentative="1">
+      <w:start w:val="1"/>
+      <w:numFmt w:val="bullet"/>
+      <w:lvlText w:val="o"/>
+      <w:lvlJc w:val="left"/>
+      <w:pPr>
+        <w:ind w:left="5760" w:hanging="360"/>
+      </w:pPr>
+      <w:rPr>
+        <w:rFonts w:ascii="Courier New" w:hAnsi="Courier New" w:cs="Courier New" w:hint="default"/>
+      </w:rPr>
+    </w:lvl>
+    <w:lvl w:ilvl="8" w:tplc="04090005" w:tentative="1">
+      <w:start w:val="1"/>
+      <w:numFmt w:val="bullet"/>
+      <w:lvlText w:val=""/>
+      <w:lvlJc w:val="left"/>
+      <w:pPr>
+        <w:ind w:left="6480" w:hanging="360"/>
+      </w:pPr>
+      <w:rPr>
+        <w:rFonts w:ascii="Wingdings" w:hAnsi="Wingdings" w:hint="default"/>
+      </w:rPr>
+    </w:lvl>
+  </w:abstractNum>
+  <w:abstractNum w:abstractNumId="8" w15:restartNumberingAfterBreak="0">
+    <w:nsid w:val="50F106F1"/>
+    <w:multiLevelType w:val="hybridMultilevel"/>
+    <w:tmpl w:val="1234B35E"/>
+    <w:lvl w:ilvl="0" w:tplc="04090001">
+      <w:start w:val="1"/>
+      <w:numFmt w:val="bullet"/>
+      <w:lvlText w:val=""/>
+      <w:lvlJc w:val="left"/>
+      <w:pPr>
+        <w:ind w:left="3600" w:hanging="360"/>
+      </w:pPr>
+      <w:rPr>
+        <w:rFonts w:ascii="Symbol" w:hAnsi="Symbol" w:hint="default"/>
+      </w:rPr>
+    </w:lvl>
+    <w:lvl w:ilvl="1" w:tplc="04090003" w:tentative="1">
+      <w:start w:val="1"/>
+      <w:numFmt w:val="bullet"/>
+      <w:lvlText w:val="o"/>
+      <w:lvlJc w:val="left"/>
+      <w:pPr>
+        <w:ind w:left="4320" w:hanging="360"/>
+      </w:pPr>
+      <w:rPr>
+        <w:rFonts w:ascii="Courier New" w:hAnsi="Courier New" w:cs="Courier New" w:hint="default"/>
+      </w:rPr>
+    </w:lvl>
+    <w:lvl w:ilvl="2" w:tplc="04090005" w:tentative="1">
+      <w:start w:val="1"/>
+      <w:numFmt w:val="bullet"/>
+      <w:lvlText w:val=""/>
+      <w:lvlJc w:val="left"/>
+      <w:pPr>
+        <w:ind w:left="5040" w:hanging="360"/>
+      </w:pPr>
+      <w:rPr>
+        <w:rFonts w:ascii="Wingdings" w:hAnsi="Wingdings" w:hint="default"/>
+      </w:rPr>
+    </w:lvl>
+    <w:lvl w:ilvl="3" w:tplc="04090001" w:tentative="1">
+      <w:start w:val="1"/>
+      <w:numFmt w:val="bullet"/>
+      <w:lvlText w:val=""/>
+      <w:lvlJc w:val="left"/>
+      <w:pPr>
+        <w:ind w:left="5760" w:hanging="360"/>
+      </w:pPr>
+      <w:rPr>
+        <w:rFonts w:ascii="Symbol" w:hAnsi="Symbol" w:hint="default"/>
+      </w:rPr>
+    </w:lvl>
+    <w:lvl w:ilvl="4" w:tplc="04090003" w:tentative="1">
+      <w:start w:val="1"/>
+      <w:numFmt w:val="bullet"/>
+      <w:lvlText w:val="o"/>
+      <w:lvlJc w:val="left"/>
+      <w:pPr>
+        <w:ind w:left="6480" w:hanging="360"/>
+      </w:pPr>
+      <w:rPr>
+        <w:rFonts w:ascii="Courier New" w:hAnsi="Courier New" w:cs="Courier New" w:hint="default"/>
+      </w:rPr>
+    </w:lvl>
+    <w:lvl w:ilvl="5" w:tplc="04090005" w:tentative="1">
+      <w:start w:val="1"/>
+      <w:numFmt w:val="bullet"/>
+      <w:lvlText w:val=""/>
+      <w:lvlJc w:val="left"/>
+      <w:pPr>
+        <w:ind w:left="7200" w:hanging="360"/>
+      </w:pPr>
+      <w:rPr>
+        <w:rFonts w:ascii="Wingdings" w:hAnsi="Wingdings" w:hint="default"/>
+      </w:rPr>
+    </w:lvl>
+    <w:lvl w:ilvl="6" w:tplc="04090001" w:tentative="1">
+      <w:start w:val="1"/>
+      <w:numFmt w:val="bullet"/>
+      <w:lvlText w:val=""/>
+      <w:lvlJc w:val="left"/>
+      <w:pPr>
+        <w:ind w:left="7920" w:hanging="360"/>
+      </w:pPr>
+      <w:rPr>
+        <w:rFonts w:ascii="Symbol" w:hAnsi="Symbol" w:hint="default"/>
+      </w:rPr>
+    </w:lvl>
+    <w:lvl w:ilvl="7" w:tplc="04090003" w:tentative="1">
+      <w:start w:val="1"/>
+      <w:numFmt w:val="bullet"/>
+      <w:lvlText w:val="o"/>
+      <w:lvlJc w:val="left"/>
+      <w:pPr>
+        <w:ind w:left="8640" w:hanging="360"/>
+      </w:pPr>
+      <w:rPr>
+        <w:rFonts w:ascii="Courier New" w:hAnsi="Courier New" w:cs="Courier New" w:hint="default"/>
+      </w:rPr>
+    </w:lvl>
+    <w:lvl w:ilvl="8" w:tplc="04090005" w:tentative="1">
+      <w:start w:val="1"/>
+      <w:numFmt w:val="bullet"/>
+      <w:lvlText w:val=""/>
+      <w:lvlJc w:val="left"/>
+      <w:pPr>
+        <w:ind w:left="9360" w:hanging="360"/>
+      </w:pPr>
+      <w:rPr>
+        <w:rFonts w:ascii="Wingdings" w:hAnsi="Wingdings" w:hint="default"/>
+      </w:rPr>
+    </w:lvl>
+  </w:abstractNum>
+  <w:abstractNum w:abstractNumId="9" w15:restartNumberingAfterBreak="0">
     <w:nsid w:val="569B4F93"/>
     <w:multiLevelType w:val="hybridMultilevel"/>
     <w:tmpl w:val="8F041C3A"/>
@@ -3385,7 +4940,7 @@
       </w:rPr>
     </w:lvl>
   </w:abstractNum>
-  <w:abstractNum w:abstractNumId="5" w15:restartNumberingAfterBreak="0">
+  <w:abstractNum w:abstractNumId="10" w15:restartNumberingAfterBreak="0">
     <w:nsid w:val="5D6D6D61"/>
     <w:multiLevelType w:val="hybridMultilevel"/>
     <w:tmpl w:val="FA32FA2E"/>
@@ -3498,7 +5053,120 @@
       </w:rPr>
     </w:lvl>
   </w:abstractNum>
-  <w:abstractNum w:abstractNumId="6" w15:restartNumberingAfterBreak="0">
+  <w:abstractNum w:abstractNumId="11" w15:restartNumberingAfterBreak="0">
+    <w:nsid w:val="5FC8447C"/>
+    <w:multiLevelType w:val="hybridMultilevel"/>
+    <w:tmpl w:val="2018877A"/>
+    <w:lvl w:ilvl="0" w:tplc="04090001">
+      <w:start w:val="1"/>
+      <w:numFmt w:val="bullet"/>
+      <w:lvlText w:val=""/>
+      <w:lvlJc w:val="left"/>
+      <w:pPr>
+        <w:ind w:left="720" w:hanging="360"/>
+      </w:pPr>
+      <w:rPr>
+        <w:rFonts w:ascii="Symbol" w:hAnsi="Symbol" w:hint="default"/>
+      </w:rPr>
+    </w:lvl>
+    <w:lvl w:ilvl="1" w:tplc="04090003" w:tentative="1">
+      <w:start w:val="1"/>
+      <w:numFmt w:val="bullet"/>
+      <w:lvlText w:val="o"/>
+      <w:lvlJc w:val="left"/>
+      <w:pPr>
+        <w:ind w:left="1440" w:hanging="360"/>
+      </w:pPr>
+      <w:rPr>
+        <w:rFonts w:ascii="Courier New" w:hAnsi="Courier New" w:cs="Courier New" w:hint="default"/>
+      </w:rPr>
+    </w:lvl>
+    <w:lvl w:ilvl="2" w:tplc="04090005" w:tentative="1">
+      <w:start w:val="1"/>
+      <w:numFmt w:val="bullet"/>
+      <w:lvlText w:val=""/>
+      <w:lvlJc w:val="left"/>
+      <w:pPr>
+        <w:ind w:left="2160" w:hanging="360"/>
+      </w:pPr>
+      <w:rPr>
+        <w:rFonts w:ascii="Wingdings" w:hAnsi="Wingdings" w:hint="default"/>
+      </w:rPr>
+    </w:lvl>
+    <w:lvl w:ilvl="3" w:tplc="04090001" w:tentative="1">
+      <w:start w:val="1"/>
+      <w:numFmt w:val="bullet"/>
+      <w:lvlText w:val=""/>
+      <w:lvlJc w:val="left"/>
+      <w:pPr>
+        <w:ind w:left="2880" w:hanging="360"/>
+      </w:pPr>
+      <w:rPr>
+        <w:rFonts w:ascii="Symbol" w:hAnsi="Symbol" w:hint="default"/>
+      </w:rPr>
+    </w:lvl>
+    <w:lvl w:ilvl="4" w:tplc="04090003" w:tentative="1">
+      <w:start w:val="1"/>
+      <w:numFmt w:val="bullet"/>
+      <w:lvlText w:val="o"/>
+      <w:lvlJc w:val="left"/>
+      <w:pPr>
+        <w:ind w:left="3600" w:hanging="360"/>
+      </w:pPr>
+      <w:rPr>
+        <w:rFonts w:ascii="Courier New" w:hAnsi="Courier New" w:cs="Courier New" w:hint="default"/>
+      </w:rPr>
+    </w:lvl>
+    <w:lvl w:ilvl="5" w:tplc="04090005" w:tentative="1">
+      <w:start w:val="1"/>
+      <w:numFmt w:val="bullet"/>
+      <w:lvlText w:val=""/>
+      <w:lvlJc w:val="left"/>
+      <w:pPr>
+        <w:ind w:left="4320" w:hanging="360"/>
+      </w:pPr>
+      <w:rPr>
+        <w:rFonts w:ascii="Wingdings" w:hAnsi="Wingdings" w:hint="default"/>
+      </w:rPr>
+    </w:lvl>
+    <w:lvl w:ilvl="6" w:tplc="04090001" w:tentative="1">
+      <w:start w:val="1"/>
+      <w:numFmt w:val="bullet"/>
+      <w:lvlText w:val=""/>
+      <w:lvlJc w:val="left"/>
+      <w:pPr>
+        <w:ind w:left="5040" w:hanging="360"/>
+      </w:pPr>
+      <w:rPr>
+        <w:rFonts w:ascii="Symbol" w:hAnsi="Symbol" w:hint="default"/>
+      </w:rPr>
+    </w:lvl>
+    <w:lvl w:ilvl="7" w:tplc="04090003" w:tentative="1">
+      <w:start w:val="1"/>
+      <w:numFmt w:val="bullet"/>
+      <w:lvlText w:val="o"/>
+      <w:lvlJc w:val="left"/>
+      <w:pPr>
+        <w:ind w:left="5760" w:hanging="360"/>
+      </w:pPr>
+      <w:rPr>
+        <w:rFonts w:ascii="Courier New" w:hAnsi="Courier New" w:cs="Courier New" w:hint="default"/>
+      </w:rPr>
+    </w:lvl>
+    <w:lvl w:ilvl="8" w:tplc="04090005" w:tentative="1">
+      <w:start w:val="1"/>
+      <w:numFmt w:val="bullet"/>
+      <w:lvlText w:val=""/>
+      <w:lvlJc w:val="left"/>
+      <w:pPr>
+        <w:ind w:left="6480" w:hanging="360"/>
+      </w:pPr>
+      <w:rPr>
+        <w:rFonts w:ascii="Wingdings" w:hAnsi="Wingdings" w:hint="default"/>
+      </w:rPr>
+    </w:lvl>
+  </w:abstractNum>
+  <w:abstractNum w:abstractNumId="12" w15:restartNumberingAfterBreak="0">
     <w:nsid w:val="63603846"/>
     <w:multiLevelType w:val="hybridMultilevel"/>
     <w:tmpl w:val="3C62C868"/>
@@ -3611,7 +5279,7 @@
       </w:rPr>
     </w:lvl>
   </w:abstractNum>
-  <w:abstractNum w:abstractNumId="7" w15:restartNumberingAfterBreak="0">
+  <w:abstractNum w:abstractNumId="13" w15:restartNumberingAfterBreak="0">
     <w:nsid w:val="65610039"/>
     <w:multiLevelType w:val="hybridMultilevel"/>
     <w:tmpl w:val="549680DE"/>
@@ -3724,7 +5392,7 @@
       </w:rPr>
     </w:lvl>
   </w:abstractNum>
-  <w:abstractNum w:abstractNumId="8" w15:restartNumberingAfterBreak="0">
+  <w:abstractNum w:abstractNumId="14" w15:restartNumberingAfterBreak="0">
     <w:nsid w:val="6831005F"/>
     <w:multiLevelType w:val="hybridMultilevel"/>
     <w:tmpl w:val="F3D61748"/>
@@ -3837,7 +5505,120 @@
       </w:rPr>
     </w:lvl>
   </w:abstractNum>
-  <w:abstractNum w:abstractNumId="9" w15:restartNumberingAfterBreak="0">
+  <w:abstractNum w:abstractNumId="15" w15:restartNumberingAfterBreak="0">
+    <w:nsid w:val="6A7C6F89"/>
+    <w:multiLevelType w:val="hybridMultilevel"/>
+    <w:tmpl w:val="5D0C3396"/>
+    <w:lvl w:ilvl="0" w:tplc="04090001">
+      <w:start w:val="1"/>
+      <w:numFmt w:val="bullet"/>
+      <w:lvlText w:val=""/>
+      <w:lvlJc w:val="left"/>
+      <w:pPr>
+        <w:ind w:left="720" w:hanging="360"/>
+      </w:pPr>
+      <w:rPr>
+        <w:rFonts w:ascii="Symbol" w:hAnsi="Symbol" w:hint="default"/>
+      </w:rPr>
+    </w:lvl>
+    <w:lvl w:ilvl="1" w:tplc="04090003" w:tentative="1">
+      <w:start w:val="1"/>
+      <w:numFmt w:val="bullet"/>
+      <w:lvlText w:val="o"/>
+      <w:lvlJc w:val="left"/>
+      <w:pPr>
+        <w:ind w:left="1440" w:hanging="360"/>
+      </w:pPr>
+      <w:rPr>
+        <w:rFonts w:ascii="Courier New" w:hAnsi="Courier New" w:cs="Courier New" w:hint="default"/>
+      </w:rPr>
+    </w:lvl>
+    <w:lvl w:ilvl="2" w:tplc="04090005" w:tentative="1">
+      <w:start w:val="1"/>
+      <w:numFmt w:val="bullet"/>
+      <w:lvlText w:val=""/>
+      <w:lvlJc w:val="left"/>
+      <w:pPr>
+        <w:ind w:left="2160" w:hanging="360"/>
+      </w:pPr>
+      <w:rPr>
+        <w:rFonts w:ascii="Wingdings" w:hAnsi="Wingdings" w:hint="default"/>
+      </w:rPr>
+    </w:lvl>
+    <w:lvl w:ilvl="3" w:tplc="04090001" w:tentative="1">
+      <w:start w:val="1"/>
+      <w:numFmt w:val="bullet"/>
+      <w:lvlText w:val=""/>
+      <w:lvlJc w:val="left"/>
+      <w:pPr>
+        <w:ind w:left="2880" w:hanging="360"/>
+      </w:pPr>
+      <w:rPr>
+        <w:rFonts w:ascii="Symbol" w:hAnsi="Symbol" w:hint="default"/>
+      </w:rPr>
+    </w:lvl>
+    <w:lvl w:ilvl="4" w:tplc="04090003" w:tentative="1">
+      <w:start w:val="1"/>
+      <w:numFmt w:val="bullet"/>
+      <w:lvlText w:val="o"/>
+      <w:lvlJc w:val="left"/>
+      <w:pPr>
+        <w:ind w:left="3600" w:hanging="360"/>
+      </w:pPr>
+      <w:rPr>
+        <w:rFonts w:ascii="Courier New" w:hAnsi="Courier New" w:cs="Courier New" w:hint="default"/>
+      </w:rPr>
+    </w:lvl>
+    <w:lvl w:ilvl="5" w:tplc="04090005" w:tentative="1">
+      <w:start w:val="1"/>
+      <w:numFmt w:val="bullet"/>
+      <w:lvlText w:val=""/>
+      <w:lvlJc w:val="left"/>
+      <w:pPr>
+        <w:ind w:left="4320" w:hanging="360"/>
+      </w:pPr>
+      <w:rPr>
+        <w:rFonts w:ascii="Wingdings" w:hAnsi="Wingdings" w:hint="default"/>
+      </w:rPr>
+    </w:lvl>
+    <w:lvl w:ilvl="6" w:tplc="04090001" w:tentative="1">
+      <w:start w:val="1"/>
+      <w:numFmt w:val="bullet"/>
+      <w:lvlText w:val=""/>
+      <w:lvlJc w:val="left"/>
+      <w:pPr>
+        <w:ind w:left="5040" w:hanging="360"/>
+      </w:pPr>
+      <w:rPr>
+        <w:rFonts w:ascii="Symbol" w:hAnsi="Symbol" w:hint="default"/>
+      </w:rPr>
+    </w:lvl>
+    <w:lvl w:ilvl="7" w:tplc="04090003" w:tentative="1">
+      <w:start w:val="1"/>
+      <w:numFmt w:val="bullet"/>
+      <w:lvlText w:val="o"/>
+      <w:lvlJc w:val="left"/>
+      <w:pPr>
+        <w:ind w:left="5760" w:hanging="360"/>
+      </w:pPr>
+      <w:rPr>
+        <w:rFonts w:ascii="Courier New" w:hAnsi="Courier New" w:cs="Courier New" w:hint="default"/>
+      </w:rPr>
+    </w:lvl>
+    <w:lvl w:ilvl="8" w:tplc="04090005" w:tentative="1">
+      <w:start w:val="1"/>
+      <w:numFmt w:val="bullet"/>
+      <w:lvlText w:val=""/>
+      <w:lvlJc w:val="left"/>
+      <w:pPr>
+        <w:ind w:left="6480" w:hanging="360"/>
+      </w:pPr>
+      <w:rPr>
+        <w:rFonts w:ascii="Wingdings" w:hAnsi="Wingdings" w:hint="default"/>
+      </w:rPr>
+    </w:lvl>
+  </w:abstractNum>
+  <w:abstractNum w:abstractNumId="16" w15:restartNumberingAfterBreak="0">
     <w:nsid w:val="770009A5"/>
     <w:multiLevelType w:val="hybridMultilevel"/>
     <w:tmpl w:val="823A4A00"/>
@@ -3950,34 +5731,171 @@
       </w:rPr>
     </w:lvl>
   </w:abstractNum>
+  <w:abstractNum w:abstractNumId="17" w15:restartNumberingAfterBreak="0">
+    <w:nsid w:val="7DFD20EC"/>
+    <w:multiLevelType w:val="hybridMultilevel"/>
+    <w:tmpl w:val="90F23DA8"/>
+    <w:lvl w:ilvl="0" w:tplc="04090001">
+      <w:start w:val="1"/>
+      <w:numFmt w:val="bullet"/>
+      <w:lvlText w:val=""/>
+      <w:lvlJc w:val="left"/>
+      <w:pPr>
+        <w:ind w:left="3600" w:hanging="360"/>
+      </w:pPr>
+      <w:rPr>
+        <w:rFonts w:ascii="Symbol" w:hAnsi="Symbol" w:hint="default"/>
+      </w:rPr>
+    </w:lvl>
+    <w:lvl w:ilvl="1" w:tplc="04090003" w:tentative="1">
+      <w:start w:val="1"/>
+      <w:numFmt w:val="bullet"/>
+      <w:lvlText w:val="o"/>
+      <w:lvlJc w:val="left"/>
+      <w:pPr>
+        <w:ind w:left="4320" w:hanging="360"/>
+      </w:pPr>
+      <w:rPr>
+        <w:rFonts w:ascii="Courier New" w:hAnsi="Courier New" w:cs="Courier New" w:hint="default"/>
+      </w:rPr>
+    </w:lvl>
+    <w:lvl w:ilvl="2" w:tplc="04090005" w:tentative="1">
+      <w:start w:val="1"/>
+      <w:numFmt w:val="bullet"/>
+      <w:lvlText w:val=""/>
+      <w:lvlJc w:val="left"/>
+      <w:pPr>
+        <w:ind w:left="5040" w:hanging="360"/>
+      </w:pPr>
+      <w:rPr>
+        <w:rFonts w:ascii="Wingdings" w:hAnsi="Wingdings" w:hint="default"/>
+      </w:rPr>
+    </w:lvl>
+    <w:lvl w:ilvl="3" w:tplc="04090001" w:tentative="1">
+      <w:start w:val="1"/>
+      <w:numFmt w:val="bullet"/>
+      <w:lvlText w:val=""/>
+      <w:lvlJc w:val="left"/>
+      <w:pPr>
+        <w:ind w:left="5760" w:hanging="360"/>
+      </w:pPr>
+      <w:rPr>
+        <w:rFonts w:ascii="Symbol" w:hAnsi="Symbol" w:hint="default"/>
+      </w:rPr>
+    </w:lvl>
+    <w:lvl w:ilvl="4" w:tplc="04090003" w:tentative="1">
+      <w:start w:val="1"/>
+      <w:numFmt w:val="bullet"/>
+      <w:lvlText w:val="o"/>
+      <w:lvlJc w:val="left"/>
+      <w:pPr>
+        <w:ind w:left="6480" w:hanging="360"/>
+      </w:pPr>
+      <w:rPr>
+        <w:rFonts w:ascii="Courier New" w:hAnsi="Courier New" w:cs="Courier New" w:hint="default"/>
+      </w:rPr>
+    </w:lvl>
+    <w:lvl w:ilvl="5" w:tplc="04090005" w:tentative="1">
+      <w:start w:val="1"/>
+      <w:numFmt w:val="bullet"/>
+      <w:lvlText w:val=""/>
+      <w:lvlJc w:val="left"/>
+      <w:pPr>
+        <w:ind w:left="7200" w:hanging="360"/>
+      </w:pPr>
+      <w:rPr>
+        <w:rFonts w:ascii="Wingdings" w:hAnsi="Wingdings" w:hint="default"/>
+      </w:rPr>
+    </w:lvl>
+    <w:lvl w:ilvl="6" w:tplc="04090001" w:tentative="1">
+      <w:start w:val="1"/>
+      <w:numFmt w:val="bullet"/>
+      <w:lvlText w:val=""/>
+      <w:lvlJc w:val="left"/>
+      <w:pPr>
+        <w:ind w:left="7920" w:hanging="360"/>
+      </w:pPr>
+      <w:rPr>
+        <w:rFonts w:ascii="Symbol" w:hAnsi="Symbol" w:hint="default"/>
+      </w:rPr>
+    </w:lvl>
+    <w:lvl w:ilvl="7" w:tplc="04090003" w:tentative="1">
+      <w:start w:val="1"/>
+      <w:numFmt w:val="bullet"/>
+      <w:lvlText w:val="o"/>
+      <w:lvlJc w:val="left"/>
+      <w:pPr>
+        <w:ind w:left="8640" w:hanging="360"/>
+      </w:pPr>
+      <w:rPr>
+        <w:rFonts w:ascii="Courier New" w:hAnsi="Courier New" w:cs="Courier New" w:hint="default"/>
+      </w:rPr>
+    </w:lvl>
+    <w:lvl w:ilvl="8" w:tplc="04090005" w:tentative="1">
+      <w:start w:val="1"/>
+      <w:numFmt w:val="bullet"/>
+      <w:lvlText w:val=""/>
+      <w:lvlJc w:val="left"/>
+      <w:pPr>
+        <w:ind w:left="9360" w:hanging="360"/>
+      </w:pPr>
+      <w:rPr>
+        <w:rFonts w:ascii="Wingdings" w:hAnsi="Wingdings" w:hint="default"/>
+      </w:rPr>
+    </w:lvl>
+  </w:abstractNum>
   <w:num w:numId="1">
-    <w:abstractNumId w:val="4"/>
+    <w:abstractNumId w:val="9"/>
   </w:num>
   <w:num w:numId="2">
-    <w:abstractNumId w:val="5"/>
+    <w:abstractNumId w:val="10"/>
   </w:num>
   <w:num w:numId="3">
-    <w:abstractNumId w:val="9"/>
+    <w:abstractNumId w:val="16"/>
   </w:num>
   <w:num w:numId="4">
-    <w:abstractNumId w:val="7"/>
+    <w:abstractNumId w:val="13"/>
   </w:num>
   <w:num w:numId="5">
-    <w:abstractNumId w:val="3"/>
+    <w:abstractNumId w:val="6"/>
   </w:num>
   <w:num w:numId="6">
-    <w:abstractNumId w:val="6"/>
+    <w:abstractNumId w:val="12"/>
   </w:num>
   <w:num w:numId="7">
-    <w:abstractNumId w:val="1"/>
+    <w:abstractNumId w:val="2"/>
   </w:num>
   <w:num w:numId="8">
-    <w:abstractNumId w:val="2"/>
+    <w:abstractNumId w:val="5"/>
   </w:num>
   <w:num w:numId="9">
     <w:abstractNumId w:val="0"/>
   </w:num>
   <w:num w:numId="10">
+    <w:abstractNumId w:val="14"/>
+  </w:num>
+  <w:num w:numId="11">
+    <w:abstractNumId w:val="15"/>
+  </w:num>
+  <w:num w:numId="12">
+    <w:abstractNumId w:val="1"/>
+  </w:num>
+  <w:num w:numId="13">
+    <w:abstractNumId w:val="11"/>
+  </w:num>
+  <w:num w:numId="14">
+    <w:abstractNumId w:val="7"/>
+  </w:num>
+  <w:num w:numId="15">
+    <w:abstractNumId w:val="3"/>
+  </w:num>
+  <w:num w:numId="16">
+    <w:abstractNumId w:val="17"/>
+  </w:num>
+  <w:num w:numId="17">
+    <w:abstractNumId w:val="4"/>
+  </w:num>
+  <w:num w:numId="18">
     <w:abstractNumId w:val="8"/>
   </w:num>
 </w:numbering>
@@ -4382,11 +6300,11 @@
     <w:name w:val="Normal"/>
     <w:qFormat/>
   </w:style>
-  <w:style w:type="paragraph" w:styleId="Ttulo1">
+  <w:style w:type="paragraph" w:styleId="Heading1">
     <w:name w:val="heading 1"/>
     <w:basedOn w:val="Normal"/>
     <w:next w:val="Normal"/>
-    <w:link w:val="Ttulo1Carter"/>
+    <w:link w:val="Heading1Char"/>
     <w:uiPriority w:val="9"/>
     <w:qFormat/>
     <w:rsid w:val="005224F6"/>
@@ -4403,11 +6321,11 @@
       <w:szCs w:val="32"/>
     </w:rPr>
   </w:style>
-  <w:style w:type="paragraph" w:styleId="Ttulo2">
+  <w:style w:type="paragraph" w:styleId="Heading2">
     <w:name w:val="heading 2"/>
     <w:basedOn w:val="Normal"/>
     <w:next w:val="Normal"/>
-    <w:link w:val="Ttulo2Carter"/>
+    <w:link w:val="Heading2Char"/>
     <w:uiPriority w:val="9"/>
     <w:unhideWhenUsed/>
     <w:qFormat/>
@@ -4425,13 +6343,13 @@
       <w:szCs w:val="26"/>
     </w:rPr>
   </w:style>
-  <w:style w:type="character" w:default="1" w:styleId="Tipodeletrapredefinidodopargrafo">
+  <w:style w:type="character" w:default="1" w:styleId="DefaultParagraphFont">
     <w:name w:val="Default Paragraph Font"/>
     <w:uiPriority w:val="1"/>
     <w:semiHidden/>
     <w:unhideWhenUsed/>
   </w:style>
-  <w:style w:type="table" w:default="1" w:styleId="Tabelanormal">
+  <w:style w:type="table" w:default="1" w:styleId="TableNormal">
     <w:name w:val="Normal Table"/>
     <w:uiPriority w:val="99"/>
     <w:semiHidden/>
@@ -4446,16 +6364,16 @@
       </w:tblCellMar>
     </w:tblPr>
   </w:style>
-  <w:style w:type="numbering" w:default="1" w:styleId="Semlista">
+  <w:style w:type="numbering" w:default="1" w:styleId="NoList">
     <w:name w:val="No List"/>
     <w:uiPriority w:val="99"/>
     <w:semiHidden/>
     <w:unhideWhenUsed/>
   </w:style>
-  <w:style w:type="character" w:customStyle="1" w:styleId="Ttulo1Carter">
-    <w:name w:val="Título 1 Caráter"/>
-    <w:basedOn w:val="Tipodeletrapredefinidodopargrafo"/>
-    <w:link w:val="Ttulo1"/>
+  <w:style w:type="character" w:customStyle="1" w:styleId="Heading1Char">
+    <w:name w:val="Heading 1 Char"/>
+    <w:basedOn w:val="DefaultParagraphFont"/>
+    <w:link w:val="Heading1"/>
     <w:uiPriority w:val="9"/>
     <w:rsid w:val="005224F6"/>
     <w:rPr>
@@ -4465,10 +6383,10 @@
       <w:szCs w:val="32"/>
     </w:rPr>
   </w:style>
-  <w:style w:type="character" w:customStyle="1" w:styleId="Ttulo2Carter">
-    <w:name w:val="Título 2 Caráter"/>
-    <w:basedOn w:val="Tipodeletrapredefinidodopargrafo"/>
-    <w:link w:val="Ttulo2"/>
+  <w:style w:type="character" w:customStyle="1" w:styleId="Heading2Char">
+    <w:name w:val="Heading 2 Char"/>
+    <w:basedOn w:val="DefaultParagraphFont"/>
+    <w:link w:val="Heading2"/>
     <w:uiPriority w:val="9"/>
     <w:rsid w:val="00D62888"/>
     <w:rPr>
@@ -4478,7 +6396,7 @@
       <w:szCs w:val="26"/>
     </w:rPr>
   </w:style>
-  <w:style w:type="paragraph" w:styleId="PargrafodaLista">
+  <w:style w:type="paragraph" w:styleId="ListParagraph">
     <w:name w:val="List Paragraph"/>
     <w:basedOn w:val="Normal"/>
     <w:uiPriority w:val="34"/>
@@ -4489,9 +6407,9 @@
       <w:contextualSpacing/>
     </w:pPr>
   </w:style>
-  <w:style w:type="paragraph" w:styleId="Cabealhodondice">
+  <w:style w:type="paragraph" w:styleId="TOCHeading">
     <w:name w:val="TOC Heading"/>
-    <w:basedOn w:val="Ttulo1"/>
+    <w:basedOn w:val="Heading1"/>
     <w:next w:val="Normal"/>
     <w:uiPriority w:val="39"/>
     <w:unhideWhenUsed/>
@@ -4504,7 +6422,7 @@
       <w:lang w:eastAsia="pt-PT"/>
     </w:rPr>
   </w:style>
-  <w:style w:type="paragraph" w:styleId="ndice1">
+  <w:style w:type="paragraph" w:styleId="TOC1">
     <w:name w:val="toc 1"/>
     <w:basedOn w:val="Normal"/>
     <w:next w:val="Normal"/>
@@ -4516,7 +6434,7 @@
       <w:spacing w:after="100"/>
     </w:pPr>
   </w:style>
-  <w:style w:type="paragraph" w:styleId="ndice2">
+  <w:style w:type="paragraph" w:styleId="TOC2">
     <w:name w:val="toc 2"/>
     <w:basedOn w:val="Normal"/>
     <w:next w:val="Normal"/>
@@ -4529,9 +6447,9 @@
       <w:ind w:left="220"/>
     </w:pPr>
   </w:style>
-  <w:style w:type="character" w:styleId="Hiperligao">
+  <w:style w:type="character" w:styleId="Hyperlink">
     <w:name w:val="Hyperlink"/>
-    <w:basedOn w:val="Tipodeletrapredefinidodopargrafo"/>
+    <w:basedOn w:val="DefaultParagraphFont"/>
     <w:uiPriority w:val="99"/>
     <w:unhideWhenUsed/>
     <w:rsid w:val="0034695D"/>
@@ -4540,10 +6458,10 @@
       <w:u w:val="single"/>
     </w:rPr>
   </w:style>
-  <w:style w:type="paragraph" w:styleId="Cabealho">
+  <w:style w:type="paragraph" w:styleId="Header">
     <w:name w:val="header"/>
     <w:basedOn w:val="Normal"/>
-    <w:link w:val="CabealhoCarter"/>
+    <w:link w:val="HeaderChar"/>
     <w:uiPriority w:val="99"/>
     <w:unhideWhenUsed/>
     <w:rsid w:val="001765A6"/>
@@ -4555,17 +6473,17 @@
       <w:spacing w:after="0" w:line="240" w:lineRule="auto"/>
     </w:pPr>
   </w:style>
-  <w:style w:type="character" w:customStyle="1" w:styleId="CabealhoCarter">
-    <w:name w:val="Cabeçalho Caráter"/>
-    <w:basedOn w:val="Tipodeletrapredefinidodopargrafo"/>
-    <w:link w:val="Cabealho"/>
+  <w:style w:type="character" w:customStyle="1" w:styleId="HeaderChar">
+    <w:name w:val="Header Char"/>
+    <w:basedOn w:val="DefaultParagraphFont"/>
+    <w:link w:val="Header"/>
     <w:uiPriority w:val="99"/>
     <w:rsid w:val="001765A6"/>
   </w:style>
-  <w:style w:type="paragraph" w:styleId="Rodap">
+  <w:style w:type="paragraph" w:styleId="Footer">
     <w:name w:val="footer"/>
     <w:basedOn w:val="Normal"/>
-    <w:link w:val="RodapCarter"/>
+    <w:link w:val="FooterChar"/>
     <w:uiPriority w:val="99"/>
     <w:unhideWhenUsed/>
     <w:rsid w:val="001765A6"/>
@@ -4577,10 +6495,10 @@
       <w:spacing w:after="0" w:line="240" w:lineRule="auto"/>
     </w:pPr>
   </w:style>
-  <w:style w:type="character" w:customStyle="1" w:styleId="RodapCarter">
-    <w:name w:val="Rodapé Caráter"/>
-    <w:basedOn w:val="Tipodeletrapredefinidodopargrafo"/>
-    <w:link w:val="Rodap"/>
+  <w:style w:type="character" w:customStyle="1" w:styleId="FooterChar">
+    <w:name w:val="Footer Char"/>
+    <w:basedOn w:val="DefaultParagraphFont"/>
+    <w:link w:val="Footer"/>
     <w:uiPriority w:val="99"/>
     <w:rsid w:val="001765A6"/>
   </w:style>
@@ -4616,7 +6534,7 @@
   </w:style>
   <w:style w:type="character" w:customStyle="1" w:styleId="c0">
     <w:name w:val="c0"/>
-    <w:basedOn w:val="Tipodeletrapredefinidodopargrafo"/>
+    <w:basedOn w:val="DefaultParagraphFont"/>
     <w:rsid w:val="0064284C"/>
   </w:style>
 </w:styles>

</xml_diff>

<commit_message>
Added A* and participation table
</commit_message>
<xml_diff>
--- a/CAL.docx
+++ b/CAL.docx
@@ -1236,7 +1236,25 @@
           <w:sz w:val="24"/>
           <w:szCs w:val="40"/>
         </w:rPr>
-        <w:t>Avalie a conectividade do grafo, de forma a evitar que sejam aceites entregas em zonas inacessíveis da rede. Algumas vezes, obras nas vias públicas podem fazer com que certas zonas tornem-se inacessíveis, tornando as entregas inviáveis.</w:t>
+        <w:t xml:space="preserve">Avalie a conectividade do grafo, de forma a evitar que sejam aceites entregas em zonas inacessíveis da rede. Algumas vezes, obras nas vias públicas podem fazer com que certas zonas </w:t>
+      </w:r>
+      <w:proofErr w:type="gramStart"/>
+      <w:r>
+        <w:rPr>
+          <w:rFonts w:ascii="Times New Roman" w:hAnsi="Times New Roman" w:cs="Times New Roman"/>
+          <w:sz w:val="24"/>
+          <w:szCs w:val="40"/>
+        </w:rPr>
+        <w:t>tornem-se</w:t>
+      </w:r>
+      <w:proofErr w:type="gramEnd"/>
+      <w:r>
+        <w:rPr>
+          <w:rFonts w:ascii="Times New Roman" w:hAnsi="Times New Roman" w:cs="Times New Roman"/>
+          <w:sz w:val="24"/>
+          <w:szCs w:val="40"/>
+        </w:rPr>
+        <w:t xml:space="preserve"> inacessíveis, tornando as entregas inviáveis.</w:t>
       </w:r>
     </w:p>
     <w:p>
@@ -1719,7 +1737,25 @@
           <w:sz w:val="24"/>
           <w:szCs w:val="40"/>
         </w:rPr>
-        <w:t xml:space="preserve"> – cabaz:</w:t>
+        <w:t xml:space="preserve"> – </w:t>
+      </w:r>
+      <w:proofErr w:type="gramStart"/>
+      <w:r>
+        <w:rPr>
+          <w:rFonts w:ascii="Times New Roman" w:hAnsi="Times New Roman" w:cs="Times New Roman"/>
+          <w:sz w:val="24"/>
+          <w:szCs w:val="40"/>
+        </w:rPr>
+        <w:t>cabaz</w:t>
+      </w:r>
+      <w:proofErr w:type="gramEnd"/>
+      <w:r>
+        <w:rPr>
+          <w:rFonts w:ascii="Times New Roman" w:hAnsi="Times New Roman" w:cs="Times New Roman"/>
+          <w:sz w:val="24"/>
+          <w:szCs w:val="40"/>
+        </w:rPr>
+        <w:t>:</w:t>
       </w:r>
     </w:p>
     <w:p>
@@ -1890,7 +1926,25 @@
           <w:sz w:val="24"/>
           <w:szCs w:val="40"/>
         </w:rPr>
-        <w:t xml:space="preserve"> – veículo:</w:t>
+        <w:t xml:space="preserve"> – </w:t>
+      </w:r>
+      <w:proofErr w:type="gramStart"/>
+      <w:r>
+        <w:rPr>
+          <w:rFonts w:ascii="Times New Roman" w:hAnsi="Times New Roman" w:cs="Times New Roman"/>
+          <w:sz w:val="24"/>
+          <w:szCs w:val="40"/>
+        </w:rPr>
+        <w:t>veículo</w:t>
+      </w:r>
+      <w:proofErr w:type="gramEnd"/>
+      <w:r>
+        <w:rPr>
+          <w:rFonts w:ascii="Times New Roman" w:hAnsi="Times New Roman" w:cs="Times New Roman"/>
+          <w:sz w:val="24"/>
+          <w:szCs w:val="40"/>
+        </w:rPr>
+        <w:t>:</w:t>
       </w:r>
     </w:p>
     <w:p>
@@ -2047,7 +2101,25 @@
           <w:sz w:val="24"/>
           <w:szCs w:val="40"/>
         </w:rPr>
-        <w:t xml:space="preserve"> – vértices (pontos de interesse em que é possível a entrega de cabazes)</w:t>
+        <w:t xml:space="preserve"> – </w:t>
+      </w:r>
+      <w:proofErr w:type="gramStart"/>
+      <w:r>
+        <w:rPr>
+          <w:rFonts w:ascii="Times New Roman" w:hAnsi="Times New Roman" w:cs="Times New Roman"/>
+          <w:sz w:val="24"/>
+          <w:szCs w:val="40"/>
+        </w:rPr>
+        <w:t>vértices</w:t>
+      </w:r>
+      <w:proofErr w:type="gramEnd"/>
+      <w:r>
+        <w:rPr>
+          <w:rFonts w:ascii="Times New Roman" w:hAnsi="Times New Roman" w:cs="Times New Roman"/>
+          <w:sz w:val="24"/>
+          <w:szCs w:val="40"/>
+        </w:rPr>
+        <w:t xml:space="preserve"> (pontos de interesse em que é possível a entrega de cabazes)</w:t>
       </w:r>
     </w:p>
     <w:p>
@@ -2158,7 +2230,25 @@
           <w:sz w:val="24"/>
           <w:szCs w:val="40"/>
         </w:rPr>
-        <w:t xml:space="preserve"> – arestas (representam as ligações entre os pontos, vértices)</w:t>
+        <w:t xml:space="preserve"> – </w:t>
+      </w:r>
+      <w:proofErr w:type="gramStart"/>
+      <w:r>
+        <w:rPr>
+          <w:rFonts w:ascii="Times New Roman" w:hAnsi="Times New Roman" w:cs="Times New Roman"/>
+          <w:sz w:val="24"/>
+          <w:szCs w:val="40"/>
+        </w:rPr>
+        <w:t>arestas</w:t>
+      </w:r>
+      <w:proofErr w:type="gramEnd"/>
+      <w:r>
+        <w:rPr>
+          <w:rFonts w:ascii="Times New Roman" w:hAnsi="Times New Roman" w:cs="Times New Roman"/>
+          <w:sz w:val="24"/>
+          <w:szCs w:val="40"/>
+        </w:rPr>
+        <w:t xml:space="preserve"> (representam as ligações entre os pontos, vértices)</w:t>
       </w:r>
     </w:p>
     <w:p>
@@ -2322,7 +2412,25 @@
           <w:sz w:val="24"/>
           <w:szCs w:val="40"/>
         </w:rPr>
-        <w:t xml:space="preserve"> - vértice inicial (representa a sede da empresa em Vila do Conde)</w:t>
+        <w:t xml:space="preserve"> - </w:t>
+      </w:r>
+      <w:proofErr w:type="gramStart"/>
+      <w:r>
+        <w:rPr>
+          <w:rFonts w:ascii="Times New Roman" w:hAnsi="Times New Roman" w:cs="Times New Roman"/>
+          <w:sz w:val="24"/>
+          <w:szCs w:val="40"/>
+        </w:rPr>
+        <w:t>vértice</w:t>
+      </w:r>
+      <w:proofErr w:type="gramEnd"/>
+      <w:r>
+        <w:rPr>
+          <w:rFonts w:ascii="Times New Roman" w:hAnsi="Times New Roman" w:cs="Times New Roman"/>
+          <w:sz w:val="24"/>
+          <w:szCs w:val="40"/>
+        </w:rPr>
+        <w:t xml:space="preserve"> inicial (representa a sede da empresa em Vila do Conde)</w:t>
       </w:r>
       <w:r>
         <w:rPr>
@@ -2577,15 +2685,27 @@
         <w:t xml:space="preserve"> </w:t>
       </w:r>
       <w:proofErr w:type="spellStart"/>
-      <w:r>
-        <w:rPr>
-          <w:rFonts w:ascii="Times New Roman" w:hAnsi="Times New Roman" w:cs="Times New Roman"/>
-          <w:b/>
-          <w:bCs/>
-          <w:sz w:val="24"/>
-          <w:szCs w:val="40"/>
-        </w:rPr>
-        <w:t>T.path.size</w:t>
+      <w:proofErr w:type="gramStart"/>
+      <w:r>
+        <w:rPr>
+          <w:rFonts w:ascii="Times New Roman" w:hAnsi="Times New Roman" w:cs="Times New Roman"/>
+          <w:b/>
+          <w:bCs/>
+          <w:sz w:val="24"/>
+          <w:szCs w:val="40"/>
+        </w:rPr>
+        <w:t>T.path</w:t>
+      </w:r>
+      <w:proofErr w:type="gramEnd"/>
+      <w:r>
+        <w:rPr>
+          <w:rFonts w:ascii="Times New Roman" w:hAnsi="Times New Roman" w:cs="Times New Roman"/>
+          <w:b/>
+          <w:bCs/>
+          <w:sz w:val="24"/>
+          <w:szCs w:val="40"/>
+        </w:rPr>
+        <w:t>.size</w:t>
       </w:r>
       <w:proofErr w:type="spellEnd"/>
       <w:r>
@@ -2702,6 +2822,7 @@
         <w:t xml:space="preserve">: </w:t>
       </w:r>
       <w:proofErr w:type="spellStart"/>
+      <w:proofErr w:type="gramStart"/>
       <w:r>
         <w:rPr>
           <w:rFonts w:ascii="Times New Roman" w:hAnsi="Times New Roman" w:cs="Times New Roman"/>
@@ -2713,6 +2834,7 @@
         <w:t>T.maxCap</w:t>
       </w:r>
       <w:proofErr w:type="spellEnd"/>
+      <w:proofErr w:type="gramEnd"/>
       <w:r>
         <w:rPr>
           <w:rFonts w:ascii="Times New Roman" w:hAnsi="Times New Roman" w:cs="Times New Roman"/>
@@ -2824,6 +2946,7 @@
         <w:t xml:space="preserve"> V.id = </w:t>
       </w:r>
       <w:proofErr w:type="spellStart"/>
+      <w:proofErr w:type="gramStart"/>
       <w:r>
         <w:rPr>
           <w:rFonts w:ascii="Times New Roman" w:hAnsi="Times New Roman" w:cs="Times New Roman"/>
@@ -2835,6 +2958,7 @@
         <w:t>C.idDest</w:t>
       </w:r>
       <w:proofErr w:type="spellEnd"/>
+      <w:proofErr w:type="gramEnd"/>
       <w:r>
         <w:rPr>
           <w:rFonts w:ascii="Times New Roman" w:hAnsi="Times New Roman" w:cs="Times New Roman"/>
@@ -2916,6 +3040,7 @@
         <w:t xml:space="preserve">: </w:t>
       </w:r>
       <w:proofErr w:type="spellStart"/>
+      <w:proofErr w:type="gramStart"/>
       <w:r>
         <w:rPr>
           <w:rFonts w:ascii="Times New Roman" w:hAnsi="Times New Roman" w:cs="Times New Roman"/>
@@ -2927,6 +3052,7 @@
         <w:t>C.numPack</w:t>
       </w:r>
       <w:proofErr w:type="spellEnd"/>
+      <w:proofErr w:type="gramEnd"/>
       <w:r>
         <w:rPr>
           <w:rFonts w:ascii="Times New Roman" w:hAnsi="Times New Roman" w:cs="Times New Roman"/>
@@ -3206,15 +3332,27 @@
         <w:t xml:space="preserve"> </w:t>
       </w:r>
       <w:proofErr w:type="spellStart"/>
-      <w:r>
-        <w:rPr>
-          <w:rFonts w:ascii="Times New Roman" w:hAnsi="Times New Roman" w:cs="Times New Roman"/>
-          <w:b/>
-          <w:bCs/>
-          <w:sz w:val="24"/>
-          <w:szCs w:val="40"/>
-        </w:rPr>
-        <w:t>T.path.size</w:t>
+      <w:proofErr w:type="gramStart"/>
+      <w:r>
+        <w:rPr>
+          <w:rFonts w:ascii="Times New Roman" w:hAnsi="Times New Roman" w:cs="Times New Roman"/>
+          <w:b/>
+          <w:bCs/>
+          <w:sz w:val="24"/>
+          <w:szCs w:val="40"/>
+        </w:rPr>
+        <w:t>T.path</w:t>
+      </w:r>
+      <w:proofErr w:type="gramEnd"/>
+      <w:r>
+        <w:rPr>
+          <w:rFonts w:ascii="Times New Roman" w:hAnsi="Times New Roman" w:cs="Times New Roman"/>
+          <w:b/>
+          <w:bCs/>
+          <w:sz w:val="24"/>
+          <w:szCs w:val="40"/>
+        </w:rPr>
+        <w:t>.size</w:t>
       </w:r>
       <w:proofErr w:type="spellEnd"/>
       <w:r>
@@ -3350,15 +3488,27 @@
         <w:t xml:space="preserve"> </w:t>
       </w:r>
       <w:proofErr w:type="spellStart"/>
-      <w:r>
-        <w:rPr>
-          <w:rFonts w:ascii="Times New Roman" w:hAnsi="Times New Roman" w:cs="Times New Roman"/>
-          <w:b/>
-          <w:bCs/>
-          <w:sz w:val="24"/>
-          <w:szCs w:val="40"/>
-        </w:rPr>
-        <w:t>T.path.size</w:t>
+      <w:proofErr w:type="gramStart"/>
+      <w:r>
+        <w:rPr>
+          <w:rFonts w:ascii="Times New Roman" w:hAnsi="Times New Roman" w:cs="Times New Roman"/>
+          <w:b/>
+          <w:bCs/>
+          <w:sz w:val="24"/>
+          <w:szCs w:val="40"/>
+        </w:rPr>
+        <w:t>T.path</w:t>
+      </w:r>
+      <w:proofErr w:type="gramEnd"/>
+      <w:r>
+        <w:rPr>
+          <w:rFonts w:ascii="Times New Roman" w:hAnsi="Times New Roman" w:cs="Times New Roman"/>
+          <w:b/>
+          <w:bCs/>
+          <w:sz w:val="24"/>
+          <w:szCs w:val="40"/>
+        </w:rPr>
+        <w:t>.size</w:t>
       </w:r>
       <w:proofErr w:type="spellEnd"/>
       <w:r>
@@ -3514,15 +3664,27 @@
         <w:t xml:space="preserve"> </w:t>
       </w:r>
       <w:proofErr w:type="spellStart"/>
-      <w:r>
-        <w:rPr>
-          <w:rFonts w:ascii="Times New Roman" w:hAnsi="Times New Roman" w:cs="Times New Roman"/>
-          <w:b/>
-          <w:bCs/>
-          <w:sz w:val="24"/>
-          <w:szCs w:val="40"/>
-        </w:rPr>
-        <w:t>T.path.size</w:t>
+      <w:proofErr w:type="gramStart"/>
+      <w:r>
+        <w:rPr>
+          <w:rFonts w:ascii="Times New Roman" w:hAnsi="Times New Roman" w:cs="Times New Roman"/>
+          <w:b/>
+          <w:bCs/>
+          <w:sz w:val="24"/>
+          <w:szCs w:val="40"/>
+        </w:rPr>
+        <w:t>T.path</w:t>
+      </w:r>
+      <w:proofErr w:type="gramEnd"/>
+      <w:r>
+        <w:rPr>
+          <w:rFonts w:ascii="Times New Roman" w:hAnsi="Times New Roman" w:cs="Times New Roman"/>
+          <w:b/>
+          <w:bCs/>
+          <w:sz w:val="24"/>
+          <w:szCs w:val="40"/>
+        </w:rPr>
+        <w:t>.size</w:t>
       </w:r>
       <w:proofErr w:type="spellEnd"/>
       <w:r>
@@ -3678,6 +3840,7 @@
         <w:t xml:space="preserve">: </w:t>
       </w:r>
       <w:proofErr w:type="spellStart"/>
+      <w:proofErr w:type="gramStart"/>
       <w:r>
         <w:rPr>
           <w:rFonts w:ascii="Times New Roman" w:hAnsi="Times New Roman" w:cs="Times New Roman"/>
@@ -3689,6 +3852,7 @@
         <w:t>T.maxCap</w:t>
       </w:r>
       <w:proofErr w:type="spellEnd"/>
+      <w:proofErr w:type="gramEnd"/>
       <w:r>
         <w:rPr>
           <w:rFonts w:ascii="Times New Roman" w:hAnsi="Times New Roman" w:cs="Times New Roman"/>
@@ -3740,6 +3904,7 @@
         <w:jc w:val="both"/>
       </w:pPr>
       <w:proofErr w:type="spellStart"/>
+      <w:proofErr w:type="gramStart"/>
       <w:r>
         <w:rPr>
           <w:rFonts w:ascii="Times New Roman" w:hAnsi="Times New Roman" w:cs="Times New Roman"/>
@@ -3751,6 +3916,7 @@
         <w:t>baskets.size</w:t>
       </w:r>
       <w:proofErr w:type="spellEnd"/>
+      <w:proofErr w:type="gramEnd"/>
       <w:r>
         <w:rPr>
           <w:rFonts w:ascii="Times New Roman" w:hAnsi="Times New Roman" w:cs="Times New Roman"/>
@@ -3780,6 +3946,7 @@
         <w:jc w:val="both"/>
       </w:pPr>
       <w:proofErr w:type="spellStart"/>
+      <w:proofErr w:type="gramStart"/>
       <w:r>
         <w:rPr>
           <w:rFonts w:ascii="Times New Roman" w:hAnsi="Times New Roman" w:cs="Times New Roman"/>
@@ -3791,6 +3958,7 @@
         <w:t>baskets.size</w:t>
       </w:r>
       <w:proofErr w:type="spellEnd"/>
+      <w:proofErr w:type="gramEnd"/>
       <w:r>
         <w:rPr>
           <w:rFonts w:ascii="Times New Roman" w:hAnsi="Times New Roman" w:cs="Times New Roman"/>
@@ -3896,6 +4064,7 @@
         <w:t>min(</w:t>
       </w:r>
       <w:proofErr w:type="spellStart"/>
+      <w:proofErr w:type="gramStart"/>
       <w:r>
         <w:rPr>
           <w:rFonts w:ascii="Times New Roman" w:hAnsi="Times New Roman" w:cs="Times New Roman"/>
@@ -3905,6 +4074,7 @@
         <w:t>fleet.size</w:t>
       </w:r>
       <w:proofErr w:type="spellEnd"/>
+      <w:proofErr w:type="gramEnd"/>
       <w:r>
         <w:rPr>
           <w:rFonts w:ascii="Times New Roman" w:hAnsi="Times New Roman" w:cs="Times New Roman"/>
@@ -3928,13 +4098,23 @@
           <w:szCs w:val="40"/>
         </w:rPr>
       </w:pPr>
-      <w:r>
-        <w:rPr>
-          <w:rFonts w:ascii="Times New Roman" w:hAnsi="Times New Roman" w:cs="Times New Roman"/>
-          <w:sz w:val="24"/>
-          <w:szCs w:val="40"/>
-        </w:rPr>
-        <w:t>min(Σ valores das arestas percorridas pelos veículos da frota)</w:t>
+      <w:proofErr w:type="gramStart"/>
+      <w:r>
+        <w:rPr>
+          <w:rFonts w:ascii="Times New Roman" w:hAnsi="Times New Roman" w:cs="Times New Roman"/>
+          <w:sz w:val="24"/>
+          <w:szCs w:val="40"/>
+        </w:rPr>
+        <w:t>min(</w:t>
+      </w:r>
+      <w:proofErr w:type="gramEnd"/>
+      <w:r>
+        <w:rPr>
+          <w:rFonts w:ascii="Times New Roman" w:hAnsi="Times New Roman" w:cs="Times New Roman"/>
+          <w:sz w:val="24"/>
+          <w:szCs w:val="40"/>
+        </w:rPr>
+        <w:t>Σ valores das arestas percorridas pelos veículos da frota)</w:t>
       </w:r>
     </w:p>
     <w:p>
@@ -4657,8 +4837,8 @@
                                 <w:noProof/>
                               </w:rPr>
                               <w:drawing>
-                                <wp:inline distT="0" distB="0" distL="0" distR="0" wp14:anchorId="33F7E1E5" wp14:editId="47A1CD95">
-                                  <wp:extent cx="5400040" cy="3385185"/>
+                                <wp:inline distT="0" distB="0" distL="0" distR="0" wp14:anchorId="33F7E1E5" wp14:editId="47914906">
+                                  <wp:extent cx="5317992" cy="3333750"/>
                                   <wp:effectExtent l="0" t="0" r="0" b="0"/>
                                   <wp:docPr id="5" name="Image2"/>
                                   <wp:cNvGraphicFramePr>
@@ -4682,7 +4862,7 @@
                                         <pic:spPr bwMode="auto">
                                           <a:xfrm>
                                             <a:off x="0" y="0"/>
-                                            <a:ext cx="5400040" cy="3385185"/>
+                                            <a:ext cx="5323124" cy="3336967"/>
                                           </a:xfrm>
                                           <a:prstGeom prst="rect">
                                             <a:avLst/>
@@ -4728,8 +4908,8 @@
                           <w:noProof/>
                         </w:rPr>
                         <w:drawing>
-                          <wp:inline distT="0" distB="0" distL="0" distR="0" wp14:anchorId="33F7E1E5" wp14:editId="47A1CD95">
-                            <wp:extent cx="5400040" cy="3385185"/>
+                          <wp:inline distT="0" distB="0" distL="0" distR="0" wp14:anchorId="33F7E1E5" wp14:editId="47914906">
+                            <wp:extent cx="5317992" cy="3333750"/>
                             <wp:effectExtent l="0" t="0" r="0" b="0"/>
                             <wp:docPr id="5" name="Image2"/>
                             <wp:cNvGraphicFramePr>
@@ -4753,7 +4933,7 @@
                                   <pic:spPr bwMode="auto">
                                     <a:xfrm>
                                       <a:off x="0" y="0"/>
-                                      <a:ext cx="5400040" cy="3385185"/>
+                                      <a:ext cx="5323124" cy="3336967"/>
                                     </a:xfrm>
                                     <a:prstGeom prst="rect">
                                       <a:avLst/>
@@ -4812,16 +4992,1057 @@
         <w:jc w:val="both"/>
         <w:rPr>
           <w:rFonts w:ascii="Times New Roman" w:hAnsi="Times New Roman"/>
-          <w:b/>
-          <w:bCs/>
           <w:sz w:val="24"/>
           <w:szCs w:val="24"/>
         </w:rPr>
       </w:pPr>
+      <w:r>
+        <w:rPr>
+          <w:rFonts w:ascii="Times New Roman" w:hAnsi="Times New Roman"/>
+          <w:sz w:val="24"/>
+          <w:szCs w:val="24"/>
+        </w:rPr>
+        <w:t xml:space="preserve">O </w:t>
+      </w:r>
+      <w:proofErr w:type="gramStart"/>
+      <w:r>
+        <w:rPr>
+          <w:rFonts w:ascii="Times New Roman" w:hAnsi="Times New Roman"/>
+          <w:sz w:val="24"/>
+          <w:szCs w:val="24"/>
+        </w:rPr>
+        <w:t>algoritmo A</w:t>
+      </w:r>
+      <w:proofErr w:type="gramEnd"/>
+      <w:r>
+        <w:rPr>
+          <w:rFonts w:ascii="Times New Roman" w:hAnsi="Times New Roman"/>
+          <w:sz w:val="24"/>
+          <w:szCs w:val="24"/>
+        </w:rPr>
+        <w:t xml:space="preserve">* é um algoritmo de Busca de Caminho. Este procura o caminho mais curto entre dois vértices previamente dados., sendo um o inicial e outro o final. Pode-se considerar que este algoritmo é a combinação de aproximações heurísticas do algoritmo de Procura em Largura e da formalidade do </w:t>
+      </w:r>
+      <w:proofErr w:type="spellStart"/>
+      <w:r>
+        <w:rPr>
+          <w:rFonts w:ascii="Times New Roman" w:hAnsi="Times New Roman"/>
+          <w:sz w:val="24"/>
+          <w:szCs w:val="24"/>
+        </w:rPr>
+        <w:t>Algortimo</w:t>
+      </w:r>
+      <w:proofErr w:type="spellEnd"/>
+      <w:r>
+        <w:rPr>
+          <w:rFonts w:ascii="Times New Roman" w:hAnsi="Times New Roman"/>
+          <w:sz w:val="24"/>
+          <w:szCs w:val="24"/>
+        </w:rPr>
+        <w:t xml:space="preserve"> de </w:t>
+      </w:r>
+      <w:proofErr w:type="spellStart"/>
+      <w:r>
+        <w:rPr>
+          <w:rFonts w:ascii="Times New Roman" w:hAnsi="Times New Roman"/>
+          <w:sz w:val="24"/>
+          <w:szCs w:val="24"/>
+        </w:rPr>
+        <w:t>Dijkstra</w:t>
+      </w:r>
+      <w:proofErr w:type="spellEnd"/>
+      <w:r>
+        <w:rPr>
+          <w:rFonts w:ascii="Times New Roman" w:hAnsi="Times New Roman"/>
+          <w:sz w:val="24"/>
+          <w:szCs w:val="24"/>
+        </w:rPr>
+        <w:t>.</w:t>
+      </w:r>
+    </w:p>
+    <w:p>
+      <w:pPr>
+        <w:pStyle w:val="Standard"/>
+        <w:jc w:val="both"/>
+        <w:rPr>
+          <w:rFonts w:ascii="Times New Roman" w:hAnsi="Times New Roman"/>
+          <w:sz w:val="24"/>
+          <w:szCs w:val="24"/>
+        </w:rPr>
+      </w:pPr>
+      <w:r>
+        <w:rPr>
+          <w:rFonts w:ascii="Times New Roman" w:hAnsi="Times New Roman"/>
+          <w:sz w:val="24"/>
+          <w:szCs w:val="24"/>
+        </w:rPr>
+        <w:t>Sejam:</w:t>
+      </w:r>
+      <w:r>
+        <w:rPr>
+          <w:rFonts w:ascii="Times New Roman" w:hAnsi="Times New Roman"/>
+          <w:sz w:val="24"/>
+          <w:szCs w:val="24"/>
+        </w:rPr>
+        <w:br/>
+        <w:t>-&gt; Q = conjunto de vértices a serem pesquisados</w:t>
+      </w:r>
+    </w:p>
+    <w:p>
+      <w:pPr>
+        <w:pStyle w:val="Standard"/>
+        <w:jc w:val="both"/>
+        <w:rPr>
+          <w:rFonts w:ascii="Times New Roman" w:hAnsi="Times New Roman"/>
+          <w:sz w:val="24"/>
+          <w:szCs w:val="24"/>
+        </w:rPr>
+      </w:pPr>
+      <w:r>
+        <w:rPr>
+          <w:rFonts w:ascii="Times New Roman" w:hAnsi="Times New Roman"/>
+          <w:sz w:val="24"/>
+          <w:szCs w:val="24"/>
+        </w:rPr>
+        <w:t xml:space="preserve">-&gt;S = o vértice inicial </w:t>
+      </w:r>
+    </w:p>
+    <w:p>
+      <w:pPr>
+        <w:pStyle w:val="Standard"/>
+        <w:jc w:val="both"/>
+        <w:rPr>
+          <w:rFonts w:ascii="Times New Roman" w:hAnsi="Times New Roman"/>
+          <w:sz w:val="24"/>
+          <w:szCs w:val="24"/>
+        </w:rPr>
+      </w:pPr>
+    </w:p>
+    <w:p>
+      <w:pPr>
+        <w:pStyle w:val="Standard"/>
+        <w:jc w:val="both"/>
+        <w:rPr>
+          <w:rFonts w:ascii="Times New Roman" w:hAnsi="Times New Roman"/>
+          <w:sz w:val="24"/>
+          <w:szCs w:val="24"/>
+        </w:rPr>
+      </w:pPr>
+      <w:r>
+        <w:rPr>
+          <w:rFonts w:ascii="Times New Roman" w:hAnsi="Times New Roman"/>
+          <w:sz w:val="24"/>
+          <w:szCs w:val="24"/>
+        </w:rPr>
+        <w:t>Algoritmo:</w:t>
+      </w:r>
+    </w:p>
+    <w:p>
+      <w:pPr>
+        <w:pStyle w:val="Standard"/>
+        <w:numPr>
+          <w:ilvl w:val="0"/>
+          <w:numId w:val="24"/>
+        </w:numPr>
+        <w:jc w:val="both"/>
+        <w:rPr>
+          <w:rFonts w:ascii="Times New Roman" w:hAnsi="Times New Roman"/>
+          <w:sz w:val="24"/>
+          <w:szCs w:val="24"/>
+        </w:rPr>
+      </w:pPr>
+      <w:r>
+        <w:rPr>
+          <w:rFonts w:ascii="Times New Roman" w:hAnsi="Times New Roman"/>
+          <w:sz w:val="24"/>
+          <w:szCs w:val="24"/>
+        </w:rPr>
+        <w:t>Inicialize Q com S como única entrada.</w:t>
+      </w:r>
+    </w:p>
+    <w:p>
+      <w:pPr>
+        <w:pStyle w:val="Standard"/>
+        <w:numPr>
+          <w:ilvl w:val="0"/>
+          <w:numId w:val="24"/>
+        </w:numPr>
+        <w:jc w:val="both"/>
+        <w:rPr>
+          <w:rFonts w:ascii="Times New Roman" w:hAnsi="Times New Roman"/>
+          <w:sz w:val="24"/>
+          <w:szCs w:val="24"/>
+        </w:rPr>
+      </w:pPr>
+      <w:r>
+        <w:rPr>
+          <w:rFonts w:ascii="Times New Roman" w:hAnsi="Times New Roman"/>
+          <w:sz w:val="24"/>
+          <w:szCs w:val="24"/>
+        </w:rPr>
+        <w:t>Se Q está vazio, acaba o processo. Se não, escolha o melhor elemento de Q</w:t>
+      </w:r>
+    </w:p>
+    <w:p>
+      <w:pPr>
+        <w:pStyle w:val="Standard"/>
+        <w:numPr>
+          <w:ilvl w:val="0"/>
+          <w:numId w:val="24"/>
+        </w:numPr>
+        <w:jc w:val="both"/>
+        <w:rPr>
+          <w:rFonts w:ascii="Times New Roman" w:hAnsi="Times New Roman"/>
+          <w:sz w:val="24"/>
+          <w:szCs w:val="24"/>
+        </w:rPr>
+      </w:pPr>
+      <w:r>
+        <w:rPr>
+          <w:rFonts w:ascii="Times New Roman" w:hAnsi="Times New Roman"/>
+          <w:sz w:val="24"/>
+          <w:szCs w:val="24"/>
+        </w:rPr>
+        <w:t>Se o vértice(n) é o objetivo, retorne-o;</w:t>
+      </w:r>
+    </w:p>
+    <w:p>
+      <w:pPr>
+        <w:pStyle w:val="Standard"/>
+        <w:numPr>
+          <w:ilvl w:val="0"/>
+          <w:numId w:val="24"/>
+        </w:numPr>
+        <w:jc w:val="both"/>
+        <w:rPr>
+          <w:rFonts w:ascii="Times New Roman" w:hAnsi="Times New Roman"/>
+          <w:sz w:val="24"/>
+          <w:szCs w:val="24"/>
+        </w:rPr>
+      </w:pPr>
+      <w:r>
+        <w:rPr>
+          <w:rFonts w:ascii="Times New Roman" w:hAnsi="Times New Roman"/>
+          <w:sz w:val="24"/>
+          <w:szCs w:val="24"/>
+        </w:rPr>
+        <w:t>Senão remova n de Q;</w:t>
+      </w:r>
     </w:p>
     <w:p>
       <w:pPr>
         <w:widowControl/>
+        <w:numPr>
+          <w:ilvl w:val="0"/>
+          <w:numId w:val="24"/>
+        </w:numPr>
+        <w:shd w:val="clear" w:color="auto" w:fill="FFFFFF"/>
+        <w:suppressAutoHyphens w:val="0"/>
+        <w:spacing w:before="100" w:beforeAutospacing="1" w:after="24"/>
+        <w:textAlignment w:val="auto"/>
+        <w:rPr>
+          <w:rFonts w:ascii="Times New Roman" w:eastAsia="Times New Roman" w:hAnsi="Times New Roman" w:cs="Times New Roman"/>
+          <w:color w:val="202122"/>
+          <w:sz w:val="24"/>
+          <w:szCs w:val="24"/>
+          <w:lang w:eastAsia="pt-PT"/>
+        </w:rPr>
+      </w:pPr>
+      <w:r>
+        <w:rPr>
+          <w:rFonts w:ascii="Times New Roman" w:eastAsia="Times New Roman" w:hAnsi="Times New Roman" w:cs="Times New Roman"/>
+          <w:color w:val="202122"/>
+          <w:sz w:val="24"/>
+          <w:szCs w:val="24"/>
+          <w:lang w:eastAsia="pt-PT"/>
+        </w:rPr>
+        <w:t>Encontre os descendentes d</w:t>
+      </w:r>
+      <w:r>
+        <w:rPr>
+          <w:rFonts w:ascii="Times New Roman" w:eastAsia="Times New Roman" w:hAnsi="Times New Roman" w:cs="Times New Roman"/>
+          <w:color w:val="202122"/>
+          <w:sz w:val="24"/>
+          <w:szCs w:val="24"/>
+          <w:lang w:eastAsia="pt-PT"/>
+        </w:rPr>
+        <w:t>e</w:t>
+      </w:r>
+      <w:r>
+        <w:rPr>
+          <w:rFonts w:ascii="Times New Roman" w:eastAsia="Times New Roman" w:hAnsi="Times New Roman" w:cs="Times New Roman"/>
+          <w:color w:val="202122"/>
+          <w:sz w:val="24"/>
+          <w:szCs w:val="24"/>
+          <w:lang w:eastAsia="pt-PT"/>
+        </w:rPr>
+        <w:t> </w:t>
+      </w:r>
+      <w:r>
+        <w:rPr>
+          <w:rFonts w:ascii="Times New Roman" w:eastAsia="Times New Roman" w:hAnsi="Times New Roman" w:cs="Times New Roman"/>
+          <w:b/>
+          <w:bCs/>
+          <w:color w:val="202122"/>
+          <w:sz w:val="24"/>
+          <w:szCs w:val="24"/>
+          <w:lang w:eastAsia="pt-PT"/>
+        </w:rPr>
+        <w:t>n</w:t>
+      </w:r>
+      <w:r>
+        <w:rPr>
+          <w:rFonts w:ascii="Times New Roman" w:eastAsia="Times New Roman" w:hAnsi="Times New Roman" w:cs="Times New Roman"/>
+          <w:color w:val="202122"/>
+          <w:sz w:val="24"/>
+          <w:szCs w:val="24"/>
+          <w:lang w:eastAsia="pt-PT"/>
+        </w:rPr>
+        <w:t> que não estão em visitados e crie todas as extensões de </w:t>
+      </w:r>
+      <w:r>
+        <w:rPr>
+          <w:rFonts w:ascii="Times New Roman" w:eastAsia="Times New Roman" w:hAnsi="Times New Roman" w:cs="Times New Roman"/>
+          <w:b/>
+          <w:bCs/>
+          <w:color w:val="202122"/>
+          <w:sz w:val="24"/>
+          <w:szCs w:val="24"/>
+          <w:lang w:eastAsia="pt-PT"/>
+        </w:rPr>
+        <w:t>n</w:t>
+      </w:r>
+      <w:r>
+        <w:rPr>
+          <w:rFonts w:ascii="Times New Roman" w:eastAsia="Times New Roman" w:hAnsi="Times New Roman" w:cs="Times New Roman"/>
+          <w:color w:val="202122"/>
+          <w:sz w:val="24"/>
+          <w:szCs w:val="24"/>
+          <w:lang w:eastAsia="pt-PT"/>
+        </w:rPr>
+        <w:t> para cada descendente;</w:t>
+      </w:r>
+    </w:p>
+    <w:p>
+      <w:pPr>
+        <w:widowControl/>
+        <w:numPr>
+          <w:ilvl w:val="0"/>
+          <w:numId w:val="24"/>
+        </w:numPr>
+        <w:shd w:val="clear" w:color="auto" w:fill="FFFFFF"/>
+        <w:suppressAutoHyphens w:val="0"/>
+        <w:spacing w:before="100" w:beforeAutospacing="1" w:after="24"/>
+        <w:textAlignment w:val="auto"/>
+        <w:rPr>
+          <w:rFonts w:ascii="Times New Roman" w:eastAsia="Times New Roman" w:hAnsi="Times New Roman" w:cs="Times New Roman"/>
+          <w:color w:val="202122"/>
+          <w:sz w:val="24"/>
+          <w:szCs w:val="24"/>
+          <w:lang w:eastAsia="pt-PT"/>
+        </w:rPr>
+      </w:pPr>
+      <w:r>
+        <w:rPr>
+          <w:rFonts w:ascii="Times New Roman" w:eastAsia="Times New Roman" w:hAnsi="Times New Roman" w:cs="Times New Roman"/>
+          <w:color w:val="202122"/>
+          <w:sz w:val="24"/>
+          <w:szCs w:val="24"/>
+          <w:lang w:eastAsia="pt-PT"/>
+        </w:rPr>
+        <w:t>Adicione os caminhos e</w:t>
+      </w:r>
+      <w:r>
+        <w:rPr>
+          <w:rFonts w:ascii="Times New Roman" w:eastAsia="Times New Roman" w:hAnsi="Times New Roman" w:cs="Times New Roman"/>
+          <w:color w:val="202122"/>
+          <w:sz w:val="24"/>
+          <w:szCs w:val="24"/>
+          <w:lang w:eastAsia="pt-PT"/>
+        </w:rPr>
+        <w:t>xpandidos</w:t>
+      </w:r>
+      <w:r>
+        <w:rPr>
+          <w:rFonts w:ascii="Times New Roman" w:eastAsia="Times New Roman" w:hAnsi="Times New Roman" w:cs="Times New Roman"/>
+          <w:color w:val="202122"/>
+          <w:sz w:val="24"/>
+          <w:szCs w:val="24"/>
+          <w:lang w:eastAsia="pt-PT"/>
+        </w:rPr>
+        <w:t xml:space="preserve"> a </w:t>
+      </w:r>
+      <w:r>
+        <w:rPr>
+          <w:rFonts w:ascii="Times New Roman" w:eastAsia="Times New Roman" w:hAnsi="Times New Roman" w:cs="Times New Roman"/>
+          <w:b/>
+          <w:bCs/>
+          <w:color w:val="202122"/>
+          <w:sz w:val="24"/>
+          <w:szCs w:val="24"/>
+          <w:lang w:eastAsia="pt-PT"/>
+        </w:rPr>
+        <w:t>Q</w:t>
+      </w:r>
+      <w:r>
+        <w:rPr>
+          <w:rFonts w:ascii="Times New Roman" w:eastAsia="Times New Roman" w:hAnsi="Times New Roman" w:cs="Times New Roman"/>
+          <w:color w:val="202122"/>
+          <w:sz w:val="24"/>
+          <w:szCs w:val="24"/>
+          <w:lang w:eastAsia="pt-PT"/>
+        </w:rPr>
+        <w:t> e vá ao passo </w:t>
+      </w:r>
+      <w:r>
+        <w:rPr>
+          <w:rFonts w:ascii="Times New Roman" w:eastAsia="Times New Roman" w:hAnsi="Times New Roman" w:cs="Times New Roman"/>
+          <w:b/>
+          <w:bCs/>
+          <w:color w:val="202122"/>
+          <w:sz w:val="24"/>
+          <w:szCs w:val="24"/>
+          <w:lang w:eastAsia="pt-PT"/>
+        </w:rPr>
+        <w:t>2</w:t>
+      </w:r>
+      <w:r>
+        <w:rPr>
+          <w:rFonts w:ascii="Times New Roman" w:eastAsia="Times New Roman" w:hAnsi="Times New Roman" w:cs="Times New Roman"/>
+          <w:color w:val="202122"/>
+          <w:sz w:val="24"/>
+          <w:szCs w:val="24"/>
+          <w:lang w:eastAsia="pt-PT"/>
+        </w:rPr>
+        <w:t>;</w:t>
+      </w:r>
+    </w:p>
+    <w:p>
+      <w:pPr>
+        <w:pStyle w:val="Standard"/>
+        <w:jc w:val="both"/>
+        <w:rPr>
+          <w:rFonts w:ascii="Times New Roman" w:hAnsi="Times New Roman"/>
+          <w:sz w:val="24"/>
+          <w:szCs w:val="24"/>
+        </w:rPr>
+      </w:pPr>
+    </w:p>
+    <w:p>
+      <w:pPr>
+        <w:pStyle w:val="Standard"/>
+        <w:jc w:val="both"/>
+        <w:rPr>
+          <w:rFonts w:ascii="Times New Roman" w:hAnsi="Times New Roman"/>
+          <w:sz w:val="24"/>
+          <w:szCs w:val="24"/>
+        </w:rPr>
+      </w:pPr>
+    </w:p>
+    <w:p>
+      <w:pPr>
+        <w:pStyle w:val="Standard"/>
+        <w:ind w:firstLine="360"/>
+        <w:jc w:val="both"/>
+        <w:rPr>
+          <w:rFonts w:ascii="Times New Roman" w:hAnsi="Times New Roman"/>
+          <w:sz w:val="24"/>
+          <w:szCs w:val="24"/>
+        </w:rPr>
+      </w:pPr>
+      <w:r>
+        <w:rPr>
+          <w:noProof/>
+        </w:rPr>
+        <w:lastRenderedPageBreak/>
+        <mc:AlternateContent>
+          <mc:Choice Requires="wps">
+            <w:drawing>
+              <wp:anchor distT="0" distB="0" distL="114300" distR="114300" simplePos="0" relativeHeight="251662336" behindDoc="0" locked="0" layoutInCell="1" allowOverlap="1" wp14:anchorId="5ABFF921" wp14:editId="11DA6C28">
+                <wp:simplePos x="0" y="0"/>
+                <wp:positionH relativeFrom="margin">
+                  <wp:align>right</wp:align>
+                </wp:positionH>
+                <wp:positionV relativeFrom="paragraph">
+                  <wp:posOffset>2575560</wp:posOffset>
+                </wp:positionV>
+                <wp:extent cx="5400040" cy="635"/>
+                <wp:effectExtent l="0" t="0" r="0" b="8890"/>
+                <wp:wrapSquare wrapText="bothSides"/>
+                <wp:docPr id="7" name="Caixa de texto 7"/>
+                <wp:cNvGraphicFramePr/>
+                <a:graphic xmlns:a="http://schemas.openxmlformats.org/drawingml/2006/main">
+                  <a:graphicData uri="http://schemas.microsoft.com/office/word/2010/wordprocessingShape">
+                    <wps:wsp>
+                      <wps:cNvSpPr txBox="1"/>
+                      <wps:spPr>
+                        <a:xfrm>
+                          <a:off x="0" y="0"/>
+                          <a:ext cx="5400040" cy="635"/>
+                        </a:xfrm>
+                        <a:prstGeom prst="rect">
+                          <a:avLst/>
+                        </a:prstGeom>
+                        <a:solidFill>
+                          <a:prstClr val="white"/>
+                        </a:solidFill>
+                        <a:ln>
+                          <a:noFill/>
+                        </a:ln>
+                      </wps:spPr>
+                      <wps:txbx>
+                        <w:txbxContent>
+                          <w:p>
+                            <w:pPr>
+                              <w:pStyle w:val="Legenda"/>
+                              <w:rPr>
+                                <w:rFonts w:cs="DejaVu Sans"/>
+                                <w:noProof/>
+                              </w:rPr>
+                            </w:pPr>
+                            <w:r>
+                              <w:t xml:space="preserve">Figura 2 – Código da técnica de </w:t>
+                            </w:r>
+                            <w:r>
+                              <w:rPr>
+                                <w:rFonts w:ascii="Times New Roman" w:hAnsi="Times New Roman"/>
+                              </w:rPr>
+                              <w:t>Manhattan</w:t>
+                            </w:r>
+                          </w:p>
+                        </w:txbxContent>
+                      </wps:txbx>
+                      <wps:bodyPr rot="0" spcFirstLastPara="0" vertOverflow="overflow" horzOverflow="overflow" vert="horz" wrap="square" lIns="0" tIns="0" rIns="0" bIns="0" numCol="1" spcCol="0" rtlCol="0" fromWordArt="0" anchor="t" anchorCtr="0" forceAA="0" compatLnSpc="1">
+                        <a:prstTxWarp prst="textNoShape">
+                          <a:avLst/>
+                        </a:prstTxWarp>
+                        <a:spAutoFit/>
+                      </wps:bodyPr>
+                    </wps:wsp>
+                  </a:graphicData>
+                </a:graphic>
+              </wp:anchor>
+            </w:drawing>
+          </mc:Choice>
+          <mc:Fallback>
+            <w:pict>
+              <v:shapetype w14:anchorId="5ABFF921" id="_x0000_t202" coordsize="21600,21600" o:spt="202" path="m,l,21600r21600,l21600,xe">
+                <v:stroke joinstyle="miter"/>
+                <v:path gradientshapeok="t" o:connecttype="rect"/>
+              </v:shapetype>
+              <v:shape id="Caixa de texto 7" o:spid="_x0000_s1027" type="#_x0000_t202" style="position:absolute;left:0;text-align:left;margin-left:374pt;margin-top:202.8pt;width:425.2pt;height:.05pt;z-index:251662336;visibility:visible;mso-wrap-style:square;mso-wrap-distance-left:9pt;mso-wrap-distance-top:0;mso-wrap-distance-right:9pt;mso-wrap-distance-bottom:0;mso-position-horizontal:right;mso-position-horizontal-relative:margin;mso-position-vertical:absolute;mso-position-vertical-relative:text;v-text-anchor:top" o:gfxdata="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" stroked="f">
+                <v:textbox style="mso-fit-shape-to-text:t" inset="0,0,0,0">
+                  <w:txbxContent>
+                    <w:p>
+                      <w:pPr>
+                        <w:pStyle w:val="Legenda"/>
+                        <w:rPr>
+                          <w:rFonts w:cs="DejaVu Sans"/>
+                          <w:noProof/>
+                        </w:rPr>
+                      </w:pPr>
+                      <w:r>
+                        <w:t xml:space="preserve">Figura 2 – Código da técnica de </w:t>
+                      </w:r>
+                      <w:r>
+                        <w:rPr>
+                          <w:rFonts w:ascii="Times New Roman" w:hAnsi="Times New Roman"/>
+                        </w:rPr>
+                        <w:t>Manhattan</w:t>
+                      </w:r>
+                    </w:p>
+                  </w:txbxContent>
+                </v:textbox>
+                <w10:wrap type="square" anchorx="margin"/>
+              </v:shape>
+            </w:pict>
+          </mc:Fallback>
+        </mc:AlternateContent>
+      </w:r>
+      <w:r>
+        <w:rPr>
+          <w:noProof/>
+        </w:rPr>
+        <w:drawing>
+          <wp:anchor distT="0" distB="0" distL="114300" distR="114300" simplePos="0" relativeHeight="251658240" behindDoc="0" locked="0" layoutInCell="1" allowOverlap="1" wp14:anchorId="309EB052" wp14:editId="64250324">
+            <wp:simplePos x="0" y="0"/>
+            <wp:positionH relativeFrom="margin">
+              <wp:posOffset>19050</wp:posOffset>
+            </wp:positionH>
+            <wp:positionV relativeFrom="paragraph">
+              <wp:posOffset>1711960</wp:posOffset>
+            </wp:positionV>
+            <wp:extent cx="5400040" cy="922655"/>
+            <wp:effectExtent l="0" t="0" r="0" b="0"/>
+            <wp:wrapSquare wrapText="bothSides"/>
+            <wp:docPr id="3" name="Imagem 3"/>
+            <wp:cNvGraphicFramePr>
+              <a:graphicFrameLocks xmlns:a="http://schemas.openxmlformats.org/drawingml/2006/main" noChangeAspect="1"/>
+            </wp:cNvGraphicFramePr>
+            <a:graphic xmlns:a="http://schemas.openxmlformats.org/drawingml/2006/main">
+              <a:graphicData uri="http://schemas.openxmlformats.org/drawingml/2006/picture">
+                <pic:pic xmlns:pic="http://schemas.openxmlformats.org/drawingml/2006/picture">
+                  <pic:nvPicPr>
+                    <pic:cNvPr id="1" name=""/>
+                    <pic:cNvPicPr/>
+                  </pic:nvPicPr>
+                  <pic:blipFill>
+                    <a:blip r:embed="rId10">
+                      <a:extLst>
+                        <a:ext uri="{28A0092B-C50C-407E-A947-70E740481C1C}">
+                          <a14:useLocalDpi xmlns:a14="http://schemas.microsoft.com/office/drawing/2010/main" val="0"/>
+                        </a:ext>
+                      </a:extLst>
+                    </a:blip>
+                    <a:stretch>
+                      <a:fillRect/>
+                    </a:stretch>
+                  </pic:blipFill>
+                  <pic:spPr>
+                    <a:xfrm>
+                      <a:off x="0" y="0"/>
+                      <a:ext cx="5400040" cy="922655"/>
+                    </a:xfrm>
+                    <a:prstGeom prst="rect">
+                      <a:avLst/>
+                    </a:prstGeom>
+                  </pic:spPr>
+                </pic:pic>
+              </a:graphicData>
+            </a:graphic>
+            <wp14:sizeRelH relativeFrom="page">
+              <wp14:pctWidth>0</wp14:pctWidth>
+            </wp14:sizeRelH>
+            <wp14:sizeRelV relativeFrom="page">
+              <wp14:pctHeight>0</wp14:pctHeight>
+            </wp14:sizeRelV>
+          </wp:anchor>
+        </w:drawing>
+      </w:r>
+      <w:r>
+        <w:rPr>
+          <w:rFonts w:ascii="Times New Roman" w:hAnsi="Times New Roman"/>
+          <w:sz w:val="24"/>
+          <w:szCs w:val="24"/>
+        </w:rPr>
+        <w:t>Existem várias técnicas que podem ser usadas para escolher o melhor vértice de Q. O que o algoritmo faz é utilizar uma destas técnicas para modificar os pesos das arestas ligadas a esse vértice de acordo</w:t>
+      </w:r>
+      <w:r>
+        <w:rPr>
+          <w:rFonts w:ascii="Times New Roman" w:hAnsi="Times New Roman"/>
+          <w:sz w:val="24"/>
+          <w:szCs w:val="24"/>
+        </w:rPr>
+        <w:t xml:space="preserve"> a distância deste à distância do vértice final, sendo que as arestas que remetem para vértices mais perto do vértice final serão beneficiados com uma redução do peso e você-versa. No final, para não haver perdas de informação, o cálculo da distância total sofre modificações de modo a corresponder à distância atual.</w:t>
+      </w:r>
+      <w:r>
+        <w:rPr>
+          <w:rFonts w:ascii="Times New Roman" w:hAnsi="Times New Roman"/>
+          <w:sz w:val="24"/>
+          <w:szCs w:val="24"/>
+        </w:rPr>
+        <w:t xml:space="preserve">  </w:t>
+      </w:r>
+      <w:r>
+        <w:rPr>
+          <w:rFonts w:ascii="Times New Roman" w:hAnsi="Times New Roman"/>
+          <w:sz w:val="24"/>
+          <w:szCs w:val="24"/>
+        </w:rPr>
+        <w:t>Algumas destas técnicas são a</w:t>
+      </w:r>
+      <w:r>
+        <w:rPr>
+          <w:rFonts w:ascii="Times New Roman" w:hAnsi="Times New Roman"/>
+          <w:sz w:val="24"/>
+          <w:szCs w:val="24"/>
+        </w:rPr>
+        <w:t xml:space="preserve"> técnica de distância de Manhattan: (Mais eficiente para movimentações a 4 direções)</w:t>
+      </w:r>
+      <w:bookmarkStart w:id="7" w:name="_Toc69388050"/>
+    </w:p>
+    <w:p>
+      <w:pPr>
+        <w:pStyle w:val="Standard"/>
+        <w:jc w:val="both"/>
+        <w:rPr>
+          <w:rFonts w:ascii="Times New Roman" w:hAnsi="Times New Roman"/>
+          <w:sz w:val="24"/>
+          <w:szCs w:val="24"/>
+        </w:rPr>
+      </w:pPr>
+    </w:p>
+    <w:p>
+      <w:pPr>
+        <w:widowControl/>
+        <w:textAlignment w:val="auto"/>
+      </w:pPr>
+      <w:r>
+        <w:rPr>
+          <w:noProof/>
+        </w:rPr>
+        <w:drawing>
+          <wp:anchor distT="0" distB="0" distL="114300" distR="114300" simplePos="0" relativeHeight="251659264" behindDoc="0" locked="0" layoutInCell="1" allowOverlap="1" wp14:anchorId="276C8E53" wp14:editId="61CE727F">
+            <wp:simplePos x="0" y="0"/>
+            <wp:positionH relativeFrom="margin">
+              <wp:align>right</wp:align>
+            </wp:positionH>
+            <wp:positionV relativeFrom="paragraph">
+              <wp:posOffset>201295</wp:posOffset>
+            </wp:positionV>
+            <wp:extent cx="5400040" cy="949960"/>
+            <wp:effectExtent l="0" t="0" r="0" b="2540"/>
+            <wp:wrapSquare wrapText="bothSides"/>
+            <wp:docPr id="4" name="Imagem 4"/>
+            <wp:cNvGraphicFramePr>
+              <a:graphicFrameLocks xmlns:a="http://schemas.openxmlformats.org/drawingml/2006/main" noChangeAspect="1"/>
+            </wp:cNvGraphicFramePr>
+            <a:graphic xmlns:a="http://schemas.openxmlformats.org/drawingml/2006/main">
+              <a:graphicData uri="http://schemas.openxmlformats.org/drawingml/2006/picture">
+                <pic:pic xmlns:pic="http://schemas.openxmlformats.org/drawingml/2006/picture">
+                  <pic:nvPicPr>
+                    <pic:cNvPr id="1" name=""/>
+                    <pic:cNvPicPr/>
+                  </pic:nvPicPr>
+                  <pic:blipFill>
+                    <a:blip r:embed="rId11">
+                      <a:extLst>
+                        <a:ext uri="{28A0092B-C50C-407E-A947-70E740481C1C}">
+                          <a14:useLocalDpi xmlns:a14="http://schemas.microsoft.com/office/drawing/2010/main" val="0"/>
+                        </a:ext>
+                      </a:extLst>
+                    </a:blip>
+                    <a:stretch>
+                      <a:fillRect/>
+                    </a:stretch>
+                  </pic:blipFill>
+                  <pic:spPr>
+                    <a:xfrm>
+                      <a:off x="0" y="0"/>
+                      <a:ext cx="5400040" cy="949960"/>
+                    </a:xfrm>
+                    <a:prstGeom prst="rect">
+                      <a:avLst/>
+                    </a:prstGeom>
+                  </pic:spPr>
+                </pic:pic>
+              </a:graphicData>
+            </a:graphic>
+            <wp14:sizeRelH relativeFrom="page">
+              <wp14:pctWidth>0</wp14:pctWidth>
+            </wp14:sizeRelH>
+            <wp14:sizeRelV relativeFrom="page">
+              <wp14:pctHeight>0</wp14:pctHeight>
+            </wp14:sizeRelV>
+          </wp:anchor>
+        </w:drawing>
+      </w:r>
+      <w:r>
+        <w:rPr>
+          <w:noProof/>
+        </w:rPr>
+        <mc:AlternateContent>
+          <mc:Choice Requires="wps">
+            <w:drawing>
+              <wp:anchor distT="0" distB="0" distL="114300" distR="114300" simplePos="0" relativeHeight="251664384" behindDoc="0" locked="0" layoutInCell="1" allowOverlap="1" wp14:anchorId="2B11AC91" wp14:editId="0CAC605F">
+                <wp:simplePos x="0" y="0"/>
+                <wp:positionH relativeFrom="margin">
+                  <wp:align>right</wp:align>
+                </wp:positionH>
+                <wp:positionV relativeFrom="paragraph">
+                  <wp:posOffset>1123950</wp:posOffset>
+                </wp:positionV>
+                <wp:extent cx="5400040" cy="635"/>
+                <wp:effectExtent l="0" t="0" r="0" b="8890"/>
+                <wp:wrapSquare wrapText="bothSides"/>
+                <wp:docPr id="8" name="Caixa de texto 8"/>
+                <wp:cNvGraphicFramePr/>
+                <a:graphic xmlns:a="http://schemas.openxmlformats.org/drawingml/2006/main">
+                  <a:graphicData uri="http://schemas.microsoft.com/office/word/2010/wordprocessingShape">
+                    <wps:wsp>
+                      <wps:cNvSpPr txBox="1"/>
+                      <wps:spPr>
+                        <a:xfrm>
+                          <a:off x="0" y="0"/>
+                          <a:ext cx="5400040" cy="635"/>
+                        </a:xfrm>
+                        <a:prstGeom prst="rect">
+                          <a:avLst/>
+                        </a:prstGeom>
+                        <a:solidFill>
+                          <a:prstClr val="white"/>
+                        </a:solidFill>
+                        <a:ln>
+                          <a:noFill/>
+                        </a:ln>
+                      </wps:spPr>
+                      <wps:txbx>
+                        <w:txbxContent>
+                          <w:p>
+                            <w:pPr>
+                              <w:pStyle w:val="Legenda"/>
+                              <w:rPr>
+                                <w:rFonts w:cs="DejaVu Sans"/>
+                                <w:noProof/>
+                              </w:rPr>
+                            </w:pPr>
+                            <w:r>
+                              <w:t xml:space="preserve">Figura </w:t>
+                            </w:r>
+                            <w:r>
+                              <w:t>3</w:t>
+                            </w:r>
+                            <w:r>
+                              <w:t xml:space="preserve"> – Código da técnica d</w:t>
+                            </w:r>
+                            <w:r>
+                              <w:t>a diagonal</w:t>
+                            </w:r>
+                          </w:p>
+                        </w:txbxContent>
+                      </wps:txbx>
+                      <wps:bodyPr rot="0" spcFirstLastPara="0" vertOverflow="overflow" horzOverflow="overflow" vert="horz" wrap="square" lIns="0" tIns="0" rIns="0" bIns="0" numCol="1" spcCol="0" rtlCol="0" fromWordArt="0" anchor="t" anchorCtr="0" forceAA="0" compatLnSpc="1">
+                        <a:prstTxWarp prst="textNoShape">
+                          <a:avLst/>
+                        </a:prstTxWarp>
+                        <a:spAutoFit/>
+                      </wps:bodyPr>
+                    </wps:wsp>
+                  </a:graphicData>
+                </a:graphic>
+              </wp:anchor>
+            </w:drawing>
+          </mc:Choice>
+          <mc:Fallback>
+            <w:pict>
+              <v:shape w14:anchorId="2B11AC91" id="Caixa de texto 8" o:spid="_x0000_s1028" type="#_x0000_t202" style="position:absolute;margin-left:374pt;margin-top:88.5pt;width:425.2pt;height:.05pt;z-index:251664384;visibility:visible;mso-wrap-style:square;mso-wrap-distance-left:9pt;mso-wrap-distance-top:0;mso-wrap-distance-right:9pt;mso-wrap-distance-bottom:0;mso-position-horizontal:right;mso-position-horizontal-relative:margin;mso-position-vertical:absolute;mso-position-vertical-relative:text;v-text-anchor:top" o:gfxdata="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" stroked="f">
+                <v:textbox style="mso-fit-shape-to-text:t" inset="0,0,0,0">
+                  <w:txbxContent>
+                    <w:p>
+                      <w:pPr>
+                        <w:pStyle w:val="Legenda"/>
+                        <w:rPr>
+                          <w:rFonts w:cs="DejaVu Sans"/>
+                          <w:noProof/>
+                        </w:rPr>
+                      </w:pPr>
+                      <w:r>
+                        <w:t xml:space="preserve">Figura </w:t>
+                      </w:r>
+                      <w:r>
+                        <w:t>3</w:t>
+                      </w:r>
+                      <w:r>
+                        <w:t xml:space="preserve"> – Código da técnica d</w:t>
+                      </w:r>
+                      <w:r>
+                        <w:t>a diagonal</w:t>
+                      </w:r>
+                    </w:p>
+                  </w:txbxContent>
+                </v:textbox>
+                <w10:wrap type="square" anchorx="margin"/>
+              </v:shape>
+            </w:pict>
+          </mc:Fallback>
+        </mc:AlternateContent>
+      </w:r>
+      <w:r>
+        <w:t>A técnica da distância diagonal (mais eficiente para movimentações a 8 direções):</w:t>
+      </w:r>
+    </w:p>
+    <w:p>
+      <w:pPr>
+        <w:widowControl/>
+        <w:textAlignment w:val="auto"/>
+      </w:pPr>
+    </w:p>
+    <w:p>
+      <w:pPr>
+        <w:widowControl/>
+        <w:textAlignment w:val="auto"/>
+      </w:pPr>
+      <w:r>
+        <w:rPr>
+          <w:noProof/>
+        </w:rPr>
+        <mc:AlternateContent>
+          <mc:Choice Requires="wps">
+            <w:drawing>
+              <wp:anchor distT="0" distB="0" distL="114300" distR="114300" simplePos="0" relativeHeight="251666432" behindDoc="0" locked="0" layoutInCell="1" allowOverlap="1" wp14:anchorId="55B587EF" wp14:editId="1D5F3B17">
+                <wp:simplePos x="0" y="0"/>
+                <wp:positionH relativeFrom="margin">
+                  <wp:align>right</wp:align>
+                </wp:positionH>
+                <wp:positionV relativeFrom="paragraph">
+                  <wp:posOffset>1188720</wp:posOffset>
+                </wp:positionV>
+                <wp:extent cx="5400040" cy="635"/>
+                <wp:effectExtent l="0" t="0" r="0" b="8890"/>
+                <wp:wrapSquare wrapText="bothSides"/>
+                <wp:docPr id="9" name="Caixa de texto 9"/>
+                <wp:cNvGraphicFramePr/>
+                <a:graphic xmlns:a="http://schemas.openxmlformats.org/drawingml/2006/main">
+                  <a:graphicData uri="http://schemas.microsoft.com/office/word/2010/wordprocessingShape">
+                    <wps:wsp>
+                      <wps:cNvSpPr txBox="1"/>
+                      <wps:spPr>
+                        <a:xfrm>
+                          <a:off x="0" y="0"/>
+                          <a:ext cx="5400040" cy="635"/>
+                        </a:xfrm>
+                        <a:prstGeom prst="rect">
+                          <a:avLst/>
+                        </a:prstGeom>
+                        <a:solidFill>
+                          <a:prstClr val="white"/>
+                        </a:solidFill>
+                        <a:ln>
+                          <a:noFill/>
+                        </a:ln>
+                      </wps:spPr>
+                      <wps:txbx>
+                        <w:txbxContent>
+                          <w:p>
+                            <w:pPr>
+                              <w:pStyle w:val="Legenda"/>
+                              <w:rPr>
+                                <w:rFonts w:cs="DejaVu Sans"/>
+                                <w:noProof/>
+                              </w:rPr>
+                            </w:pPr>
+                            <w:r>
+                              <w:t xml:space="preserve">Figura </w:t>
+                            </w:r>
+                            <w:r>
+                              <w:t>4</w:t>
+                            </w:r>
+                            <w:r>
+                              <w:t xml:space="preserve"> – Código da técnica </w:t>
+                            </w:r>
+                            <w:r>
+                              <w:t>Euclidiana</w:t>
+                            </w:r>
+                          </w:p>
+                        </w:txbxContent>
+                      </wps:txbx>
+                      <wps:bodyPr rot="0" spcFirstLastPara="0" vertOverflow="overflow" horzOverflow="overflow" vert="horz" wrap="square" lIns="0" tIns="0" rIns="0" bIns="0" numCol="1" spcCol="0" rtlCol="0" fromWordArt="0" anchor="t" anchorCtr="0" forceAA="0" compatLnSpc="1">
+                        <a:prstTxWarp prst="textNoShape">
+                          <a:avLst/>
+                        </a:prstTxWarp>
+                        <a:spAutoFit/>
+                      </wps:bodyPr>
+                    </wps:wsp>
+                  </a:graphicData>
+                </a:graphic>
+              </wp:anchor>
+            </w:drawing>
+          </mc:Choice>
+          <mc:Fallback>
+            <w:pict>
+              <v:shape w14:anchorId="55B587EF" id="Caixa de texto 9" o:spid="_x0000_s1029" type="#_x0000_t202" style="position:absolute;margin-left:374pt;margin-top:93.6pt;width:425.2pt;height:.05pt;z-index:251666432;visibility:visible;mso-wrap-style:square;mso-wrap-distance-left:9pt;mso-wrap-distance-top:0;mso-wrap-distance-right:9pt;mso-wrap-distance-bottom:0;mso-position-horizontal:right;mso-position-horizontal-relative:margin;mso-position-vertical:absolute;mso-position-vertical-relative:text;v-text-anchor:top" o:gfxdata="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" stroked="f">
+                <v:textbox style="mso-fit-shape-to-text:t" inset="0,0,0,0">
+                  <w:txbxContent>
+                    <w:p>
+                      <w:pPr>
+                        <w:pStyle w:val="Legenda"/>
+                        <w:rPr>
+                          <w:rFonts w:cs="DejaVu Sans"/>
+                          <w:noProof/>
+                        </w:rPr>
+                      </w:pPr>
+                      <w:r>
+                        <w:t xml:space="preserve">Figura </w:t>
+                      </w:r>
+                      <w:r>
+                        <w:t>4</w:t>
+                      </w:r>
+                      <w:r>
+                        <w:t xml:space="preserve"> – Código da técnica </w:t>
+                      </w:r>
+                      <w:r>
+                        <w:t>Euclidiana</w:t>
+                      </w:r>
+                    </w:p>
+                  </w:txbxContent>
+                </v:textbox>
+                <w10:wrap type="square" anchorx="margin"/>
+              </v:shape>
+            </w:pict>
+          </mc:Fallback>
+        </mc:AlternateContent>
+      </w:r>
+      <w:r>
+        <w:drawing>
+          <wp:anchor distT="0" distB="0" distL="114300" distR="114300" simplePos="0" relativeHeight="251660288" behindDoc="0" locked="0" layoutInCell="1" allowOverlap="1" wp14:anchorId="114114DD" wp14:editId="06F56531">
+            <wp:simplePos x="0" y="0"/>
+            <wp:positionH relativeFrom="margin">
+              <wp:align>right</wp:align>
+            </wp:positionH>
+            <wp:positionV relativeFrom="paragraph">
+              <wp:posOffset>327025</wp:posOffset>
+            </wp:positionV>
+            <wp:extent cx="5400040" cy="842645"/>
+            <wp:effectExtent l="0" t="0" r="0" b="0"/>
+            <wp:wrapSquare wrapText="bothSides"/>
+            <wp:docPr id="6" name="Imagem 6"/>
+            <wp:cNvGraphicFramePr>
+              <a:graphicFrameLocks xmlns:a="http://schemas.openxmlformats.org/drawingml/2006/main" noChangeAspect="1"/>
+            </wp:cNvGraphicFramePr>
+            <a:graphic xmlns:a="http://schemas.openxmlformats.org/drawingml/2006/main">
+              <a:graphicData uri="http://schemas.openxmlformats.org/drawingml/2006/picture">
+                <pic:pic xmlns:pic="http://schemas.openxmlformats.org/drawingml/2006/picture">
+                  <pic:nvPicPr>
+                    <pic:cNvPr id="1" name=""/>
+                    <pic:cNvPicPr/>
+                  </pic:nvPicPr>
+                  <pic:blipFill>
+                    <a:blip r:embed="rId12">
+                      <a:extLst>
+                        <a:ext uri="{28A0092B-C50C-407E-A947-70E740481C1C}">
+                          <a14:useLocalDpi xmlns:a14="http://schemas.microsoft.com/office/drawing/2010/main" val="0"/>
+                        </a:ext>
+                      </a:extLst>
+                    </a:blip>
+                    <a:stretch>
+                      <a:fillRect/>
+                    </a:stretch>
+                  </pic:blipFill>
+                  <pic:spPr>
+                    <a:xfrm>
+                      <a:off x="0" y="0"/>
+                      <a:ext cx="5400040" cy="842645"/>
+                    </a:xfrm>
+                    <a:prstGeom prst="rect">
+                      <a:avLst/>
+                    </a:prstGeom>
+                  </pic:spPr>
+                </pic:pic>
+              </a:graphicData>
+            </a:graphic>
+            <wp14:sizeRelH relativeFrom="page">
+              <wp14:pctWidth>0</wp14:pctWidth>
+            </wp14:sizeRelH>
+            <wp14:sizeRelV relativeFrom="page">
+              <wp14:pctHeight>0</wp14:pctHeight>
+            </wp14:sizeRelV>
+          </wp:anchor>
+        </w:drawing>
+      </w:r>
+      <w:r>
+        <w:t xml:space="preserve">Ou a técnica da distância </w:t>
+      </w:r>
+      <w:r>
+        <w:t>euclidiana (</w:t>
+      </w:r>
+      <w:r>
+        <w:t>mais eficiente para movimentações a qualquer direção):</w:t>
+      </w:r>
+    </w:p>
+    <w:p>
+      <w:pPr>
+        <w:widowControl/>
+        <w:ind w:firstLine="708"/>
+        <w:jc w:val="both"/>
         <w:textAlignment w:val="auto"/>
         <w:rPr>
           <w:rFonts w:ascii="Calibri Light" w:hAnsi="Calibri Light"/>
@@ -4830,7 +6051,9 @@
           <w:szCs w:val="32"/>
         </w:rPr>
       </w:pPr>
-      <w:bookmarkStart w:id="7" w:name="_Toc69388050"/>
+      <w:r>
+        <w:t>A técnica mais adequada ao problema é a Euclidiana, pois remete apenas para uma aproximação entre dois pontos, não importando a direção.</w:t>
+      </w:r>
       <w:r>
         <w:br w:type="page"/>
       </w:r>
@@ -5409,6 +6632,178 @@
         <w:pStyle w:val="Standard"/>
       </w:pPr>
     </w:p>
+    <w:tbl>
+      <w:tblPr>
+        <w:tblStyle w:val="TabelacomGrelha"/>
+        <w:tblpPr w:leftFromText="141" w:rightFromText="141" w:vertAnchor="text" w:horzAnchor="margin" w:tblpY="263"/>
+        <w:tblW w:w="0" w:type="auto"/>
+        <w:tblLook w:val="04A0" w:firstRow="1" w:lastRow="0" w:firstColumn="1" w:lastColumn="0" w:noHBand="0" w:noVBand="1"/>
+      </w:tblPr>
+      <w:tblGrid>
+        <w:gridCol w:w="4247"/>
+        <w:gridCol w:w="4247"/>
+      </w:tblGrid>
+      <w:tr>
+        <w:tc>
+          <w:tcPr>
+            <w:tcW w:w="4247" w:type="dxa"/>
+          </w:tcPr>
+          <w:p>
+            <w:pPr>
+              <w:pStyle w:val="Standard"/>
+              <w:rPr>
+                <w:b/>
+                <w:bCs/>
+                <w:sz w:val="24"/>
+                <w:szCs w:val="24"/>
+              </w:rPr>
+            </w:pPr>
+            <w:r>
+              <w:rPr>
+                <w:b/>
+                <w:bCs/>
+                <w:sz w:val="24"/>
+                <w:szCs w:val="24"/>
+              </w:rPr>
+              <w:t>Membro do grupo</w:t>
+            </w:r>
+          </w:p>
+        </w:tc>
+        <w:tc>
+          <w:tcPr>
+            <w:tcW w:w="4247" w:type="dxa"/>
+          </w:tcPr>
+          <w:p>
+            <w:pPr>
+              <w:pStyle w:val="Standard"/>
+              <w:rPr>
+                <w:b/>
+                <w:bCs/>
+                <w:sz w:val="24"/>
+                <w:szCs w:val="24"/>
+              </w:rPr>
+            </w:pPr>
+            <w:r>
+              <w:rPr>
+                <w:b/>
+                <w:bCs/>
+                <w:sz w:val="24"/>
+                <w:szCs w:val="24"/>
+              </w:rPr>
+              <w:t>Participação (%)</w:t>
+            </w:r>
+          </w:p>
+        </w:tc>
+      </w:tr>
+      <w:tr>
+        <w:tc>
+          <w:tcPr>
+            <w:tcW w:w="4247" w:type="dxa"/>
+          </w:tcPr>
+          <w:p>
+            <w:pPr>
+              <w:pStyle w:val="Standard"/>
+              <w:rPr>
+                <w:bCs/>
+                <w:sz w:val="24"/>
+                <w:szCs w:val="24"/>
+              </w:rPr>
+            </w:pPr>
+            <w:r>
+              <w:rPr>
+                <w:rFonts w:ascii="Calibri Light" w:hAnsi="Calibri Light"/>
+                <w:bCs/>
+                <w:sz w:val="24"/>
+                <w:szCs w:val="24"/>
+              </w:rPr>
+              <w:t>Diogo Maia</w:t>
+            </w:r>
+          </w:p>
+        </w:tc>
+        <w:tc>
+          <w:tcPr>
+            <w:tcW w:w="4247" w:type="dxa"/>
+          </w:tcPr>
+          <w:p>
+            <w:pPr>
+              <w:pStyle w:val="Standard"/>
+            </w:pPr>
+          </w:p>
+        </w:tc>
+      </w:tr>
+      <w:tr>
+        <w:tc>
+          <w:tcPr>
+            <w:tcW w:w="4247" w:type="dxa"/>
+          </w:tcPr>
+          <w:p>
+            <w:pPr>
+              <w:pStyle w:val="Standard"/>
+              <w:rPr>
+                <w:bCs/>
+                <w:sz w:val="24"/>
+                <w:szCs w:val="24"/>
+              </w:rPr>
+            </w:pPr>
+            <w:r>
+              <w:rPr>
+                <w:rFonts w:ascii="Calibri Light" w:hAnsi="Calibri Light"/>
+                <w:bCs/>
+                <w:sz w:val="24"/>
+                <w:szCs w:val="24"/>
+              </w:rPr>
+              <w:t>Guilherme Garrido</w:t>
+            </w:r>
+          </w:p>
+        </w:tc>
+        <w:tc>
+          <w:tcPr>
+            <w:tcW w:w="4247" w:type="dxa"/>
+          </w:tcPr>
+          <w:p>
+            <w:pPr>
+              <w:pStyle w:val="Standard"/>
+            </w:pPr>
+          </w:p>
+        </w:tc>
+      </w:tr>
+      <w:tr>
+        <w:tc>
+          <w:tcPr>
+            <w:tcW w:w="4247" w:type="dxa"/>
+          </w:tcPr>
+          <w:p>
+            <w:pPr>
+              <w:pStyle w:val="Standard"/>
+              <w:rPr>
+                <w:bCs/>
+                <w:sz w:val="24"/>
+                <w:szCs w:val="24"/>
+              </w:rPr>
+            </w:pPr>
+            <w:r>
+              <w:rPr>
+                <w:rFonts w:ascii="Calibri Light" w:hAnsi="Calibri Light"/>
+                <w:bCs/>
+                <w:sz w:val="24"/>
+                <w:szCs w:val="24"/>
+              </w:rPr>
+              <w:t>Luís Lucas</w:t>
+            </w:r>
+          </w:p>
+        </w:tc>
+        <w:tc>
+          <w:tcPr>
+            <w:tcW w:w="4247" w:type="dxa"/>
+          </w:tcPr>
+          <w:p>
+            <w:pPr>
+              <w:pStyle w:val="Standard"/>
+            </w:pPr>
+          </w:p>
+        </w:tc>
+      </w:tr>
+    </w:tbl>
     <w:p>
       <w:pPr>
         <w:pStyle w:val="Standard"/>
@@ -5416,6 +6811,11 @@
       <w:r>
         <w:br w:type="page"/>
       </w:r>
+    </w:p>
+    <w:p>
+      <w:pPr>
+        <w:pStyle w:val="Standard"/>
+      </w:pPr>
     </w:p>
     <w:p>
       <w:pPr>
@@ -5424,7 +6824,6 @@
       </w:pPr>
       <w:bookmarkStart w:id="10" w:name="_Toc69388053"/>
       <w:r>
-        <w:lastRenderedPageBreak/>
         <w:t>Bibliografia</w:t>
       </w:r>
       <w:bookmarkEnd w:id="10"/>
@@ -5452,7 +6851,7 @@
         </w:rPr>
         <w:t xml:space="preserve">Imagens ilustrativas dos algoritmos em grafo: Caminho mais curto, </w:t>
       </w:r>
-      <w:hyperlink r:id="rId10">
+      <w:hyperlink r:id="rId13">
         <w:r>
           <w:rPr>
             <w:rFonts w:ascii="Times New Roman" w:hAnsi="Times New Roman"/>
@@ -5480,6 +6879,7 @@
           <w:rFonts w:ascii="Times New Roman" w:hAnsi="Times New Roman"/>
           <w:sz w:val="24"/>
           <w:szCs w:val="24"/>
+          <w:lang w:val="en-US"/>
         </w:rPr>
         <w:t xml:space="preserve">T.H. </w:t>
       </w:r>
@@ -5489,6 +6889,7 @@
           <w:rFonts w:ascii="Times New Roman" w:hAnsi="Times New Roman"/>
           <w:sz w:val="24"/>
           <w:szCs w:val="24"/>
+          <w:lang w:val="en-US"/>
         </w:rPr>
         <w:t>Cormen</w:t>
       </w:r>
@@ -5498,6 +6899,7 @@
           <w:rFonts w:ascii="Times New Roman" w:hAnsi="Times New Roman"/>
           <w:sz w:val="24"/>
           <w:szCs w:val="24"/>
+          <w:lang w:val="en-US"/>
         </w:rPr>
         <w:t xml:space="preserve">, C. E. </w:t>
       </w:r>
@@ -5507,6 +6909,7 @@
           <w:rFonts w:ascii="Times New Roman" w:hAnsi="Times New Roman"/>
           <w:sz w:val="24"/>
           <w:szCs w:val="24"/>
+          <w:lang w:val="en-US"/>
         </w:rPr>
         <w:t>Leiserson</w:t>
       </w:r>
@@ -5516,9 +6919,38 @@
           <w:rFonts w:ascii="Times New Roman" w:hAnsi="Times New Roman"/>
           <w:sz w:val="24"/>
           <w:szCs w:val="24"/>
+          <w:lang w:val="en-US"/>
         </w:rPr>
         <w:t xml:space="preserve">, R. L. </w:t>
       </w:r>
+      <w:proofErr w:type="gramStart"/>
+      <w:r>
+        <w:rPr>
+          <w:rFonts w:ascii="Times New Roman" w:hAnsi="Times New Roman"/>
+          <w:sz w:val="24"/>
+          <w:szCs w:val="24"/>
+          <w:lang w:val="en-US"/>
+        </w:rPr>
+        <w:t>Rivest ,</w:t>
+      </w:r>
+      <w:proofErr w:type="gramEnd"/>
+      <w:r>
+        <w:rPr>
+          <w:rFonts w:ascii="Times New Roman" w:hAnsi="Times New Roman"/>
+          <w:sz w:val="24"/>
+          <w:szCs w:val="24"/>
+          <w:lang w:val="en-US"/>
+        </w:rPr>
+        <w:t xml:space="preserve"> C. Stein. Introduction to Algorithms, 3rd Edition. </w:t>
+      </w:r>
+      <w:r>
+        <w:rPr>
+          <w:rFonts w:ascii="Times New Roman" w:hAnsi="Times New Roman"/>
+          <w:sz w:val="24"/>
+          <w:szCs w:val="24"/>
+        </w:rPr>
+        <w:t xml:space="preserve">MIT </w:t>
+      </w:r>
       <w:proofErr w:type="spellStart"/>
       <w:r>
         <w:rPr>
@@ -5526,7 +6958,7 @@
           <w:sz w:val="24"/>
           <w:szCs w:val="24"/>
         </w:rPr>
-        <w:t>Rivest</w:t>
+        <w:t>Press</w:t>
       </w:r>
       <w:proofErr w:type="spellEnd"/>
       <w:r>
@@ -5535,7 +6967,7 @@
           <w:sz w:val="24"/>
           <w:szCs w:val="24"/>
         </w:rPr>
-        <w:t xml:space="preserve"> , C. Stein. </w:t>
+        <w:t>, 2009 (</w:t>
       </w:r>
       <w:proofErr w:type="spellStart"/>
       <w:r>
@@ -5544,7 +6976,7 @@
           <w:sz w:val="24"/>
           <w:szCs w:val="24"/>
         </w:rPr>
-        <w:t>Introduction</w:t>
+        <w:t>Chapter</w:t>
       </w:r>
       <w:proofErr w:type="spellEnd"/>
       <w:r>
@@ -5553,83 +6985,155 @@
           <w:sz w:val="24"/>
           <w:szCs w:val="24"/>
         </w:rPr>
-        <w:t xml:space="preserve"> to </w:t>
+        <w:t xml:space="preserve"> 24)</w:t>
+      </w:r>
+    </w:p>
+    <w:p>
+      <w:pPr>
+        <w:pStyle w:val="Standard"/>
+        <w:numPr>
+          <w:ilvl w:val="0"/>
+          <w:numId w:val="13"/>
+        </w:numPr>
+        <w:jc w:val="both"/>
+        <w:rPr>
+          <w:rFonts w:ascii="Times New Roman" w:hAnsi="Times New Roman"/>
+        </w:rPr>
+      </w:pPr>
+      <w:r>
+        <w:rPr>
+          <w:rFonts w:ascii="Times New Roman" w:hAnsi="Times New Roman"/>
+        </w:rPr>
+        <w:t xml:space="preserve">A* </w:t>
       </w:r>
       <w:proofErr w:type="spellStart"/>
       <w:r>
         <w:rPr>
           <w:rFonts w:ascii="Times New Roman" w:hAnsi="Times New Roman"/>
-          <w:sz w:val="24"/>
-          <w:szCs w:val="24"/>
-        </w:rPr>
-        <w:t>Algorithms</w:t>
+        </w:rPr>
+        <w:t>PathFinding</w:t>
       </w:r>
       <w:proofErr w:type="spellEnd"/>
       <w:r>
         <w:rPr>
           <w:rFonts w:ascii="Times New Roman" w:hAnsi="Times New Roman"/>
-          <w:sz w:val="24"/>
-          <w:szCs w:val="24"/>
-        </w:rPr>
-        <w:t xml:space="preserve">, 3rd </w:t>
+        </w:rPr>
+        <w:t xml:space="preserve"> para </w:t>
+      </w:r>
+      <w:proofErr w:type="gramStart"/>
+      <w:r>
+        <w:rPr>
+          <w:rFonts w:ascii="Times New Roman" w:hAnsi="Times New Roman"/>
+        </w:rPr>
+        <w:t>iniciantes  por</w:t>
+      </w:r>
+      <w:proofErr w:type="gramEnd"/>
+      <w:r>
+        <w:rPr>
+          <w:rFonts w:ascii="Times New Roman" w:hAnsi="Times New Roman"/>
+        </w:rPr>
+        <w:t xml:space="preserve"> </w:t>
+      </w:r>
+      <w:r>
+        <w:rPr>
+          <w:rFonts w:ascii="Times New Roman" w:hAnsi="Times New Roman"/>
+        </w:rPr>
+        <w:t xml:space="preserve">Patrick </w:t>
       </w:r>
       <w:proofErr w:type="spellStart"/>
       <w:r>
         <w:rPr>
           <w:rFonts w:ascii="Times New Roman" w:hAnsi="Times New Roman"/>
-          <w:sz w:val="24"/>
-          <w:szCs w:val="24"/>
-        </w:rPr>
-        <w:t>Edition</w:t>
+        </w:rPr>
+        <w:t>Lester</w:t>
       </w:r>
       <w:proofErr w:type="spellEnd"/>
       <w:r>
         <w:rPr>
           <w:rFonts w:ascii="Times New Roman" w:hAnsi="Times New Roman"/>
-          <w:sz w:val="24"/>
-          <w:szCs w:val="24"/>
-        </w:rPr>
-        <w:t xml:space="preserve">. MIT </w:t>
+        </w:rPr>
+        <w:t xml:space="preserve"> </w:t>
+      </w:r>
+      <w:r>
+        <w:rPr>
+          <w:rFonts w:ascii="Times New Roman" w:hAnsi="Times New Roman"/>
+        </w:rPr>
+        <w:t>,</w:t>
+      </w:r>
+      <w:r>
+        <w:rPr>
+          <w:rFonts w:ascii="Times New Roman" w:hAnsi="Times New Roman"/>
+        </w:rPr>
+        <w:t>https://web.archive.org/web/20061222182121/http://policyalmanac.org/games/aStarTutorial_port.htm</w:t>
+      </w:r>
+    </w:p>
+    <w:p>
+      <w:pPr>
+        <w:pStyle w:val="Standard"/>
+        <w:numPr>
+          <w:ilvl w:val="0"/>
+          <w:numId w:val="13"/>
+        </w:numPr>
+        <w:jc w:val="both"/>
+        <w:rPr>
+          <w:rFonts w:ascii="Times New Roman" w:hAnsi="Times New Roman"/>
+          <w:lang w:val="en-US"/>
+        </w:rPr>
+      </w:pPr>
+      <w:r>
+        <w:rPr>
+          <w:rFonts w:ascii="Times New Roman" w:hAnsi="Times New Roman"/>
+          <w:lang w:val="en-US"/>
+        </w:rPr>
+        <w:t xml:space="preserve">Heuristics </w:t>
+      </w:r>
+      <w:r>
+        <w:rPr>
+          <w:rFonts w:ascii="Times New Roman" w:hAnsi="Times New Roman"/>
+          <w:lang w:val="en-US"/>
+        </w:rPr>
+        <w:t xml:space="preserve">from </w:t>
       </w:r>
       <w:proofErr w:type="spellStart"/>
       <w:r>
         <w:rPr>
           <w:rFonts w:ascii="Times New Roman" w:hAnsi="Times New Roman"/>
-          <w:sz w:val="24"/>
-          <w:szCs w:val="24"/>
-        </w:rPr>
-        <w:t>Press</w:t>
+          <w:lang w:val="en-US"/>
+        </w:rPr>
+        <w:t>Amits</w:t>
       </w:r>
       <w:proofErr w:type="spellEnd"/>
       <w:r>
         <w:rPr>
           <w:rFonts w:ascii="Times New Roman" w:hAnsi="Times New Roman"/>
-          <w:sz w:val="24"/>
-          <w:szCs w:val="24"/>
-        </w:rPr>
-        <w:t>, 2009 (</w:t>
-      </w:r>
-      <w:proofErr w:type="spellStart"/>
+          <w:lang w:val="en-US"/>
+        </w:rPr>
+        <w:t xml:space="preserve"> thoughts on Pathfinding</w:t>
+      </w:r>
       <w:r>
         <w:rPr>
           <w:rFonts w:ascii="Times New Roman" w:hAnsi="Times New Roman"/>
-          <w:sz w:val="24"/>
-          <w:szCs w:val="24"/>
-        </w:rPr>
-        <w:t>Chapter</w:t>
-      </w:r>
-      <w:proofErr w:type="spellEnd"/>
+          <w:lang w:val="en-US"/>
+        </w:rPr>
+        <w:t>,</w:t>
+      </w:r>
       <w:r>
         <w:rPr>
           <w:rFonts w:ascii="Times New Roman" w:hAnsi="Times New Roman"/>
-          <w:sz w:val="24"/>
-          <w:szCs w:val="24"/>
-        </w:rPr>
-        <w:t xml:space="preserve"> 24)</w:t>
+          <w:lang w:val="en-US"/>
+        </w:rPr>
+        <w:t xml:space="preserve"> </w:t>
+      </w:r>
+      <w:r>
+        <w:rPr>
+          <w:rFonts w:ascii="Times New Roman" w:hAnsi="Times New Roman"/>
+          <w:lang w:val="en-US"/>
+        </w:rPr>
+        <w:t>http://theory.stanford.edu/~amitp/GameProgramming/Heuristics.html#a-stars-use-of-the-heuristic</w:t>
       </w:r>
     </w:p>
     <w:sectPr>
-      <w:footerReference w:type="default" r:id="rId11"/>
+      <w:footerReference w:type="default" r:id="rId14"/>
       <w:pgSz w:w="11906" w:h="16838"/>
       <w:pgMar w:top="1417" w:right="1701" w:bottom="1417" w:left="1701" w:header="0" w:footer="708" w:gutter="0"/>
       <w:cols w:space="720"/>
@@ -5956,6 +7460,92 @@
     </w:lvl>
   </w:abstractNum>
   <w:abstractNum w:abstractNumId="2" w15:restartNumberingAfterBreak="0">
+    <w:nsid w:val="10CE555E"/>
+    <w:multiLevelType w:val="hybridMultilevel"/>
+    <w:tmpl w:val="67B4C2A6"/>
+    <w:lvl w:ilvl="0" w:tplc="0816000F">
+      <w:start w:val="1"/>
+      <w:numFmt w:val="decimal"/>
+      <w:lvlText w:val="%1."/>
+      <w:lvlJc w:val="left"/>
+      <w:pPr>
+        <w:ind w:left="720" w:hanging="360"/>
+      </w:pPr>
+    </w:lvl>
+    <w:lvl w:ilvl="1" w:tplc="08160019" w:tentative="1">
+      <w:start w:val="1"/>
+      <w:numFmt w:val="lowerLetter"/>
+      <w:lvlText w:val="%2."/>
+      <w:lvlJc w:val="left"/>
+      <w:pPr>
+        <w:ind w:left="1440" w:hanging="360"/>
+      </w:pPr>
+    </w:lvl>
+    <w:lvl w:ilvl="2" w:tplc="0816001B" w:tentative="1">
+      <w:start w:val="1"/>
+      <w:numFmt w:val="lowerRoman"/>
+      <w:lvlText w:val="%3."/>
+      <w:lvlJc w:val="right"/>
+      <w:pPr>
+        <w:ind w:left="2160" w:hanging="180"/>
+      </w:pPr>
+    </w:lvl>
+    <w:lvl w:ilvl="3" w:tplc="0816000F" w:tentative="1">
+      <w:start w:val="1"/>
+      <w:numFmt w:val="decimal"/>
+      <w:lvlText w:val="%4."/>
+      <w:lvlJc w:val="left"/>
+      <w:pPr>
+        <w:ind w:left="2880" w:hanging="360"/>
+      </w:pPr>
+    </w:lvl>
+    <w:lvl w:ilvl="4" w:tplc="08160019" w:tentative="1">
+      <w:start w:val="1"/>
+      <w:numFmt w:val="lowerLetter"/>
+      <w:lvlText w:val="%5."/>
+      <w:lvlJc w:val="left"/>
+      <w:pPr>
+        <w:ind w:left="3600" w:hanging="360"/>
+      </w:pPr>
+    </w:lvl>
+    <w:lvl w:ilvl="5" w:tplc="0816001B" w:tentative="1">
+      <w:start w:val="1"/>
+      <w:numFmt w:val="lowerRoman"/>
+      <w:lvlText w:val="%6."/>
+      <w:lvlJc w:val="right"/>
+      <w:pPr>
+        <w:ind w:left="4320" w:hanging="180"/>
+      </w:pPr>
+    </w:lvl>
+    <w:lvl w:ilvl="6" w:tplc="0816000F" w:tentative="1">
+      <w:start w:val="1"/>
+      <w:numFmt w:val="decimal"/>
+      <w:lvlText w:val="%7."/>
+      <w:lvlJc w:val="left"/>
+      <w:pPr>
+        <w:ind w:left="5040" w:hanging="360"/>
+      </w:pPr>
+    </w:lvl>
+    <w:lvl w:ilvl="7" w:tplc="08160019" w:tentative="1">
+      <w:start w:val="1"/>
+      <w:numFmt w:val="lowerLetter"/>
+      <w:lvlText w:val="%8."/>
+      <w:lvlJc w:val="left"/>
+      <w:pPr>
+        <w:ind w:left="5760" w:hanging="360"/>
+      </w:pPr>
+    </w:lvl>
+    <w:lvl w:ilvl="8" w:tplc="0816001B" w:tentative="1">
+      <w:start w:val="1"/>
+      <w:numFmt w:val="lowerRoman"/>
+      <w:lvlText w:val="%9."/>
+      <w:lvlJc w:val="right"/>
+      <w:pPr>
+        <w:ind w:left="6480" w:hanging="180"/>
+      </w:pPr>
+    </w:lvl>
+  </w:abstractNum>
+  <w:abstractNum w:abstractNumId="3" w15:restartNumberingAfterBreak="0">
     <w:nsid w:val="18883DAB"/>
     <w:multiLevelType w:val="multilevel"/>
     <w:tmpl w:val="22EE782C"/>
@@ -6086,7 +7676,7 @@
       </w:rPr>
     </w:lvl>
   </w:abstractNum>
-  <w:abstractNum w:abstractNumId="3" w15:restartNumberingAfterBreak="0">
+  <w:abstractNum w:abstractNumId="4" w15:restartNumberingAfterBreak="0">
     <w:nsid w:val="1A9E4EEB"/>
     <w:multiLevelType w:val="multilevel"/>
     <w:tmpl w:val="AEB4AB60"/>
@@ -6217,7 +7807,7 @@
       </w:rPr>
     </w:lvl>
   </w:abstractNum>
-  <w:abstractNum w:abstractNumId="4" w15:restartNumberingAfterBreak="0">
+  <w:abstractNum w:abstractNumId="5" w15:restartNumberingAfterBreak="0">
     <w:nsid w:val="1DE75736"/>
     <w:multiLevelType w:val="multilevel"/>
     <w:tmpl w:val="098CBC9E"/>
@@ -6348,7 +7938,7 @@
       </w:rPr>
     </w:lvl>
   </w:abstractNum>
-  <w:abstractNum w:abstractNumId="5" w15:restartNumberingAfterBreak="0">
+  <w:abstractNum w:abstractNumId="6" w15:restartNumberingAfterBreak="0">
     <w:nsid w:val="21474A54"/>
     <w:multiLevelType w:val="multilevel"/>
     <w:tmpl w:val="928CA10E"/>
@@ -6479,7 +8069,7 @@
       </w:rPr>
     </w:lvl>
   </w:abstractNum>
-  <w:abstractNum w:abstractNumId="6" w15:restartNumberingAfterBreak="0">
+  <w:abstractNum w:abstractNumId="7" w15:restartNumberingAfterBreak="0">
     <w:nsid w:val="35C335EA"/>
     <w:multiLevelType w:val="multilevel"/>
     <w:tmpl w:val="FB1AC1F0"/>
@@ -6601,7 +8191,120 @@
       </w:pPr>
     </w:lvl>
   </w:abstractNum>
-  <w:abstractNum w:abstractNumId="7" w15:restartNumberingAfterBreak="0">
+  <w:abstractNum w:abstractNumId="8" w15:restartNumberingAfterBreak="0">
+    <w:nsid w:val="389A2BBA"/>
+    <w:multiLevelType w:val="multilevel"/>
+    <w:tmpl w:val="5300BC2E"/>
+    <w:lvl w:ilvl="0">
+      <w:start w:val="1"/>
+      <w:numFmt w:val="decimal"/>
+      <w:lvlText w:val="%1."/>
+      <w:lvlJc w:val="left"/>
+      <w:pPr>
+        <w:tabs>
+          <w:tab w:val="num" w:pos="720"/>
+        </w:tabs>
+        <w:ind w:left="720" w:hanging="360"/>
+      </w:pPr>
+    </w:lvl>
+    <w:lvl w:ilvl="1" w:tentative="1">
+      <w:start w:val="1"/>
+      <w:numFmt w:val="decimal"/>
+      <w:lvlText w:val="%2."/>
+      <w:lvlJc w:val="left"/>
+      <w:pPr>
+        <w:tabs>
+          <w:tab w:val="num" w:pos="1440"/>
+        </w:tabs>
+        <w:ind w:left="1440" w:hanging="360"/>
+      </w:pPr>
+    </w:lvl>
+    <w:lvl w:ilvl="2" w:tentative="1">
+      <w:start w:val="1"/>
+      <w:numFmt w:val="decimal"/>
+      <w:lvlText w:val="%3."/>
+      <w:lvlJc w:val="left"/>
+      <w:pPr>
+        <w:tabs>
+          <w:tab w:val="num" w:pos="2160"/>
+        </w:tabs>
+        <w:ind w:left="2160" w:hanging="360"/>
+      </w:pPr>
+    </w:lvl>
+    <w:lvl w:ilvl="3" w:tentative="1">
+      <w:start w:val="1"/>
+      <w:numFmt w:val="decimal"/>
+      <w:lvlText w:val="%4."/>
+      <w:lvlJc w:val="left"/>
+      <w:pPr>
+        <w:tabs>
+          <w:tab w:val="num" w:pos="2880"/>
+        </w:tabs>
+        <w:ind w:left="2880" w:hanging="360"/>
+      </w:pPr>
+    </w:lvl>
+    <w:lvl w:ilvl="4" w:tentative="1">
+      <w:start w:val="1"/>
+      <w:numFmt w:val="decimal"/>
+      <w:lvlText w:val="%5."/>
+      <w:lvlJc w:val="left"/>
+      <w:pPr>
+        <w:tabs>
+          <w:tab w:val="num" w:pos="3600"/>
+        </w:tabs>
+        <w:ind w:left="3600" w:hanging="360"/>
+      </w:pPr>
+    </w:lvl>
+    <w:lvl w:ilvl="5" w:tentative="1">
+      <w:start w:val="1"/>
+      <w:numFmt w:val="decimal"/>
+      <w:lvlText w:val="%6."/>
+      <w:lvlJc w:val="left"/>
+      <w:pPr>
+        <w:tabs>
+          <w:tab w:val="num" w:pos="4320"/>
+        </w:tabs>
+        <w:ind w:left="4320" w:hanging="360"/>
+      </w:pPr>
+    </w:lvl>
+    <w:lvl w:ilvl="6" w:tentative="1">
+      <w:start w:val="1"/>
+      <w:numFmt w:val="decimal"/>
+      <w:lvlText w:val="%7."/>
+      <w:lvlJc w:val="left"/>
+      <w:pPr>
+        <w:tabs>
+          <w:tab w:val="num" w:pos="5040"/>
+        </w:tabs>
+        <w:ind w:left="5040" w:hanging="360"/>
+      </w:pPr>
+    </w:lvl>
+    <w:lvl w:ilvl="7" w:tentative="1">
+      <w:start w:val="1"/>
+      <w:numFmt w:val="decimal"/>
+      <w:lvlText w:val="%8."/>
+      <w:lvlJc w:val="left"/>
+      <w:pPr>
+        <w:tabs>
+          <w:tab w:val="num" w:pos="5760"/>
+        </w:tabs>
+        <w:ind w:left="5760" w:hanging="360"/>
+      </w:pPr>
+    </w:lvl>
+    <w:lvl w:ilvl="8" w:tentative="1">
+      <w:start w:val="1"/>
+      <w:numFmt w:val="decimal"/>
+      <w:lvlText w:val="%9."/>
+      <w:lvlJc w:val="left"/>
+      <w:pPr>
+        <w:tabs>
+          <w:tab w:val="num" w:pos="6480"/>
+        </w:tabs>
+        <w:ind w:left="6480" w:hanging="360"/>
+      </w:pPr>
+    </w:lvl>
+  </w:abstractNum>
+  <w:abstractNum w:abstractNumId="9" w15:restartNumberingAfterBreak="0">
     <w:nsid w:val="399A0BAE"/>
     <w:multiLevelType w:val="multilevel"/>
     <w:tmpl w:val="8DDE0F88"/>
@@ -6732,7 +8435,7 @@
       </w:rPr>
     </w:lvl>
   </w:abstractNum>
-  <w:abstractNum w:abstractNumId="8" w15:restartNumberingAfterBreak="0">
+  <w:abstractNum w:abstractNumId="10" w15:restartNumberingAfterBreak="0">
     <w:nsid w:val="462241A1"/>
     <w:multiLevelType w:val="hybridMultilevel"/>
     <w:tmpl w:val="DD82491C"/>
@@ -6845,7 +8548,7 @@
       </w:rPr>
     </w:lvl>
   </w:abstractNum>
-  <w:abstractNum w:abstractNumId="9" w15:restartNumberingAfterBreak="0">
+  <w:abstractNum w:abstractNumId="11" w15:restartNumberingAfterBreak="0">
     <w:nsid w:val="479A2644"/>
     <w:multiLevelType w:val="multilevel"/>
     <w:tmpl w:val="83F0290C"/>
@@ -6976,7 +8679,7 @@
       </w:rPr>
     </w:lvl>
   </w:abstractNum>
-  <w:abstractNum w:abstractNumId="10" w15:restartNumberingAfterBreak="0">
+  <w:abstractNum w:abstractNumId="12" w15:restartNumberingAfterBreak="0">
     <w:nsid w:val="4891305F"/>
     <w:multiLevelType w:val="multilevel"/>
     <w:tmpl w:val="E382B334"/>
@@ -7107,7 +8810,7 @@
       </w:rPr>
     </w:lvl>
   </w:abstractNum>
-  <w:abstractNum w:abstractNumId="11" w15:restartNumberingAfterBreak="0">
+  <w:abstractNum w:abstractNumId="13" w15:restartNumberingAfterBreak="0">
     <w:nsid w:val="58242EA8"/>
     <w:multiLevelType w:val="multilevel"/>
     <w:tmpl w:val="1F0C5B48"/>
@@ -7238,7 +8941,7 @@
       </w:rPr>
     </w:lvl>
   </w:abstractNum>
-  <w:abstractNum w:abstractNumId="12" w15:restartNumberingAfterBreak="0">
+  <w:abstractNum w:abstractNumId="14" w15:restartNumberingAfterBreak="0">
     <w:nsid w:val="69663F45"/>
     <w:multiLevelType w:val="multilevel"/>
     <w:tmpl w:val="D95E832C"/>
@@ -7369,7 +9072,7 @@
       </w:rPr>
     </w:lvl>
   </w:abstractNum>
-  <w:abstractNum w:abstractNumId="13" w15:restartNumberingAfterBreak="0">
+  <w:abstractNum w:abstractNumId="15" w15:restartNumberingAfterBreak="0">
     <w:nsid w:val="6C0265B8"/>
     <w:multiLevelType w:val="multilevel"/>
     <w:tmpl w:val="183AACC0"/>
@@ -7500,7 +9203,7 @@
       </w:rPr>
     </w:lvl>
   </w:abstractNum>
-  <w:abstractNum w:abstractNumId="14" w15:restartNumberingAfterBreak="0">
+  <w:abstractNum w:abstractNumId="16" w15:restartNumberingAfterBreak="0">
     <w:nsid w:val="6F044376"/>
     <w:multiLevelType w:val="multilevel"/>
     <w:tmpl w:val="B4ACAB96"/>
@@ -7631,7 +9334,7 @@
       </w:rPr>
     </w:lvl>
   </w:abstractNum>
-  <w:abstractNum w:abstractNumId="15" w15:restartNumberingAfterBreak="0">
+  <w:abstractNum w:abstractNumId="17" w15:restartNumberingAfterBreak="0">
     <w:nsid w:val="72697487"/>
     <w:multiLevelType w:val="hybridMultilevel"/>
     <w:tmpl w:val="85EAE728"/>
@@ -7744,7 +9447,7 @@
       </w:rPr>
     </w:lvl>
   </w:abstractNum>
-  <w:abstractNum w:abstractNumId="16" w15:restartNumberingAfterBreak="0">
+  <w:abstractNum w:abstractNumId="18" w15:restartNumberingAfterBreak="0">
     <w:nsid w:val="762F4871"/>
     <w:multiLevelType w:val="multilevel"/>
     <w:tmpl w:val="D86405EC"/>
@@ -7876,73 +9579,79 @@
     </w:lvl>
   </w:abstractNum>
   <w:num w:numId="1">
-    <w:abstractNumId w:val="14"/>
+    <w:abstractNumId w:val="16"/>
   </w:num>
   <w:num w:numId="2">
-    <w:abstractNumId w:val="2"/>
+    <w:abstractNumId w:val="3"/>
   </w:num>
   <w:num w:numId="3">
-    <w:abstractNumId w:val="10"/>
+    <w:abstractNumId w:val="12"/>
   </w:num>
   <w:num w:numId="4">
-    <w:abstractNumId w:val="5"/>
+    <w:abstractNumId w:val="6"/>
   </w:num>
   <w:num w:numId="5">
     <w:abstractNumId w:val="0"/>
   </w:num>
   <w:num w:numId="6">
+    <w:abstractNumId w:val="15"/>
+  </w:num>
+  <w:num w:numId="7">
+    <w:abstractNumId w:val="14"/>
+  </w:num>
+  <w:num w:numId="8">
     <w:abstractNumId w:val="13"/>
   </w:num>
-  <w:num w:numId="7">
-    <w:abstractNumId w:val="12"/>
+  <w:num w:numId="9">
+    <w:abstractNumId w:val="9"/>
   </w:num>
-  <w:num w:numId="8">
+  <w:num w:numId="10">
+    <w:abstractNumId w:val="4"/>
+  </w:num>
+  <w:num w:numId="11">
+    <w:abstractNumId w:val="18"/>
+  </w:num>
+  <w:num w:numId="12">
     <w:abstractNumId w:val="11"/>
   </w:num>
-  <w:num w:numId="9">
+  <w:num w:numId="13">
+    <w:abstractNumId w:val="5"/>
+  </w:num>
+  <w:num w:numId="14">
     <w:abstractNumId w:val="7"/>
   </w:num>
-  <w:num w:numId="10">
-    <w:abstractNumId w:val="3"/>
+  <w:num w:numId="15">
+    <w:abstractNumId w:val="14"/>
   </w:num>
-  <w:num w:numId="11">
-    <w:abstractNumId w:val="16"/>
+  <w:num w:numId="16">
+    <w:abstractNumId w:val="13"/>
   </w:num>
-  <w:num w:numId="12">
+  <w:num w:numId="17">
     <w:abstractNumId w:val="9"/>
   </w:num>
-  <w:num w:numId="13">
+  <w:num w:numId="18">
     <w:abstractNumId w:val="4"/>
   </w:num>
-  <w:num w:numId="14">
-    <w:abstractNumId w:val="6"/>
+  <w:num w:numId="19">
+    <w:abstractNumId w:val="18"/>
   </w:num>
-  <w:num w:numId="15">
-    <w:abstractNumId w:val="12"/>
-  </w:num>
-  <w:num w:numId="16">
+  <w:num w:numId="20">
     <w:abstractNumId w:val="11"/>
   </w:num>
-  <w:num w:numId="17">
-    <w:abstractNumId w:val="7"/>
-  </w:num>
-  <w:num w:numId="18">
-    <w:abstractNumId w:val="3"/>
-  </w:num>
-  <w:num w:numId="19">
-    <w:abstractNumId w:val="16"/>
-  </w:num>
-  <w:num w:numId="20">
-    <w:abstractNumId w:val="9"/>
-  </w:num>
   <w:num w:numId="21">
-    <w:abstractNumId w:val="15"/>
+    <w:abstractNumId w:val="17"/>
   </w:num>
   <w:num w:numId="22">
-    <w:abstractNumId w:val="8"/>
+    <w:abstractNumId w:val="10"/>
   </w:num>
   <w:num w:numId="23">
     <w:abstractNumId w:val="1"/>
+  </w:num>
+  <w:num w:numId="24">
+    <w:abstractNumId w:val="2"/>
+  </w:num>
+  <w:num w:numId="25">
+    <w:abstractNumId w:val="8"/>
   </w:num>
 </w:numbering>
 </file>
@@ -8687,6 +10396,22 @@
       <w:ind w:left="220"/>
     </w:pPr>
   </w:style>
+  <w:style w:type="table" w:styleId="TabelacomGrelha">
+    <w:name w:val="Table Grid"/>
+    <w:basedOn w:val="Tabelanormal"/>
+    <w:uiPriority w:val="39"/>
+    <w:rsid w:val="00CE1133"/>
+    <w:tblPr>
+      <w:tblBorders>
+        <w:top w:val="single" w:sz="4" w:space="0" w:color="auto"/>
+        <w:left w:val="single" w:sz="4" w:space="0" w:color="auto"/>
+        <w:bottom w:val="single" w:sz="4" w:space="0" w:color="auto"/>
+        <w:right w:val="single" w:sz="4" w:space="0" w:color="auto"/>
+        <w:insideH w:val="single" w:sz="4" w:space="0" w:color="auto"/>
+        <w:insideV w:val="single" w:sz="4" w:space="0" w:color="auto"/>
+      </w:tblBorders>
+    </w:tblPr>
+  </w:style>
 </w:styles>
 </file>
 

</xml_diff>